<commit_message>
Change logic for new docs - order of notice, grant, and contempt
</commit_message>
<xml_diff>
--- a/docassemble/HousingCodeChecklist/data/templates/contempt_complaint.docx
+++ b/docassemble/HousingCodeChecklist/data/templates/contempt_complaint.docx
@@ -1,6 +1,6 @@
 
 <file path=word/document.xml><?xml version="1.0" encoding="utf-8"?>
-<w:document xmlns:wpc="http://schemas.microsoft.com/office/word/2010/wordprocessingCanvas" xmlns:cx="http://schemas.microsoft.com/office/drawing/2014/chartex" xmlns:cx1="http://schemas.microsoft.com/office/drawing/2015/9/8/chartex" xmlns:cx2="http://schemas.microsoft.com/office/drawing/2015/10/21/chartex" xmlns:cx3="http://schemas.microsoft.com/office/drawing/2016/5/9/chartex" xmlns:cx4="http://schemas.microsoft.com/office/drawing/2016/5/10/chartex" xmlns:cx5="http://schemas.microsoft.com/office/drawing/2016/5/11/chartex" xmlns:cx6="http://schemas.microsoft.com/office/drawing/2016/5/12/chartex" xmlns:cx7="http://schemas.microsoft.com/office/drawing/2016/5/13/chartex" xmlns:cx8="http://schemas.microsoft.com/office/drawing/2016/5/14/chartex" xmlns:mc="http://schemas.openxmlformats.org/markup-compatibility/2006" xmlns:aink="http://schemas.microsoft.com/office/drawing/2016/ink" xmlns:am3d="http://schemas.microsoft.com/office/drawing/2017/model3d" xmlns:o="urn:schemas-microsoft-com:office:office" xmlns:oel="http://schemas.microsoft.com/office/2019/extlst" xmlns:r="http://schemas.openxmlformats.org/officeDocument/2006/relationships" xmlns:m="http://schemas.openxmlformats.org/officeDocument/2006/math" xmlns:v="urn:schemas-microsoft-com:vml" xmlns:wp14="http://schemas.microsoft.com/office/word/2010/wordprocessingDrawing" xmlns:wp="http://schemas.openxmlformats.org/drawingml/2006/wordprocessingDrawing" xmlns:w10="urn:schemas-microsoft-com:office:word" xmlns:w="http://schemas.openxmlformats.org/wordprocessingml/2006/main" xmlns:w14="http://schemas.microsoft.com/office/word/2010/wordml" xmlns:w15="http://schemas.microsoft.com/office/word/2012/wordml" xmlns:w16cex="http://schemas.microsoft.com/office/word/2018/wordml/cex" xmlns:w16cid="http://schemas.microsoft.com/office/word/2016/wordml/cid" xmlns:w16="http://schemas.microsoft.com/office/word/2018/wordml" xmlns:w16sdtdh="http://schemas.microsoft.com/office/word/2020/wordml/sdtdatahash" xmlns:w16se="http://schemas.microsoft.com/office/word/2015/wordml/symex" xmlns:wpg="http://schemas.microsoft.com/office/word/2010/wordprocessingGroup" xmlns:wpi="http://schemas.microsoft.com/office/word/2010/wordprocessingInk" xmlns:wne="http://schemas.microsoft.com/office/word/2006/wordml" xmlns:wps="http://schemas.microsoft.com/office/word/2010/wordprocessingShape" mc:Ignorable="w14 w15 w16se w16cid w16 w16cex w16sdtdh wp14">
+<w:document xmlns:wpc="http://schemas.microsoft.com/office/word/2010/wordprocessingCanvas" xmlns:cx="http://schemas.microsoft.com/office/drawing/2014/chartex" xmlns:cx1="http://schemas.microsoft.com/office/drawing/2015/9/8/chartex" xmlns:cx2="http://schemas.microsoft.com/office/drawing/2015/10/21/chartex" xmlns:cx3="http://schemas.microsoft.com/office/drawing/2016/5/9/chartex" xmlns:cx4="http://schemas.microsoft.com/office/drawing/2016/5/10/chartex" xmlns:cx5="http://schemas.microsoft.com/office/drawing/2016/5/11/chartex" xmlns:cx6="http://schemas.microsoft.com/office/drawing/2016/5/12/chartex" xmlns:cx7="http://schemas.microsoft.com/office/drawing/2016/5/13/chartex" xmlns:cx8="http://schemas.microsoft.com/office/drawing/2016/5/14/chartex" xmlns:mc="http://schemas.openxmlformats.org/markup-compatibility/2006" xmlns:aink="http://schemas.microsoft.com/office/drawing/2016/ink" xmlns:am3d="http://schemas.microsoft.com/office/drawing/2017/model3d" xmlns:o="urn:schemas-microsoft-com:office:office" xmlns:r="http://schemas.openxmlformats.org/officeDocument/2006/relationships" xmlns:m="http://schemas.openxmlformats.org/officeDocument/2006/math" xmlns:v="urn:schemas-microsoft-com:vml" xmlns:wp14="http://schemas.microsoft.com/office/word/2010/wordprocessingDrawing" xmlns:wp="http://schemas.openxmlformats.org/drawingml/2006/wordprocessingDrawing" xmlns:w10="urn:schemas-microsoft-com:office:word" xmlns:w="http://schemas.openxmlformats.org/wordprocessingml/2006/main" xmlns:w14="http://schemas.microsoft.com/office/word/2010/wordml" xmlns:w15="http://schemas.microsoft.com/office/word/2012/wordml" xmlns:w16cid="http://schemas.microsoft.com/office/word/2016/wordml/cid" xmlns:w16se="http://schemas.microsoft.com/office/word/2015/wordml/symex" xmlns:wpg="http://schemas.microsoft.com/office/word/2010/wordprocessingGroup" xmlns:wpi="http://schemas.microsoft.com/office/word/2010/wordprocessingInk" xmlns:wne="http://schemas.microsoft.com/office/word/2006/wordml" xmlns:wps="http://schemas.microsoft.com/office/word/2010/wordprocessingShape" mc:Ignorable="w14 w15 w16se w16cid wp14">
   <w:body>
     <w:p>
       <w:pPr>
@@ -491,6 +491,14 @@
                 <w:szCs w:val="22"/>
               </w:rPr>
             </w:pPr>
+            <w:r>
+              <w:rPr>
+                <w:spacing w:val="14"/>
+                <w:sz w:val="22"/>
+                <w:szCs w:val="22"/>
+              </w:rPr>
+              <w:t>Plaintiff’s complaint for contempt</w:t>
+            </w:r>
           </w:p>
           <w:p>
             <w:pPr>
@@ -544,7 +552,42 @@
         <w:spacing w:line="360" w:lineRule="auto"/>
       </w:pPr>
       <w:r>
-        <w:t>I/We, the Plaintiff(s)/Tenant(s) say:</w:t>
+        <w:t xml:space="preserve">{% if </w:t>
+      </w:r>
+      <w:proofErr w:type="spellStart"/>
+      <w:proofErr w:type="gramStart"/>
+      <w:r>
+        <w:t>users.number</w:t>
+      </w:r>
+      <w:proofErr w:type="spellEnd"/>
+      <w:proofErr w:type="gramEnd"/>
+      <w:r>
+        <w:t xml:space="preserve">() &gt; 1 %}We{% else %}I{% endif %}, </w:t>
+      </w:r>
+      <w:r>
+        <w:t xml:space="preserve">the </w:t>
+      </w:r>
+      <w:r>
+        <w:t xml:space="preserve">{{ </w:t>
+      </w:r>
+      <w:proofErr w:type="spellStart"/>
+      <w:r>
+        <w:t>users.as_noun</w:t>
+      </w:r>
+      <w:proofErr w:type="spellEnd"/>
+      <w:r>
+        <w:t xml:space="preserve">("Plaintiff") }} {{ </w:t>
+      </w:r>
+      <w:proofErr w:type="spellStart"/>
+      <w:r>
+        <w:t>users.does_verb</w:t>
+      </w:r>
+      <w:proofErr w:type="spellEnd"/>
+      <w:r>
+        <w:t>("say") }}</w:t>
+      </w:r>
+      <w:r>
+        <w:t>:</w:t>
       </w:r>
     </w:p>
     <w:p>
@@ -597,8 +640,30 @@
         <w:t>{% endif %}</w:t>
       </w:r>
       <w:r>
-        <w:t>, this Court issued a Temporary Restraining Order/Preliminary Injunction that ordered the Defendant(s) to desist and refrain from</w:t>
-      </w:r>
+        <w:t>, this Court issued a Temporary Restraining Order</w:t>
+      </w:r>
+      <w:r>
+        <w:t xml:space="preserve"> or </w:t>
+      </w:r>
+      <w:r>
+        <w:t xml:space="preserve">Preliminary Injunction that ordered the </w:t>
+      </w:r>
+      <w:r>
+        <w:t xml:space="preserve">{{ </w:t>
+      </w:r>
+      <w:proofErr w:type="spellStart"/>
+      <w:r>
+        <w:t>other_parties.as_noun</w:t>
+      </w:r>
+      <w:proofErr w:type="spellEnd"/>
+      <w:r>
+        <w:t>("Defendant") }}</w:t>
+      </w:r>
+      <w:r>
+        <w:t xml:space="preserve"> to desist and refrain from</w:t>
+      </w:r>
+      <w:bookmarkStart w:id="0" w:name="_GoBack"/>
+      <w:bookmarkEnd w:id="0"/>
     </w:p>
     <w:p>
       <w:pPr>
@@ -742,7 +807,14 @@
         </w:tabs>
       </w:pPr>
       <w:r>
-        <w:t>That said Temporary Restraining Order/Preliminary Injunction is still in force and effect.</w:t>
+        <w:lastRenderedPageBreak/>
+        <w:t>That said Temporary Restraining Order</w:t>
+      </w:r>
+      <w:r>
+        <w:t xml:space="preserve"> or </w:t>
+      </w:r>
+      <w:r>
+        <w:t>Preliminary Injunction is still in force and effect.</w:t>
       </w:r>
     </w:p>
     <w:p>
@@ -759,7 +831,6 @@
         <w:spacing w:line="360" w:lineRule="auto"/>
       </w:pPr>
       <w:r>
-        <w:lastRenderedPageBreak/>
         <w:t xml:space="preserve">That since </w:t>
       </w:r>
       <w:r>
@@ -868,7 +939,47 @@
         <w:t>% endif %}</w:t>
       </w:r>
       <w:r>
-        <w:t xml:space="preserve">, the Defendant(s) has/have willfully failed and/or refused to obey said order by: </w:t>
+        <w:t xml:space="preserve">, the </w:t>
+      </w:r>
+      <w:r>
+        <w:t xml:space="preserve">{{ </w:t>
+      </w:r>
+      <w:proofErr w:type="spellStart"/>
+      <w:r>
+        <w:t>other_parties.as_noun</w:t>
+      </w:r>
+      <w:proofErr w:type="spellEnd"/>
+      <w:r>
+        <w:t>("Defendant") }}</w:t>
+      </w:r>
+      <w:r>
+        <w:t xml:space="preserve"> </w:t>
+      </w:r>
+      <w:r>
+        <w:t xml:space="preserve">{{ </w:t>
+      </w:r>
+      <w:proofErr w:type="spellStart"/>
+      <w:r>
+        <w:t>other_parties.did_verb</w:t>
+      </w:r>
+      <w:proofErr w:type="spellEnd"/>
+      <w:r>
+        <w:t xml:space="preserve">("has") }} </w:t>
+      </w:r>
+      <w:r>
+        <w:t xml:space="preserve">willfully failed </w:t>
+      </w:r>
+      <w:r>
+        <w:t xml:space="preserve">or </w:t>
+      </w:r>
+      <w:r>
+        <w:t>refused to obey said order</w:t>
+      </w:r>
+      <w:r>
+        <w:t>, or both,</w:t>
+      </w:r>
+      <w:r>
+        <w:t xml:space="preserve"> by: </w:t>
       </w:r>
     </w:p>
     <w:p>
@@ -1120,7 +1231,29 @@
         <w:spacing w:line="360" w:lineRule="auto"/>
       </w:pPr>
       <w:r>
-        <w:t>That an Order of Notice be issued by this Court requiring the Defendant(s) to show cause why he/she/they should not be adjudged in contempt of court.</w:t>
+        <w:t xml:space="preserve">That an Order of Notice be issued by this Court requiring the </w:t>
+      </w:r>
+      <w:proofErr w:type="gramStart"/>
+      <w:r>
+        <w:t xml:space="preserve">{{ </w:t>
+      </w:r>
+      <w:proofErr w:type="spellStart"/>
+      <w:r>
+        <w:t>other_parties.as</w:t>
+      </w:r>
+      <w:proofErr w:type="gramEnd"/>
+      <w:r>
+        <w:t>_noun</w:t>
+      </w:r>
+      <w:proofErr w:type="spellEnd"/>
+      <w:r>
+        <w:t>("Defendant") }}</w:t>
+      </w:r>
+      <w:r>
+        <w:t xml:space="preserve"> </w:t>
+      </w:r>
+      <w:r>
+        <w:t>to show cause why they should not be adjudged in contempt of court.</w:t>
       </w:r>
     </w:p>
     <w:p>
@@ -1146,7 +1279,29 @@
         <w:spacing w:line="360" w:lineRule="auto"/>
       </w:pPr>
       <w:r>
-        <w:t>That the Defendant(s) be found in contempt of court.</w:t>
+        <w:t xml:space="preserve">That the </w:t>
+      </w:r>
+      <w:proofErr w:type="gramStart"/>
+      <w:r>
+        <w:t xml:space="preserve">{{ </w:t>
+      </w:r>
+      <w:proofErr w:type="spellStart"/>
+      <w:r>
+        <w:t>other_parties.as</w:t>
+      </w:r>
+      <w:proofErr w:type="gramEnd"/>
+      <w:r>
+        <w:t>_noun</w:t>
+      </w:r>
+      <w:proofErr w:type="spellEnd"/>
+      <w:r>
+        <w:t>("Defendant") }}</w:t>
+      </w:r>
+      <w:r>
+        <w:t xml:space="preserve"> </w:t>
+      </w:r>
+      <w:r>
+        <w:t>be found in contempt of court.</w:t>
       </w:r>
     </w:p>
     <w:p>
@@ -1376,7 +1531,6 @@
         <w:ind w:left="360"/>
       </w:pPr>
       <w:r>
-        <w:lastRenderedPageBreak/>
         <w:tab/>
       </w:r>
       <w:r>
@@ -1454,7 +1608,7 @@
 </file>
 
 <file path=word/endnotes.xml><?xml version="1.0" encoding="utf-8"?>
-<w:endnotes xmlns:wpc="http://schemas.microsoft.com/office/word/2010/wordprocessingCanvas" xmlns:cx="http://schemas.microsoft.com/office/drawing/2014/chartex" xmlns:cx1="http://schemas.microsoft.com/office/drawing/2015/9/8/chartex" xmlns:cx2="http://schemas.microsoft.com/office/drawing/2015/10/21/chartex" xmlns:cx3="http://schemas.microsoft.com/office/drawing/2016/5/9/chartex" xmlns:cx4="http://schemas.microsoft.com/office/drawing/2016/5/10/chartex" xmlns:cx5="http://schemas.microsoft.com/office/drawing/2016/5/11/chartex" xmlns:cx6="http://schemas.microsoft.com/office/drawing/2016/5/12/chartex" xmlns:cx7="http://schemas.microsoft.com/office/drawing/2016/5/13/chartex" xmlns:cx8="http://schemas.microsoft.com/office/drawing/2016/5/14/chartex" xmlns:mc="http://schemas.openxmlformats.org/markup-compatibility/2006" xmlns:aink="http://schemas.microsoft.com/office/drawing/2016/ink" xmlns:am3d="http://schemas.microsoft.com/office/drawing/2017/model3d" xmlns:o="urn:schemas-microsoft-com:office:office" xmlns:oel="http://schemas.microsoft.com/office/2019/extlst" xmlns:r="http://schemas.openxmlformats.org/officeDocument/2006/relationships" xmlns:m="http://schemas.openxmlformats.org/officeDocument/2006/math" xmlns:v="urn:schemas-microsoft-com:vml" xmlns:wp14="http://schemas.microsoft.com/office/word/2010/wordprocessingDrawing" xmlns:wp="http://schemas.openxmlformats.org/drawingml/2006/wordprocessingDrawing" xmlns:w10="urn:schemas-microsoft-com:office:word" xmlns:w="http://schemas.openxmlformats.org/wordprocessingml/2006/main" xmlns:w14="http://schemas.microsoft.com/office/word/2010/wordml" xmlns:w15="http://schemas.microsoft.com/office/word/2012/wordml" xmlns:w16cex="http://schemas.microsoft.com/office/word/2018/wordml/cex" xmlns:w16cid="http://schemas.microsoft.com/office/word/2016/wordml/cid" xmlns:w16="http://schemas.microsoft.com/office/word/2018/wordml" xmlns:w16sdtdh="http://schemas.microsoft.com/office/word/2020/wordml/sdtdatahash" xmlns:w16se="http://schemas.microsoft.com/office/word/2015/wordml/symex" xmlns:wpg="http://schemas.microsoft.com/office/word/2010/wordprocessingGroup" xmlns:wpi="http://schemas.microsoft.com/office/word/2010/wordprocessingInk" xmlns:wne="http://schemas.microsoft.com/office/word/2006/wordml" xmlns:wps="http://schemas.microsoft.com/office/word/2010/wordprocessingShape" mc:Ignorable="w14 w15 w16se w16cid w16 w16cex w16sdtdh wp14">
+<w:endnotes xmlns:wpc="http://schemas.microsoft.com/office/word/2010/wordprocessingCanvas" xmlns:cx="http://schemas.microsoft.com/office/drawing/2014/chartex" xmlns:cx1="http://schemas.microsoft.com/office/drawing/2015/9/8/chartex" xmlns:cx2="http://schemas.microsoft.com/office/drawing/2015/10/21/chartex" xmlns:cx3="http://schemas.microsoft.com/office/drawing/2016/5/9/chartex" xmlns:cx4="http://schemas.microsoft.com/office/drawing/2016/5/10/chartex" xmlns:cx5="http://schemas.microsoft.com/office/drawing/2016/5/11/chartex" xmlns:cx6="http://schemas.microsoft.com/office/drawing/2016/5/12/chartex" xmlns:cx7="http://schemas.microsoft.com/office/drawing/2016/5/13/chartex" xmlns:cx8="http://schemas.microsoft.com/office/drawing/2016/5/14/chartex" xmlns:mc="http://schemas.openxmlformats.org/markup-compatibility/2006" xmlns:aink="http://schemas.microsoft.com/office/drawing/2016/ink" xmlns:am3d="http://schemas.microsoft.com/office/drawing/2017/model3d" xmlns:o="urn:schemas-microsoft-com:office:office" xmlns:r="http://schemas.openxmlformats.org/officeDocument/2006/relationships" xmlns:m="http://schemas.openxmlformats.org/officeDocument/2006/math" xmlns:v="urn:schemas-microsoft-com:vml" xmlns:wp14="http://schemas.microsoft.com/office/word/2010/wordprocessingDrawing" xmlns:wp="http://schemas.openxmlformats.org/drawingml/2006/wordprocessingDrawing" xmlns:w10="urn:schemas-microsoft-com:office:word" xmlns:w="http://schemas.openxmlformats.org/wordprocessingml/2006/main" xmlns:w14="http://schemas.microsoft.com/office/word/2010/wordml" xmlns:w15="http://schemas.microsoft.com/office/word/2012/wordml" xmlns:w16cid="http://schemas.microsoft.com/office/word/2016/wordml/cid" xmlns:w16se="http://schemas.microsoft.com/office/word/2015/wordml/symex" xmlns:wpg="http://schemas.microsoft.com/office/word/2010/wordprocessingGroup" xmlns:wpi="http://schemas.microsoft.com/office/word/2010/wordprocessingInk" xmlns:wne="http://schemas.microsoft.com/office/word/2006/wordml" xmlns:wps="http://schemas.microsoft.com/office/word/2010/wordprocessingShape" mc:Ignorable="w14 w15 w16se w16cid wp14">
   <w:endnote w:type="separator" w:id="-1">
     <w:p>
       <w:pPr>
@@ -1479,7 +1633,7 @@
 </file>
 
 <file path=word/footer1.xml><?xml version="1.0" encoding="utf-8"?>
-<w:ftr xmlns:wpc="http://schemas.microsoft.com/office/word/2010/wordprocessingCanvas" xmlns:cx="http://schemas.microsoft.com/office/drawing/2014/chartex" xmlns:cx1="http://schemas.microsoft.com/office/drawing/2015/9/8/chartex" xmlns:cx2="http://schemas.microsoft.com/office/drawing/2015/10/21/chartex" xmlns:cx3="http://schemas.microsoft.com/office/drawing/2016/5/9/chartex" xmlns:cx4="http://schemas.microsoft.com/office/drawing/2016/5/10/chartex" xmlns:cx5="http://schemas.microsoft.com/office/drawing/2016/5/11/chartex" xmlns:cx6="http://schemas.microsoft.com/office/drawing/2016/5/12/chartex" xmlns:cx7="http://schemas.microsoft.com/office/drawing/2016/5/13/chartex" xmlns:cx8="http://schemas.microsoft.com/office/drawing/2016/5/14/chartex" xmlns:mc="http://schemas.openxmlformats.org/markup-compatibility/2006" xmlns:aink="http://schemas.microsoft.com/office/drawing/2016/ink" xmlns:am3d="http://schemas.microsoft.com/office/drawing/2017/model3d" xmlns:o="urn:schemas-microsoft-com:office:office" xmlns:oel="http://schemas.microsoft.com/office/2019/extlst" xmlns:r="http://schemas.openxmlformats.org/officeDocument/2006/relationships" xmlns:m="http://schemas.openxmlformats.org/officeDocument/2006/math" xmlns:v="urn:schemas-microsoft-com:vml" xmlns:wp14="http://schemas.microsoft.com/office/word/2010/wordprocessingDrawing" xmlns:wp="http://schemas.openxmlformats.org/drawingml/2006/wordprocessingDrawing" xmlns:w10="urn:schemas-microsoft-com:office:word" xmlns:w="http://schemas.openxmlformats.org/wordprocessingml/2006/main" xmlns:w14="http://schemas.microsoft.com/office/word/2010/wordml" xmlns:w15="http://schemas.microsoft.com/office/word/2012/wordml" xmlns:w16cex="http://schemas.microsoft.com/office/word/2018/wordml/cex" xmlns:w16cid="http://schemas.microsoft.com/office/word/2016/wordml/cid" xmlns:w16="http://schemas.microsoft.com/office/word/2018/wordml" xmlns:w16sdtdh="http://schemas.microsoft.com/office/word/2020/wordml/sdtdatahash" xmlns:w16se="http://schemas.microsoft.com/office/word/2015/wordml/symex" xmlns:wpg="http://schemas.microsoft.com/office/word/2010/wordprocessingGroup" xmlns:wpi="http://schemas.microsoft.com/office/word/2010/wordprocessingInk" xmlns:wne="http://schemas.microsoft.com/office/word/2006/wordml" xmlns:wps="http://schemas.microsoft.com/office/word/2010/wordprocessingShape" mc:Ignorable="w14 w15 w16se w16cid w16 w16cex w16sdtdh wp14">
+<w:ftr xmlns:wpc="http://schemas.microsoft.com/office/word/2010/wordprocessingCanvas" xmlns:cx="http://schemas.microsoft.com/office/drawing/2014/chartex" xmlns:cx1="http://schemas.microsoft.com/office/drawing/2015/9/8/chartex" xmlns:cx2="http://schemas.microsoft.com/office/drawing/2015/10/21/chartex" xmlns:cx3="http://schemas.microsoft.com/office/drawing/2016/5/9/chartex" xmlns:cx4="http://schemas.microsoft.com/office/drawing/2016/5/10/chartex" xmlns:cx5="http://schemas.microsoft.com/office/drawing/2016/5/11/chartex" xmlns:cx6="http://schemas.microsoft.com/office/drawing/2016/5/12/chartex" xmlns:cx7="http://schemas.microsoft.com/office/drawing/2016/5/13/chartex" xmlns:cx8="http://schemas.microsoft.com/office/drawing/2016/5/14/chartex" xmlns:mc="http://schemas.openxmlformats.org/markup-compatibility/2006" xmlns:aink="http://schemas.microsoft.com/office/drawing/2016/ink" xmlns:am3d="http://schemas.microsoft.com/office/drawing/2017/model3d" xmlns:o="urn:schemas-microsoft-com:office:office" xmlns:r="http://schemas.openxmlformats.org/officeDocument/2006/relationships" xmlns:m="http://schemas.openxmlformats.org/officeDocument/2006/math" xmlns:v="urn:schemas-microsoft-com:vml" xmlns:wp14="http://schemas.microsoft.com/office/word/2010/wordprocessingDrawing" xmlns:wp="http://schemas.openxmlformats.org/drawingml/2006/wordprocessingDrawing" xmlns:w10="urn:schemas-microsoft-com:office:word" xmlns:w="http://schemas.openxmlformats.org/wordprocessingml/2006/main" xmlns:w14="http://schemas.microsoft.com/office/word/2010/wordml" xmlns:w15="http://schemas.microsoft.com/office/word/2012/wordml" xmlns:w16cid="http://schemas.microsoft.com/office/word/2016/wordml/cid" xmlns:w16se="http://schemas.microsoft.com/office/word/2015/wordml/symex" xmlns:wpg="http://schemas.microsoft.com/office/word/2010/wordprocessingGroup" xmlns:wpi="http://schemas.microsoft.com/office/word/2010/wordprocessingInk" xmlns:wne="http://schemas.microsoft.com/office/word/2006/wordml" xmlns:wps="http://schemas.microsoft.com/office/word/2010/wordprocessingShape" mc:Ignorable="w14 w15 w16se w16cid wp14">
   <w:sdt>
     <w:sdtPr>
       <w:rPr>
@@ -1491,6 +1645,11 @@
         <w:docPartUnique/>
       </w:docPartObj>
     </w:sdtPr>
+    <w:sdtEndPr>
+      <w:rPr>
+        <w:rStyle w:val="PageNumber"/>
+      </w:rPr>
+    </w:sdtEndPr>
     <w:sdtContent>
       <w:p>
         <w:pPr>
@@ -1544,7 +1703,7 @@
 </file>
 
 <file path=word/footer2.xml><?xml version="1.0" encoding="utf-8"?>
-<w:ftr xmlns:wpc="http://schemas.microsoft.com/office/word/2010/wordprocessingCanvas" xmlns:cx="http://schemas.microsoft.com/office/drawing/2014/chartex" xmlns:cx1="http://schemas.microsoft.com/office/drawing/2015/9/8/chartex" xmlns:cx2="http://schemas.microsoft.com/office/drawing/2015/10/21/chartex" xmlns:cx3="http://schemas.microsoft.com/office/drawing/2016/5/9/chartex" xmlns:cx4="http://schemas.microsoft.com/office/drawing/2016/5/10/chartex" xmlns:cx5="http://schemas.microsoft.com/office/drawing/2016/5/11/chartex" xmlns:cx6="http://schemas.microsoft.com/office/drawing/2016/5/12/chartex" xmlns:cx7="http://schemas.microsoft.com/office/drawing/2016/5/13/chartex" xmlns:cx8="http://schemas.microsoft.com/office/drawing/2016/5/14/chartex" xmlns:mc="http://schemas.openxmlformats.org/markup-compatibility/2006" xmlns:aink="http://schemas.microsoft.com/office/drawing/2016/ink" xmlns:am3d="http://schemas.microsoft.com/office/drawing/2017/model3d" xmlns:o="urn:schemas-microsoft-com:office:office" xmlns:oel="http://schemas.microsoft.com/office/2019/extlst" xmlns:r="http://schemas.openxmlformats.org/officeDocument/2006/relationships" xmlns:m="http://schemas.openxmlformats.org/officeDocument/2006/math" xmlns:v="urn:schemas-microsoft-com:vml" xmlns:wp14="http://schemas.microsoft.com/office/word/2010/wordprocessingDrawing" xmlns:wp="http://schemas.openxmlformats.org/drawingml/2006/wordprocessingDrawing" xmlns:w10="urn:schemas-microsoft-com:office:word" xmlns:w="http://schemas.openxmlformats.org/wordprocessingml/2006/main" xmlns:w14="http://schemas.microsoft.com/office/word/2010/wordml" xmlns:w15="http://schemas.microsoft.com/office/word/2012/wordml" xmlns:w16cex="http://schemas.microsoft.com/office/word/2018/wordml/cex" xmlns:w16cid="http://schemas.microsoft.com/office/word/2016/wordml/cid" xmlns:w16="http://schemas.microsoft.com/office/word/2018/wordml" xmlns:w16sdtdh="http://schemas.microsoft.com/office/word/2020/wordml/sdtdatahash" xmlns:w16se="http://schemas.microsoft.com/office/word/2015/wordml/symex" xmlns:wpg="http://schemas.microsoft.com/office/word/2010/wordprocessingGroup" xmlns:wpi="http://schemas.microsoft.com/office/word/2010/wordprocessingInk" xmlns:wne="http://schemas.microsoft.com/office/word/2006/wordml" xmlns:wps="http://schemas.microsoft.com/office/word/2010/wordprocessingShape" mc:Ignorable="w14 w15 w16se w16cid w16 w16cex w16sdtdh wp14">
+<w:ftr xmlns:wpc="http://schemas.microsoft.com/office/word/2010/wordprocessingCanvas" xmlns:cx="http://schemas.microsoft.com/office/drawing/2014/chartex" xmlns:cx1="http://schemas.microsoft.com/office/drawing/2015/9/8/chartex" xmlns:cx2="http://schemas.microsoft.com/office/drawing/2015/10/21/chartex" xmlns:cx3="http://schemas.microsoft.com/office/drawing/2016/5/9/chartex" xmlns:cx4="http://schemas.microsoft.com/office/drawing/2016/5/10/chartex" xmlns:cx5="http://schemas.microsoft.com/office/drawing/2016/5/11/chartex" xmlns:cx6="http://schemas.microsoft.com/office/drawing/2016/5/12/chartex" xmlns:cx7="http://schemas.microsoft.com/office/drawing/2016/5/13/chartex" xmlns:cx8="http://schemas.microsoft.com/office/drawing/2016/5/14/chartex" xmlns:mc="http://schemas.openxmlformats.org/markup-compatibility/2006" xmlns:aink="http://schemas.microsoft.com/office/drawing/2016/ink" xmlns:am3d="http://schemas.microsoft.com/office/drawing/2017/model3d" xmlns:o="urn:schemas-microsoft-com:office:office" xmlns:r="http://schemas.openxmlformats.org/officeDocument/2006/relationships" xmlns:m="http://schemas.openxmlformats.org/officeDocument/2006/math" xmlns:v="urn:schemas-microsoft-com:vml" xmlns:wp14="http://schemas.microsoft.com/office/word/2010/wordprocessingDrawing" xmlns:wp="http://schemas.openxmlformats.org/drawingml/2006/wordprocessingDrawing" xmlns:w10="urn:schemas-microsoft-com:office:word" xmlns:w="http://schemas.openxmlformats.org/wordprocessingml/2006/main" xmlns:w14="http://schemas.microsoft.com/office/word/2010/wordml" xmlns:w15="http://schemas.microsoft.com/office/word/2012/wordml" xmlns:w16cid="http://schemas.microsoft.com/office/word/2016/wordml/cid" xmlns:w16se="http://schemas.microsoft.com/office/word/2015/wordml/symex" xmlns:wpg="http://schemas.microsoft.com/office/word/2010/wordprocessingGroup" xmlns:wpi="http://schemas.microsoft.com/office/word/2010/wordprocessingInk" xmlns:wne="http://schemas.microsoft.com/office/word/2006/wordml" xmlns:wps="http://schemas.microsoft.com/office/word/2010/wordprocessingShape" mc:Ignorable="w14 w15 w16se w16cid wp14">
   <w:p>
     <w:pPr>
       <w:pStyle w:val="Footer"/>
@@ -1722,7 +1881,7 @@
 </file>
 
 <file path=word/footnotes.xml><?xml version="1.0" encoding="utf-8"?>
-<w:footnotes xmlns:wpc="http://schemas.microsoft.com/office/word/2010/wordprocessingCanvas" xmlns:cx="http://schemas.microsoft.com/office/drawing/2014/chartex" xmlns:cx1="http://schemas.microsoft.com/office/drawing/2015/9/8/chartex" xmlns:cx2="http://schemas.microsoft.com/office/drawing/2015/10/21/chartex" xmlns:cx3="http://schemas.microsoft.com/office/drawing/2016/5/9/chartex" xmlns:cx4="http://schemas.microsoft.com/office/drawing/2016/5/10/chartex" xmlns:cx5="http://schemas.microsoft.com/office/drawing/2016/5/11/chartex" xmlns:cx6="http://schemas.microsoft.com/office/drawing/2016/5/12/chartex" xmlns:cx7="http://schemas.microsoft.com/office/drawing/2016/5/13/chartex" xmlns:cx8="http://schemas.microsoft.com/office/drawing/2016/5/14/chartex" xmlns:mc="http://schemas.openxmlformats.org/markup-compatibility/2006" xmlns:aink="http://schemas.microsoft.com/office/drawing/2016/ink" xmlns:am3d="http://schemas.microsoft.com/office/drawing/2017/model3d" xmlns:o="urn:schemas-microsoft-com:office:office" xmlns:oel="http://schemas.microsoft.com/office/2019/extlst" xmlns:r="http://schemas.openxmlformats.org/officeDocument/2006/relationships" xmlns:m="http://schemas.openxmlformats.org/officeDocument/2006/math" xmlns:v="urn:schemas-microsoft-com:vml" xmlns:wp14="http://schemas.microsoft.com/office/word/2010/wordprocessingDrawing" xmlns:wp="http://schemas.openxmlformats.org/drawingml/2006/wordprocessingDrawing" xmlns:w10="urn:schemas-microsoft-com:office:word" xmlns:w="http://schemas.openxmlformats.org/wordprocessingml/2006/main" xmlns:w14="http://schemas.microsoft.com/office/word/2010/wordml" xmlns:w15="http://schemas.microsoft.com/office/word/2012/wordml" xmlns:w16cex="http://schemas.microsoft.com/office/word/2018/wordml/cex" xmlns:w16cid="http://schemas.microsoft.com/office/word/2016/wordml/cid" xmlns:w16="http://schemas.microsoft.com/office/word/2018/wordml" xmlns:w16sdtdh="http://schemas.microsoft.com/office/word/2020/wordml/sdtdatahash" xmlns:w16se="http://schemas.microsoft.com/office/word/2015/wordml/symex" xmlns:wpg="http://schemas.microsoft.com/office/word/2010/wordprocessingGroup" xmlns:wpi="http://schemas.microsoft.com/office/word/2010/wordprocessingInk" xmlns:wne="http://schemas.microsoft.com/office/word/2006/wordml" xmlns:wps="http://schemas.microsoft.com/office/word/2010/wordprocessingShape" mc:Ignorable="w14 w15 w16se w16cid w16 w16cex w16sdtdh wp14">
+<w:footnotes xmlns:wpc="http://schemas.microsoft.com/office/word/2010/wordprocessingCanvas" xmlns:cx="http://schemas.microsoft.com/office/drawing/2014/chartex" xmlns:cx1="http://schemas.microsoft.com/office/drawing/2015/9/8/chartex" xmlns:cx2="http://schemas.microsoft.com/office/drawing/2015/10/21/chartex" xmlns:cx3="http://schemas.microsoft.com/office/drawing/2016/5/9/chartex" xmlns:cx4="http://schemas.microsoft.com/office/drawing/2016/5/10/chartex" xmlns:cx5="http://schemas.microsoft.com/office/drawing/2016/5/11/chartex" xmlns:cx6="http://schemas.microsoft.com/office/drawing/2016/5/12/chartex" xmlns:cx7="http://schemas.microsoft.com/office/drawing/2016/5/13/chartex" xmlns:cx8="http://schemas.microsoft.com/office/drawing/2016/5/14/chartex" xmlns:mc="http://schemas.openxmlformats.org/markup-compatibility/2006" xmlns:aink="http://schemas.microsoft.com/office/drawing/2016/ink" xmlns:am3d="http://schemas.microsoft.com/office/drawing/2017/model3d" xmlns:o="urn:schemas-microsoft-com:office:office" xmlns:r="http://schemas.openxmlformats.org/officeDocument/2006/relationships" xmlns:m="http://schemas.openxmlformats.org/officeDocument/2006/math" xmlns:v="urn:schemas-microsoft-com:vml" xmlns:wp14="http://schemas.microsoft.com/office/word/2010/wordprocessingDrawing" xmlns:wp="http://schemas.openxmlformats.org/drawingml/2006/wordprocessingDrawing" xmlns:w10="urn:schemas-microsoft-com:office:word" xmlns:w="http://schemas.openxmlformats.org/wordprocessingml/2006/main" xmlns:w14="http://schemas.microsoft.com/office/word/2010/wordml" xmlns:w15="http://schemas.microsoft.com/office/word/2012/wordml" xmlns:w16cid="http://schemas.microsoft.com/office/word/2016/wordml/cid" xmlns:w16se="http://schemas.microsoft.com/office/word/2015/wordml/symex" xmlns:wpg="http://schemas.microsoft.com/office/word/2010/wordprocessingGroup" xmlns:wpi="http://schemas.microsoft.com/office/word/2010/wordprocessingInk" xmlns:wne="http://schemas.microsoft.com/office/word/2006/wordml" xmlns:wps="http://schemas.microsoft.com/office/word/2010/wordprocessingShape" mc:Ignorable="w14 w15 w16se w16cid wp14">
   <w:footnote w:type="separator" w:id="-1">
     <w:p>
       <w:pPr>
@@ -1747,7 +1906,7 @@
 </file>
 
 <file path=word/numbering.xml><?xml version="1.0" encoding="utf-8"?>
-<w:numbering xmlns:wpc="http://schemas.microsoft.com/office/word/2010/wordprocessingCanvas" xmlns:cx="http://schemas.microsoft.com/office/drawing/2014/chartex" xmlns:cx1="http://schemas.microsoft.com/office/drawing/2015/9/8/chartex" xmlns:cx2="http://schemas.microsoft.com/office/drawing/2015/10/21/chartex" xmlns:cx3="http://schemas.microsoft.com/office/drawing/2016/5/9/chartex" xmlns:cx4="http://schemas.microsoft.com/office/drawing/2016/5/10/chartex" xmlns:cx5="http://schemas.microsoft.com/office/drawing/2016/5/11/chartex" xmlns:cx6="http://schemas.microsoft.com/office/drawing/2016/5/12/chartex" xmlns:cx7="http://schemas.microsoft.com/office/drawing/2016/5/13/chartex" xmlns:cx8="http://schemas.microsoft.com/office/drawing/2016/5/14/chartex" xmlns:mc="http://schemas.openxmlformats.org/markup-compatibility/2006" xmlns:aink="http://schemas.microsoft.com/office/drawing/2016/ink" xmlns:am3d="http://schemas.microsoft.com/office/drawing/2017/model3d" xmlns:o="urn:schemas-microsoft-com:office:office" xmlns:oel="http://schemas.microsoft.com/office/2019/extlst" xmlns:r="http://schemas.openxmlformats.org/officeDocument/2006/relationships" xmlns:m="http://schemas.openxmlformats.org/officeDocument/2006/math" xmlns:v="urn:schemas-microsoft-com:vml" xmlns:wp14="http://schemas.microsoft.com/office/word/2010/wordprocessingDrawing" xmlns:wp="http://schemas.openxmlformats.org/drawingml/2006/wordprocessingDrawing" xmlns:w10="urn:schemas-microsoft-com:office:word" xmlns:w="http://schemas.openxmlformats.org/wordprocessingml/2006/main" xmlns:w14="http://schemas.microsoft.com/office/word/2010/wordml" xmlns:w15="http://schemas.microsoft.com/office/word/2012/wordml" xmlns:w16cex="http://schemas.microsoft.com/office/word/2018/wordml/cex" xmlns:w16cid="http://schemas.microsoft.com/office/word/2016/wordml/cid" xmlns:w16="http://schemas.microsoft.com/office/word/2018/wordml" xmlns:w16sdtdh="http://schemas.microsoft.com/office/word/2020/wordml/sdtdatahash" xmlns:w16se="http://schemas.microsoft.com/office/word/2015/wordml/symex" xmlns:wpg="http://schemas.microsoft.com/office/word/2010/wordprocessingGroup" xmlns:wpi="http://schemas.microsoft.com/office/word/2010/wordprocessingInk" xmlns:wne="http://schemas.microsoft.com/office/word/2006/wordml" xmlns:wps="http://schemas.microsoft.com/office/word/2010/wordprocessingShape" mc:Ignorable="w14 w15 w16se w16cid w16 w16cex w16sdtdh wp14">
+<w:numbering xmlns:wpc="http://schemas.microsoft.com/office/word/2010/wordprocessingCanvas" xmlns:cx="http://schemas.microsoft.com/office/drawing/2014/chartex" xmlns:cx1="http://schemas.microsoft.com/office/drawing/2015/9/8/chartex" xmlns:cx2="http://schemas.microsoft.com/office/drawing/2015/10/21/chartex" xmlns:cx3="http://schemas.microsoft.com/office/drawing/2016/5/9/chartex" xmlns:cx4="http://schemas.microsoft.com/office/drawing/2016/5/10/chartex" xmlns:cx5="http://schemas.microsoft.com/office/drawing/2016/5/11/chartex" xmlns:cx6="http://schemas.microsoft.com/office/drawing/2016/5/12/chartex" xmlns:cx7="http://schemas.microsoft.com/office/drawing/2016/5/13/chartex" xmlns:cx8="http://schemas.microsoft.com/office/drawing/2016/5/14/chartex" xmlns:mc="http://schemas.openxmlformats.org/markup-compatibility/2006" xmlns:aink="http://schemas.microsoft.com/office/drawing/2016/ink" xmlns:am3d="http://schemas.microsoft.com/office/drawing/2017/model3d" xmlns:o="urn:schemas-microsoft-com:office:office" xmlns:r="http://schemas.openxmlformats.org/officeDocument/2006/relationships" xmlns:m="http://schemas.openxmlformats.org/officeDocument/2006/math" xmlns:v="urn:schemas-microsoft-com:vml" xmlns:wp14="http://schemas.microsoft.com/office/word/2010/wordprocessingDrawing" xmlns:wp="http://schemas.openxmlformats.org/drawingml/2006/wordprocessingDrawing" xmlns:w10="urn:schemas-microsoft-com:office:word" xmlns:w="http://schemas.openxmlformats.org/wordprocessingml/2006/main" xmlns:w14="http://schemas.microsoft.com/office/word/2010/wordml" xmlns:w15="http://schemas.microsoft.com/office/word/2012/wordml" xmlns:w16cid="http://schemas.microsoft.com/office/word/2016/wordml/cid" xmlns:w16se="http://schemas.microsoft.com/office/word/2015/wordml/symex" xmlns:wpg="http://schemas.microsoft.com/office/word/2010/wordprocessingGroup" xmlns:wpi="http://schemas.microsoft.com/office/word/2010/wordprocessingInk" xmlns:wne="http://schemas.microsoft.com/office/word/2006/wordml" xmlns:wps="http://schemas.microsoft.com/office/word/2010/wordprocessingShape" mc:Ignorable="w14 w15 w16se w16cid wp14">
   <w:abstractNum w:abstractNumId="0" w15:restartNumberingAfterBreak="0">
     <w:nsid w:val="01CA50DF"/>
     <w:multiLevelType w:val="hybridMultilevel"/>
@@ -2308,29 +2467,29 @@
       </w:pPr>
     </w:lvl>
   </w:abstractNum>
-  <w:num w:numId="1" w16cid:durableId="1240139616">
+  <w:num w:numId="1">
     <w:abstractNumId w:val="0"/>
   </w:num>
-  <w:num w:numId="2" w16cid:durableId="199903335">
+  <w:num w:numId="2">
     <w:abstractNumId w:val="4"/>
   </w:num>
-  <w:num w:numId="3" w16cid:durableId="1995180630">
+  <w:num w:numId="3">
     <w:abstractNumId w:val="1"/>
   </w:num>
-  <w:num w:numId="4" w16cid:durableId="672610136">
+  <w:num w:numId="4">
     <w:abstractNumId w:val="5"/>
   </w:num>
-  <w:num w:numId="5" w16cid:durableId="451285974">
+  <w:num w:numId="5">
     <w:abstractNumId w:val="3"/>
   </w:num>
-  <w:num w:numId="6" w16cid:durableId="2040666360">
+  <w:num w:numId="6">
     <w:abstractNumId w:val="2"/>
   </w:num>
 </w:numbering>
 </file>
 
 <file path=word/styles.xml><?xml version="1.0" encoding="utf-8"?>
-<w:styles xmlns:mc="http://schemas.openxmlformats.org/markup-compatibility/2006" xmlns:r="http://schemas.openxmlformats.org/officeDocument/2006/relationships" xmlns:w="http://schemas.openxmlformats.org/wordprocessingml/2006/main" xmlns:w14="http://schemas.microsoft.com/office/word/2010/wordml" xmlns:w15="http://schemas.microsoft.com/office/word/2012/wordml" xmlns:w16cex="http://schemas.microsoft.com/office/word/2018/wordml/cex" xmlns:w16cid="http://schemas.microsoft.com/office/word/2016/wordml/cid" xmlns:w16="http://schemas.microsoft.com/office/word/2018/wordml" xmlns:w16sdtdh="http://schemas.microsoft.com/office/word/2020/wordml/sdtdatahash" xmlns:w16se="http://schemas.microsoft.com/office/word/2015/wordml/symex" mc:Ignorable="w14 w15 w16se w16cid w16 w16cex w16sdtdh">
+<w:styles xmlns:mc="http://schemas.openxmlformats.org/markup-compatibility/2006" xmlns:r="http://schemas.openxmlformats.org/officeDocument/2006/relationships" xmlns:w="http://schemas.openxmlformats.org/wordprocessingml/2006/main" xmlns:w14="http://schemas.microsoft.com/office/word/2010/wordml" xmlns:w15="http://schemas.microsoft.com/office/word/2012/wordml" xmlns:w16cid="http://schemas.microsoft.com/office/word/2016/wordml/cid" xmlns:w16se="http://schemas.microsoft.com/office/word/2015/wordml/symex" mc:Ignorable="w14 w15 w16se w16cid">
   <w:docDefaults>
     <w:rPrDefault>
       <w:rPr>
@@ -2342,7 +2501,7 @@
     </w:rPrDefault>
     <w:pPrDefault/>
   </w:docDefaults>
-  <w:latentStyles w:defLockedState="0" w:defUIPriority="99" w:defSemiHidden="0" w:defUnhideWhenUsed="0" w:defQFormat="0" w:count="376">
+  <w:latentStyles w:defLockedState="0" w:defUIPriority="99" w:defSemiHidden="0" w:defUnhideWhenUsed="0" w:defQFormat="0" w:count="375">
     <w:lsdException w:name="Normal" w:uiPriority="0" w:qFormat="1"/>
     <w:lsdException w:name="heading 1" w:uiPriority="9" w:qFormat="1"/>
     <w:lsdException w:name="heading 2" w:semiHidden="1" w:uiPriority="9" w:unhideWhenUsed="1" w:qFormat="1"/>
@@ -2718,7 +2877,6 @@
     <w:lsdException w:name="Smart Hyperlink" w:semiHidden="1" w:unhideWhenUsed="1"/>
     <w:lsdException w:name="Hashtag" w:semiHidden="1" w:unhideWhenUsed="1"/>
     <w:lsdException w:name="Unresolved Mention" w:semiHidden="1" w:unhideWhenUsed="1"/>
-    <w:lsdException w:name="Smart Link" w:semiHidden="1" w:unhideWhenUsed="1"/>
   </w:latentStyles>
   <w:style w:type="paragraph" w:default="1" w:styleId="Normal">
     <w:name w:val="Normal"/>

</xml_diff>

<commit_message>
#323 #338 #336 #328 #327
</commit_message>
<xml_diff>
--- a/docassemble/HousingCodeChecklist/data/templates/contempt_complaint.docx
+++ b/docassemble/HousingCodeChecklist/data/templates/contempt_complaint.docx
@@ -1,6 +1,6 @@
 
 <file path=word/document.xml><?xml version="1.0" encoding="utf-8"?>
-<w:document xmlns:wpc="http://schemas.microsoft.com/office/word/2010/wordprocessingCanvas" xmlns:cx="http://schemas.microsoft.com/office/drawing/2014/chartex" xmlns:cx1="http://schemas.microsoft.com/office/drawing/2015/9/8/chartex" xmlns:cx2="http://schemas.microsoft.com/office/drawing/2015/10/21/chartex" xmlns:cx3="http://schemas.microsoft.com/office/drawing/2016/5/9/chartex" xmlns:cx4="http://schemas.microsoft.com/office/drawing/2016/5/10/chartex" xmlns:cx5="http://schemas.microsoft.com/office/drawing/2016/5/11/chartex" xmlns:cx6="http://schemas.microsoft.com/office/drawing/2016/5/12/chartex" xmlns:cx7="http://schemas.microsoft.com/office/drawing/2016/5/13/chartex" xmlns:cx8="http://schemas.microsoft.com/office/drawing/2016/5/14/chartex" xmlns:mc="http://schemas.openxmlformats.org/markup-compatibility/2006" xmlns:aink="http://schemas.microsoft.com/office/drawing/2016/ink" xmlns:am3d="http://schemas.microsoft.com/office/drawing/2017/model3d" xmlns:o="urn:schemas-microsoft-com:office:office" xmlns:r="http://schemas.openxmlformats.org/officeDocument/2006/relationships" xmlns:m="http://schemas.openxmlformats.org/officeDocument/2006/math" xmlns:v="urn:schemas-microsoft-com:vml" xmlns:wp14="http://schemas.microsoft.com/office/word/2010/wordprocessingDrawing" xmlns:wp="http://schemas.openxmlformats.org/drawingml/2006/wordprocessingDrawing" xmlns:w10="urn:schemas-microsoft-com:office:word" xmlns:w="http://schemas.openxmlformats.org/wordprocessingml/2006/main" xmlns:w14="http://schemas.microsoft.com/office/word/2010/wordml" xmlns:w15="http://schemas.microsoft.com/office/word/2012/wordml" xmlns:w16cid="http://schemas.microsoft.com/office/word/2016/wordml/cid" xmlns:w16se="http://schemas.microsoft.com/office/word/2015/wordml/symex" xmlns:wpg="http://schemas.microsoft.com/office/word/2010/wordprocessingGroup" xmlns:wpi="http://schemas.microsoft.com/office/word/2010/wordprocessingInk" xmlns:wne="http://schemas.microsoft.com/office/word/2006/wordml" xmlns:wps="http://schemas.microsoft.com/office/word/2010/wordprocessingShape" mc:Ignorable="w14 w15 w16se w16cid wp14">
+<w:document xmlns:wpc="http://schemas.microsoft.com/office/word/2010/wordprocessingCanvas" xmlns:cx="http://schemas.microsoft.com/office/drawing/2014/chartex" xmlns:cx1="http://schemas.microsoft.com/office/drawing/2015/9/8/chartex" xmlns:cx2="http://schemas.microsoft.com/office/drawing/2015/10/21/chartex" xmlns:cx3="http://schemas.microsoft.com/office/drawing/2016/5/9/chartex" xmlns:cx4="http://schemas.microsoft.com/office/drawing/2016/5/10/chartex" xmlns:cx5="http://schemas.microsoft.com/office/drawing/2016/5/11/chartex" xmlns:cx6="http://schemas.microsoft.com/office/drawing/2016/5/12/chartex" xmlns:cx7="http://schemas.microsoft.com/office/drawing/2016/5/13/chartex" xmlns:cx8="http://schemas.microsoft.com/office/drawing/2016/5/14/chartex" xmlns:mc="http://schemas.openxmlformats.org/markup-compatibility/2006" xmlns:aink="http://schemas.microsoft.com/office/drawing/2016/ink" xmlns:am3d="http://schemas.microsoft.com/office/drawing/2017/model3d" xmlns:o="urn:schemas-microsoft-com:office:office" xmlns:oel="http://schemas.microsoft.com/office/2019/extlst" xmlns:r="http://schemas.openxmlformats.org/officeDocument/2006/relationships" xmlns:m="http://schemas.openxmlformats.org/officeDocument/2006/math" xmlns:v="urn:schemas-microsoft-com:vml" xmlns:wp14="http://schemas.microsoft.com/office/word/2010/wordprocessingDrawing" xmlns:wp="http://schemas.openxmlformats.org/drawingml/2006/wordprocessingDrawing" xmlns:w10="urn:schemas-microsoft-com:office:word" xmlns:w="http://schemas.openxmlformats.org/wordprocessingml/2006/main" xmlns:w14="http://schemas.microsoft.com/office/word/2010/wordml" xmlns:w15="http://schemas.microsoft.com/office/word/2012/wordml" xmlns:w16cex="http://schemas.microsoft.com/office/word/2018/wordml/cex" xmlns:w16cid="http://schemas.microsoft.com/office/word/2016/wordml/cid" xmlns:w16="http://schemas.microsoft.com/office/word/2018/wordml" xmlns:w16sdtdh="http://schemas.microsoft.com/office/word/2020/wordml/sdtdatahash" xmlns:w16se="http://schemas.microsoft.com/office/word/2015/wordml/symex" xmlns:wpg="http://schemas.microsoft.com/office/word/2010/wordprocessingGroup" xmlns:wpi="http://schemas.microsoft.com/office/word/2010/wordprocessingInk" xmlns:wne="http://schemas.microsoft.com/office/word/2006/wordml" xmlns:wps="http://schemas.microsoft.com/office/word/2010/wordprocessingShape" mc:Ignorable="w14 w15 w16se w16cid w16 w16cex w16sdtdh wp14">
   <w:body>
     <w:p>
       <w:pPr>
@@ -367,36 +367,21 @@
             <w:pPr>
               <w:pStyle w:val="Complaintsubheading"/>
               <w:spacing w:before="0" w:after="0"/>
-              <w:rPr>
-                <w:rFonts w:ascii="Garamond" w:hAnsi="Garamond"/>
-              </w:rPr>
             </w:pPr>
             <w:proofErr w:type="gramStart"/>
             <w:r>
-              <w:rPr>
-                <w:rFonts w:ascii="Garamond" w:hAnsi="Garamond"/>
-              </w:rPr>
               <w:t xml:space="preserve">{{ </w:t>
             </w:r>
             <w:proofErr w:type="spellStart"/>
             <w:r>
-              <w:rPr>
-                <w:rFonts w:ascii="Garamond" w:hAnsi="Garamond"/>
-              </w:rPr>
               <w:t>other</w:t>
             </w:r>
             <w:proofErr w:type="gramEnd"/>
             <w:r>
-              <w:rPr>
-                <w:rFonts w:ascii="Garamond" w:hAnsi="Garamond"/>
-              </w:rPr>
               <w:t>_parties</w:t>
             </w:r>
             <w:proofErr w:type="spellEnd"/>
             <w:r>
-              <w:rPr>
-                <w:rFonts w:ascii="Garamond" w:hAnsi="Garamond"/>
-              </w:rPr>
               <w:t xml:space="preserve"> }}</w:t>
             </w:r>
           </w:p>
@@ -782,8 +767,6 @@
       <w:r>
         <w:t xml:space="preserve"> endif %}</w:t>
       </w:r>
-      <w:bookmarkStart w:id="0" w:name="_GoBack"/>
-      <w:bookmarkEnd w:id="0"/>
     </w:p>
     <w:p>
       <w:pPr>
@@ -1608,7 +1591,7 @@
 </file>
 
 <file path=word/endnotes.xml><?xml version="1.0" encoding="utf-8"?>
-<w:endnotes xmlns:wpc="http://schemas.microsoft.com/office/word/2010/wordprocessingCanvas" xmlns:cx="http://schemas.microsoft.com/office/drawing/2014/chartex" xmlns:cx1="http://schemas.microsoft.com/office/drawing/2015/9/8/chartex" xmlns:cx2="http://schemas.microsoft.com/office/drawing/2015/10/21/chartex" xmlns:cx3="http://schemas.microsoft.com/office/drawing/2016/5/9/chartex" xmlns:cx4="http://schemas.microsoft.com/office/drawing/2016/5/10/chartex" xmlns:cx5="http://schemas.microsoft.com/office/drawing/2016/5/11/chartex" xmlns:cx6="http://schemas.microsoft.com/office/drawing/2016/5/12/chartex" xmlns:cx7="http://schemas.microsoft.com/office/drawing/2016/5/13/chartex" xmlns:cx8="http://schemas.microsoft.com/office/drawing/2016/5/14/chartex" xmlns:mc="http://schemas.openxmlformats.org/markup-compatibility/2006" xmlns:aink="http://schemas.microsoft.com/office/drawing/2016/ink" xmlns:am3d="http://schemas.microsoft.com/office/drawing/2017/model3d" xmlns:o="urn:schemas-microsoft-com:office:office" xmlns:r="http://schemas.openxmlformats.org/officeDocument/2006/relationships" xmlns:m="http://schemas.openxmlformats.org/officeDocument/2006/math" xmlns:v="urn:schemas-microsoft-com:vml" xmlns:wp14="http://schemas.microsoft.com/office/word/2010/wordprocessingDrawing" xmlns:wp="http://schemas.openxmlformats.org/drawingml/2006/wordprocessingDrawing" xmlns:w10="urn:schemas-microsoft-com:office:word" xmlns:w="http://schemas.openxmlformats.org/wordprocessingml/2006/main" xmlns:w14="http://schemas.microsoft.com/office/word/2010/wordml" xmlns:w15="http://schemas.microsoft.com/office/word/2012/wordml" xmlns:w16cid="http://schemas.microsoft.com/office/word/2016/wordml/cid" xmlns:w16se="http://schemas.microsoft.com/office/word/2015/wordml/symex" xmlns:wpg="http://schemas.microsoft.com/office/word/2010/wordprocessingGroup" xmlns:wpi="http://schemas.microsoft.com/office/word/2010/wordprocessingInk" xmlns:wne="http://schemas.microsoft.com/office/word/2006/wordml" xmlns:wps="http://schemas.microsoft.com/office/word/2010/wordprocessingShape" mc:Ignorable="w14 w15 w16se w16cid wp14">
+<w:endnotes xmlns:wpc="http://schemas.microsoft.com/office/word/2010/wordprocessingCanvas" xmlns:cx="http://schemas.microsoft.com/office/drawing/2014/chartex" xmlns:cx1="http://schemas.microsoft.com/office/drawing/2015/9/8/chartex" xmlns:cx2="http://schemas.microsoft.com/office/drawing/2015/10/21/chartex" xmlns:cx3="http://schemas.microsoft.com/office/drawing/2016/5/9/chartex" xmlns:cx4="http://schemas.microsoft.com/office/drawing/2016/5/10/chartex" xmlns:cx5="http://schemas.microsoft.com/office/drawing/2016/5/11/chartex" xmlns:cx6="http://schemas.microsoft.com/office/drawing/2016/5/12/chartex" xmlns:cx7="http://schemas.microsoft.com/office/drawing/2016/5/13/chartex" xmlns:cx8="http://schemas.microsoft.com/office/drawing/2016/5/14/chartex" xmlns:mc="http://schemas.openxmlformats.org/markup-compatibility/2006" xmlns:aink="http://schemas.microsoft.com/office/drawing/2016/ink" xmlns:am3d="http://schemas.microsoft.com/office/drawing/2017/model3d" xmlns:o="urn:schemas-microsoft-com:office:office" xmlns:oel="http://schemas.microsoft.com/office/2019/extlst" xmlns:r="http://schemas.openxmlformats.org/officeDocument/2006/relationships" xmlns:m="http://schemas.openxmlformats.org/officeDocument/2006/math" xmlns:v="urn:schemas-microsoft-com:vml" xmlns:wp14="http://schemas.microsoft.com/office/word/2010/wordprocessingDrawing" xmlns:wp="http://schemas.openxmlformats.org/drawingml/2006/wordprocessingDrawing" xmlns:w10="urn:schemas-microsoft-com:office:word" xmlns:w="http://schemas.openxmlformats.org/wordprocessingml/2006/main" xmlns:w14="http://schemas.microsoft.com/office/word/2010/wordml" xmlns:w15="http://schemas.microsoft.com/office/word/2012/wordml" xmlns:w16cex="http://schemas.microsoft.com/office/word/2018/wordml/cex" xmlns:w16cid="http://schemas.microsoft.com/office/word/2016/wordml/cid" xmlns:w16="http://schemas.microsoft.com/office/word/2018/wordml" xmlns:w16sdtdh="http://schemas.microsoft.com/office/word/2020/wordml/sdtdatahash" xmlns:w16se="http://schemas.microsoft.com/office/word/2015/wordml/symex" xmlns:wpg="http://schemas.microsoft.com/office/word/2010/wordprocessingGroup" xmlns:wpi="http://schemas.microsoft.com/office/word/2010/wordprocessingInk" xmlns:wne="http://schemas.microsoft.com/office/word/2006/wordml" xmlns:wps="http://schemas.microsoft.com/office/word/2010/wordprocessingShape" mc:Ignorable="w14 w15 w16se w16cid w16 w16cex w16sdtdh wp14">
   <w:endnote w:type="separator" w:id="-1">
     <w:p>
       <w:pPr>
@@ -1633,7 +1616,7 @@
 </file>
 
 <file path=word/footer1.xml><?xml version="1.0" encoding="utf-8"?>
-<w:ftr xmlns:wpc="http://schemas.microsoft.com/office/word/2010/wordprocessingCanvas" xmlns:cx="http://schemas.microsoft.com/office/drawing/2014/chartex" xmlns:cx1="http://schemas.microsoft.com/office/drawing/2015/9/8/chartex" xmlns:cx2="http://schemas.microsoft.com/office/drawing/2015/10/21/chartex" xmlns:cx3="http://schemas.microsoft.com/office/drawing/2016/5/9/chartex" xmlns:cx4="http://schemas.microsoft.com/office/drawing/2016/5/10/chartex" xmlns:cx5="http://schemas.microsoft.com/office/drawing/2016/5/11/chartex" xmlns:cx6="http://schemas.microsoft.com/office/drawing/2016/5/12/chartex" xmlns:cx7="http://schemas.microsoft.com/office/drawing/2016/5/13/chartex" xmlns:cx8="http://schemas.microsoft.com/office/drawing/2016/5/14/chartex" xmlns:mc="http://schemas.openxmlformats.org/markup-compatibility/2006" xmlns:aink="http://schemas.microsoft.com/office/drawing/2016/ink" xmlns:am3d="http://schemas.microsoft.com/office/drawing/2017/model3d" xmlns:o="urn:schemas-microsoft-com:office:office" xmlns:r="http://schemas.openxmlformats.org/officeDocument/2006/relationships" xmlns:m="http://schemas.openxmlformats.org/officeDocument/2006/math" xmlns:v="urn:schemas-microsoft-com:vml" xmlns:wp14="http://schemas.microsoft.com/office/word/2010/wordprocessingDrawing" xmlns:wp="http://schemas.openxmlformats.org/drawingml/2006/wordprocessingDrawing" xmlns:w10="urn:schemas-microsoft-com:office:word" xmlns:w="http://schemas.openxmlformats.org/wordprocessingml/2006/main" xmlns:w14="http://schemas.microsoft.com/office/word/2010/wordml" xmlns:w15="http://schemas.microsoft.com/office/word/2012/wordml" xmlns:w16cid="http://schemas.microsoft.com/office/word/2016/wordml/cid" xmlns:w16se="http://schemas.microsoft.com/office/word/2015/wordml/symex" xmlns:wpg="http://schemas.microsoft.com/office/word/2010/wordprocessingGroup" xmlns:wpi="http://schemas.microsoft.com/office/word/2010/wordprocessingInk" xmlns:wne="http://schemas.microsoft.com/office/word/2006/wordml" xmlns:wps="http://schemas.microsoft.com/office/word/2010/wordprocessingShape" mc:Ignorable="w14 w15 w16se w16cid wp14">
+<w:ftr xmlns:wpc="http://schemas.microsoft.com/office/word/2010/wordprocessingCanvas" xmlns:cx="http://schemas.microsoft.com/office/drawing/2014/chartex" xmlns:cx1="http://schemas.microsoft.com/office/drawing/2015/9/8/chartex" xmlns:cx2="http://schemas.microsoft.com/office/drawing/2015/10/21/chartex" xmlns:cx3="http://schemas.microsoft.com/office/drawing/2016/5/9/chartex" xmlns:cx4="http://schemas.microsoft.com/office/drawing/2016/5/10/chartex" xmlns:cx5="http://schemas.microsoft.com/office/drawing/2016/5/11/chartex" xmlns:cx6="http://schemas.microsoft.com/office/drawing/2016/5/12/chartex" xmlns:cx7="http://schemas.microsoft.com/office/drawing/2016/5/13/chartex" xmlns:cx8="http://schemas.microsoft.com/office/drawing/2016/5/14/chartex" xmlns:mc="http://schemas.openxmlformats.org/markup-compatibility/2006" xmlns:aink="http://schemas.microsoft.com/office/drawing/2016/ink" xmlns:am3d="http://schemas.microsoft.com/office/drawing/2017/model3d" xmlns:o="urn:schemas-microsoft-com:office:office" xmlns:oel="http://schemas.microsoft.com/office/2019/extlst" xmlns:r="http://schemas.openxmlformats.org/officeDocument/2006/relationships" xmlns:m="http://schemas.openxmlformats.org/officeDocument/2006/math" xmlns:v="urn:schemas-microsoft-com:vml" xmlns:wp14="http://schemas.microsoft.com/office/word/2010/wordprocessingDrawing" xmlns:wp="http://schemas.openxmlformats.org/drawingml/2006/wordprocessingDrawing" xmlns:w10="urn:schemas-microsoft-com:office:word" xmlns:w="http://schemas.openxmlformats.org/wordprocessingml/2006/main" xmlns:w14="http://schemas.microsoft.com/office/word/2010/wordml" xmlns:w15="http://schemas.microsoft.com/office/word/2012/wordml" xmlns:w16cex="http://schemas.microsoft.com/office/word/2018/wordml/cex" xmlns:w16cid="http://schemas.microsoft.com/office/word/2016/wordml/cid" xmlns:w16="http://schemas.microsoft.com/office/word/2018/wordml" xmlns:w16sdtdh="http://schemas.microsoft.com/office/word/2020/wordml/sdtdatahash" xmlns:w16se="http://schemas.microsoft.com/office/word/2015/wordml/symex" xmlns:wpg="http://schemas.microsoft.com/office/word/2010/wordprocessingGroup" xmlns:wpi="http://schemas.microsoft.com/office/word/2010/wordprocessingInk" xmlns:wne="http://schemas.microsoft.com/office/word/2006/wordml" xmlns:wps="http://schemas.microsoft.com/office/word/2010/wordprocessingShape" mc:Ignorable="w14 w15 w16se w16cid w16 w16cex w16sdtdh wp14">
   <w:sdt>
     <w:sdtPr>
       <w:rPr>
@@ -1645,11 +1628,6 @@
         <w:docPartUnique/>
       </w:docPartObj>
     </w:sdtPr>
-    <w:sdtEndPr>
-      <w:rPr>
-        <w:rStyle w:val="PageNumber"/>
-      </w:rPr>
-    </w:sdtEndPr>
     <w:sdtContent>
       <w:p>
         <w:pPr>
@@ -1703,7 +1681,7 @@
 </file>
 
 <file path=word/footer2.xml><?xml version="1.0" encoding="utf-8"?>
-<w:ftr xmlns:wpc="http://schemas.microsoft.com/office/word/2010/wordprocessingCanvas" xmlns:cx="http://schemas.microsoft.com/office/drawing/2014/chartex" xmlns:cx1="http://schemas.microsoft.com/office/drawing/2015/9/8/chartex" xmlns:cx2="http://schemas.microsoft.com/office/drawing/2015/10/21/chartex" xmlns:cx3="http://schemas.microsoft.com/office/drawing/2016/5/9/chartex" xmlns:cx4="http://schemas.microsoft.com/office/drawing/2016/5/10/chartex" xmlns:cx5="http://schemas.microsoft.com/office/drawing/2016/5/11/chartex" xmlns:cx6="http://schemas.microsoft.com/office/drawing/2016/5/12/chartex" xmlns:cx7="http://schemas.microsoft.com/office/drawing/2016/5/13/chartex" xmlns:cx8="http://schemas.microsoft.com/office/drawing/2016/5/14/chartex" xmlns:mc="http://schemas.openxmlformats.org/markup-compatibility/2006" xmlns:aink="http://schemas.microsoft.com/office/drawing/2016/ink" xmlns:am3d="http://schemas.microsoft.com/office/drawing/2017/model3d" xmlns:o="urn:schemas-microsoft-com:office:office" xmlns:r="http://schemas.openxmlformats.org/officeDocument/2006/relationships" xmlns:m="http://schemas.openxmlformats.org/officeDocument/2006/math" xmlns:v="urn:schemas-microsoft-com:vml" xmlns:wp14="http://schemas.microsoft.com/office/word/2010/wordprocessingDrawing" xmlns:wp="http://schemas.openxmlformats.org/drawingml/2006/wordprocessingDrawing" xmlns:w10="urn:schemas-microsoft-com:office:word" xmlns:w="http://schemas.openxmlformats.org/wordprocessingml/2006/main" xmlns:w14="http://schemas.microsoft.com/office/word/2010/wordml" xmlns:w15="http://schemas.microsoft.com/office/word/2012/wordml" xmlns:w16cid="http://schemas.microsoft.com/office/word/2016/wordml/cid" xmlns:w16se="http://schemas.microsoft.com/office/word/2015/wordml/symex" xmlns:wpg="http://schemas.microsoft.com/office/word/2010/wordprocessingGroup" xmlns:wpi="http://schemas.microsoft.com/office/word/2010/wordprocessingInk" xmlns:wne="http://schemas.microsoft.com/office/word/2006/wordml" xmlns:wps="http://schemas.microsoft.com/office/word/2010/wordprocessingShape" mc:Ignorable="w14 w15 w16se w16cid wp14">
+<w:ftr xmlns:wpc="http://schemas.microsoft.com/office/word/2010/wordprocessingCanvas" xmlns:cx="http://schemas.microsoft.com/office/drawing/2014/chartex" xmlns:cx1="http://schemas.microsoft.com/office/drawing/2015/9/8/chartex" xmlns:cx2="http://schemas.microsoft.com/office/drawing/2015/10/21/chartex" xmlns:cx3="http://schemas.microsoft.com/office/drawing/2016/5/9/chartex" xmlns:cx4="http://schemas.microsoft.com/office/drawing/2016/5/10/chartex" xmlns:cx5="http://schemas.microsoft.com/office/drawing/2016/5/11/chartex" xmlns:cx6="http://schemas.microsoft.com/office/drawing/2016/5/12/chartex" xmlns:cx7="http://schemas.microsoft.com/office/drawing/2016/5/13/chartex" xmlns:cx8="http://schemas.microsoft.com/office/drawing/2016/5/14/chartex" xmlns:mc="http://schemas.openxmlformats.org/markup-compatibility/2006" xmlns:aink="http://schemas.microsoft.com/office/drawing/2016/ink" xmlns:am3d="http://schemas.microsoft.com/office/drawing/2017/model3d" xmlns:o="urn:schemas-microsoft-com:office:office" xmlns:oel="http://schemas.microsoft.com/office/2019/extlst" xmlns:r="http://schemas.openxmlformats.org/officeDocument/2006/relationships" xmlns:m="http://schemas.openxmlformats.org/officeDocument/2006/math" xmlns:v="urn:schemas-microsoft-com:vml" xmlns:wp14="http://schemas.microsoft.com/office/word/2010/wordprocessingDrawing" xmlns:wp="http://schemas.openxmlformats.org/drawingml/2006/wordprocessingDrawing" xmlns:w10="urn:schemas-microsoft-com:office:word" xmlns:w="http://schemas.openxmlformats.org/wordprocessingml/2006/main" xmlns:w14="http://schemas.microsoft.com/office/word/2010/wordml" xmlns:w15="http://schemas.microsoft.com/office/word/2012/wordml" xmlns:w16cex="http://schemas.microsoft.com/office/word/2018/wordml/cex" xmlns:w16cid="http://schemas.microsoft.com/office/word/2016/wordml/cid" xmlns:w16="http://schemas.microsoft.com/office/word/2018/wordml" xmlns:w16sdtdh="http://schemas.microsoft.com/office/word/2020/wordml/sdtdatahash" xmlns:w16se="http://schemas.microsoft.com/office/word/2015/wordml/symex" xmlns:wpg="http://schemas.microsoft.com/office/word/2010/wordprocessingGroup" xmlns:wpi="http://schemas.microsoft.com/office/word/2010/wordprocessingInk" xmlns:wne="http://schemas.microsoft.com/office/word/2006/wordml" xmlns:wps="http://schemas.microsoft.com/office/word/2010/wordprocessingShape" mc:Ignorable="w14 w15 w16se w16cid w16 w16cex w16sdtdh wp14">
   <w:p>
     <w:pPr>
       <w:pStyle w:val="Footer"/>
@@ -1892,7 +1870,7 @@
 </file>
 
 <file path=word/footnotes.xml><?xml version="1.0" encoding="utf-8"?>
-<w:footnotes xmlns:wpc="http://schemas.microsoft.com/office/word/2010/wordprocessingCanvas" xmlns:cx="http://schemas.microsoft.com/office/drawing/2014/chartex" xmlns:cx1="http://schemas.microsoft.com/office/drawing/2015/9/8/chartex" xmlns:cx2="http://schemas.microsoft.com/office/drawing/2015/10/21/chartex" xmlns:cx3="http://schemas.microsoft.com/office/drawing/2016/5/9/chartex" xmlns:cx4="http://schemas.microsoft.com/office/drawing/2016/5/10/chartex" xmlns:cx5="http://schemas.microsoft.com/office/drawing/2016/5/11/chartex" xmlns:cx6="http://schemas.microsoft.com/office/drawing/2016/5/12/chartex" xmlns:cx7="http://schemas.microsoft.com/office/drawing/2016/5/13/chartex" xmlns:cx8="http://schemas.microsoft.com/office/drawing/2016/5/14/chartex" xmlns:mc="http://schemas.openxmlformats.org/markup-compatibility/2006" xmlns:aink="http://schemas.microsoft.com/office/drawing/2016/ink" xmlns:am3d="http://schemas.microsoft.com/office/drawing/2017/model3d" xmlns:o="urn:schemas-microsoft-com:office:office" xmlns:r="http://schemas.openxmlformats.org/officeDocument/2006/relationships" xmlns:m="http://schemas.openxmlformats.org/officeDocument/2006/math" xmlns:v="urn:schemas-microsoft-com:vml" xmlns:wp14="http://schemas.microsoft.com/office/word/2010/wordprocessingDrawing" xmlns:wp="http://schemas.openxmlformats.org/drawingml/2006/wordprocessingDrawing" xmlns:w10="urn:schemas-microsoft-com:office:word" xmlns:w="http://schemas.openxmlformats.org/wordprocessingml/2006/main" xmlns:w14="http://schemas.microsoft.com/office/word/2010/wordml" xmlns:w15="http://schemas.microsoft.com/office/word/2012/wordml" xmlns:w16cid="http://schemas.microsoft.com/office/word/2016/wordml/cid" xmlns:w16se="http://schemas.microsoft.com/office/word/2015/wordml/symex" xmlns:wpg="http://schemas.microsoft.com/office/word/2010/wordprocessingGroup" xmlns:wpi="http://schemas.microsoft.com/office/word/2010/wordprocessingInk" xmlns:wne="http://schemas.microsoft.com/office/word/2006/wordml" xmlns:wps="http://schemas.microsoft.com/office/word/2010/wordprocessingShape" mc:Ignorable="w14 w15 w16se w16cid wp14">
+<w:footnotes xmlns:wpc="http://schemas.microsoft.com/office/word/2010/wordprocessingCanvas" xmlns:cx="http://schemas.microsoft.com/office/drawing/2014/chartex" xmlns:cx1="http://schemas.microsoft.com/office/drawing/2015/9/8/chartex" xmlns:cx2="http://schemas.microsoft.com/office/drawing/2015/10/21/chartex" xmlns:cx3="http://schemas.microsoft.com/office/drawing/2016/5/9/chartex" xmlns:cx4="http://schemas.microsoft.com/office/drawing/2016/5/10/chartex" xmlns:cx5="http://schemas.microsoft.com/office/drawing/2016/5/11/chartex" xmlns:cx6="http://schemas.microsoft.com/office/drawing/2016/5/12/chartex" xmlns:cx7="http://schemas.microsoft.com/office/drawing/2016/5/13/chartex" xmlns:cx8="http://schemas.microsoft.com/office/drawing/2016/5/14/chartex" xmlns:mc="http://schemas.openxmlformats.org/markup-compatibility/2006" xmlns:aink="http://schemas.microsoft.com/office/drawing/2016/ink" xmlns:am3d="http://schemas.microsoft.com/office/drawing/2017/model3d" xmlns:o="urn:schemas-microsoft-com:office:office" xmlns:oel="http://schemas.microsoft.com/office/2019/extlst" xmlns:r="http://schemas.openxmlformats.org/officeDocument/2006/relationships" xmlns:m="http://schemas.openxmlformats.org/officeDocument/2006/math" xmlns:v="urn:schemas-microsoft-com:vml" xmlns:wp14="http://schemas.microsoft.com/office/word/2010/wordprocessingDrawing" xmlns:wp="http://schemas.openxmlformats.org/drawingml/2006/wordprocessingDrawing" xmlns:w10="urn:schemas-microsoft-com:office:word" xmlns:w="http://schemas.openxmlformats.org/wordprocessingml/2006/main" xmlns:w14="http://schemas.microsoft.com/office/word/2010/wordml" xmlns:w15="http://schemas.microsoft.com/office/word/2012/wordml" xmlns:w16cex="http://schemas.microsoft.com/office/word/2018/wordml/cex" xmlns:w16cid="http://schemas.microsoft.com/office/word/2016/wordml/cid" xmlns:w16="http://schemas.microsoft.com/office/word/2018/wordml" xmlns:w16sdtdh="http://schemas.microsoft.com/office/word/2020/wordml/sdtdatahash" xmlns:w16se="http://schemas.microsoft.com/office/word/2015/wordml/symex" xmlns:wpg="http://schemas.microsoft.com/office/word/2010/wordprocessingGroup" xmlns:wpi="http://schemas.microsoft.com/office/word/2010/wordprocessingInk" xmlns:wne="http://schemas.microsoft.com/office/word/2006/wordml" xmlns:wps="http://schemas.microsoft.com/office/word/2010/wordprocessingShape" mc:Ignorable="w14 w15 w16se w16cid w16 w16cex w16sdtdh wp14">
   <w:footnote w:type="separator" w:id="-1">
     <w:p>
       <w:pPr>
@@ -1917,7 +1895,7 @@
 </file>
 
 <file path=word/numbering.xml><?xml version="1.0" encoding="utf-8"?>
-<w:numbering xmlns:wpc="http://schemas.microsoft.com/office/word/2010/wordprocessingCanvas" xmlns:cx="http://schemas.microsoft.com/office/drawing/2014/chartex" xmlns:cx1="http://schemas.microsoft.com/office/drawing/2015/9/8/chartex" xmlns:cx2="http://schemas.microsoft.com/office/drawing/2015/10/21/chartex" xmlns:cx3="http://schemas.microsoft.com/office/drawing/2016/5/9/chartex" xmlns:cx4="http://schemas.microsoft.com/office/drawing/2016/5/10/chartex" xmlns:cx5="http://schemas.microsoft.com/office/drawing/2016/5/11/chartex" xmlns:cx6="http://schemas.microsoft.com/office/drawing/2016/5/12/chartex" xmlns:cx7="http://schemas.microsoft.com/office/drawing/2016/5/13/chartex" xmlns:cx8="http://schemas.microsoft.com/office/drawing/2016/5/14/chartex" xmlns:mc="http://schemas.openxmlformats.org/markup-compatibility/2006" xmlns:aink="http://schemas.microsoft.com/office/drawing/2016/ink" xmlns:am3d="http://schemas.microsoft.com/office/drawing/2017/model3d" xmlns:o="urn:schemas-microsoft-com:office:office" xmlns:r="http://schemas.openxmlformats.org/officeDocument/2006/relationships" xmlns:m="http://schemas.openxmlformats.org/officeDocument/2006/math" xmlns:v="urn:schemas-microsoft-com:vml" xmlns:wp14="http://schemas.microsoft.com/office/word/2010/wordprocessingDrawing" xmlns:wp="http://schemas.openxmlformats.org/drawingml/2006/wordprocessingDrawing" xmlns:w10="urn:schemas-microsoft-com:office:word" xmlns:w="http://schemas.openxmlformats.org/wordprocessingml/2006/main" xmlns:w14="http://schemas.microsoft.com/office/word/2010/wordml" xmlns:w15="http://schemas.microsoft.com/office/word/2012/wordml" xmlns:w16cid="http://schemas.microsoft.com/office/word/2016/wordml/cid" xmlns:w16se="http://schemas.microsoft.com/office/word/2015/wordml/symex" xmlns:wpg="http://schemas.microsoft.com/office/word/2010/wordprocessingGroup" xmlns:wpi="http://schemas.microsoft.com/office/word/2010/wordprocessingInk" xmlns:wne="http://schemas.microsoft.com/office/word/2006/wordml" xmlns:wps="http://schemas.microsoft.com/office/word/2010/wordprocessingShape" mc:Ignorable="w14 w15 w16se w16cid wp14">
+<w:numbering xmlns:wpc="http://schemas.microsoft.com/office/word/2010/wordprocessingCanvas" xmlns:cx="http://schemas.microsoft.com/office/drawing/2014/chartex" xmlns:cx1="http://schemas.microsoft.com/office/drawing/2015/9/8/chartex" xmlns:cx2="http://schemas.microsoft.com/office/drawing/2015/10/21/chartex" xmlns:cx3="http://schemas.microsoft.com/office/drawing/2016/5/9/chartex" xmlns:cx4="http://schemas.microsoft.com/office/drawing/2016/5/10/chartex" xmlns:cx5="http://schemas.microsoft.com/office/drawing/2016/5/11/chartex" xmlns:cx6="http://schemas.microsoft.com/office/drawing/2016/5/12/chartex" xmlns:cx7="http://schemas.microsoft.com/office/drawing/2016/5/13/chartex" xmlns:cx8="http://schemas.microsoft.com/office/drawing/2016/5/14/chartex" xmlns:mc="http://schemas.openxmlformats.org/markup-compatibility/2006" xmlns:aink="http://schemas.microsoft.com/office/drawing/2016/ink" xmlns:am3d="http://schemas.microsoft.com/office/drawing/2017/model3d" xmlns:o="urn:schemas-microsoft-com:office:office" xmlns:oel="http://schemas.microsoft.com/office/2019/extlst" xmlns:r="http://schemas.openxmlformats.org/officeDocument/2006/relationships" xmlns:m="http://schemas.openxmlformats.org/officeDocument/2006/math" xmlns:v="urn:schemas-microsoft-com:vml" xmlns:wp14="http://schemas.microsoft.com/office/word/2010/wordprocessingDrawing" xmlns:wp="http://schemas.openxmlformats.org/drawingml/2006/wordprocessingDrawing" xmlns:w10="urn:schemas-microsoft-com:office:word" xmlns:w="http://schemas.openxmlformats.org/wordprocessingml/2006/main" xmlns:w14="http://schemas.microsoft.com/office/word/2010/wordml" xmlns:w15="http://schemas.microsoft.com/office/word/2012/wordml" xmlns:w16cex="http://schemas.microsoft.com/office/word/2018/wordml/cex" xmlns:w16cid="http://schemas.microsoft.com/office/word/2016/wordml/cid" xmlns:w16="http://schemas.microsoft.com/office/word/2018/wordml" xmlns:w16sdtdh="http://schemas.microsoft.com/office/word/2020/wordml/sdtdatahash" xmlns:w16se="http://schemas.microsoft.com/office/word/2015/wordml/symex" xmlns:wpg="http://schemas.microsoft.com/office/word/2010/wordprocessingGroup" xmlns:wpi="http://schemas.microsoft.com/office/word/2010/wordprocessingInk" xmlns:wne="http://schemas.microsoft.com/office/word/2006/wordml" xmlns:wps="http://schemas.microsoft.com/office/word/2010/wordprocessingShape" mc:Ignorable="w14 w15 w16se w16cid w16 w16cex w16sdtdh wp14">
   <w:abstractNum w:abstractNumId="0" w15:restartNumberingAfterBreak="0">
     <w:nsid w:val="01CA50DF"/>
     <w:multiLevelType w:val="hybridMultilevel"/>
@@ -2478,29 +2456,29 @@
       </w:pPr>
     </w:lvl>
   </w:abstractNum>
-  <w:num w:numId="1">
+  <w:num w:numId="1" w16cid:durableId="1245913929">
     <w:abstractNumId w:val="0"/>
   </w:num>
-  <w:num w:numId="2">
+  <w:num w:numId="2" w16cid:durableId="1857378832">
     <w:abstractNumId w:val="4"/>
   </w:num>
-  <w:num w:numId="3">
+  <w:num w:numId="3" w16cid:durableId="1791363020">
     <w:abstractNumId w:val="1"/>
   </w:num>
-  <w:num w:numId="4">
+  <w:num w:numId="4" w16cid:durableId="505637057">
     <w:abstractNumId w:val="5"/>
   </w:num>
-  <w:num w:numId="5">
+  <w:num w:numId="5" w16cid:durableId="823622444">
     <w:abstractNumId w:val="3"/>
   </w:num>
-  <w:num w:numId="6">
+  <w:num w:numId="6" w16cid:durableId="120197092">
     <w:abstractNumId w:val="2"/>
   </w:num>
 </w:numbering>
 </file>
 
 <file path=word/styles.xml><?xml version="1.0" encoding="utf-8"?>
-<w:styles xmlns:mc="http://schemas.openxmlformats.org/markup-compatibility/2006" xmlns:r="http://schemas.openxmlformats.org/officeDocument/2006/relationships" xmlns:w="http://schemas.openxmlformats.org/wordprocessingml/2006/main" xmlns:w14="http://schemas.microsoft.com/office/word/2010/wordml" xmlns:w15="http://schemas.microsoft.com/office/word/2012/wordml" xmlns:w16cid="http://schemas.microsoft.com/office/word/2016/wordml/cid" xmlns:w16se="http://schemas.microsoft.com/office/word/2015/wordml/symex" mc:Ignorable="w14 w15 w16se w16cid">
+<w:styles xmlns:mc="http://schemas.openxmlformats.org/markup-compatibility/2006" xmlns:r="http://schemas.openxmlformats.org/officeDocument/2006/relationships" xmlns:w="http://schemas.openxmlformats.org/wordprocessingml/2006/main" xmlns:w14="http://schemas.microsoft.com/office/word/2010/wordml" xmlns:w15="http://schemas.microsoft.com/office/word/2012/wordml" xmlns:w16cex="http://schemas.microsoft.com/office/word/2018/wordml/cex" xmlns:w16cid="http://schemas.microsoft.com/office/word/2016/wordml/cid" xmlns:w16="http://schemas.microsoft.com/office/word/2018/wordml" xmlns:w16sdtdh="http://schemas.microsoft.com/office/word/2020/wordml/sdtdatahash" xmlns:w16se="http://schemas.microsoft.com/office/word/2015/wordml/symex" mc:Ignorable="w14 w15 w16se w16cid w16 w16cex w16sdtdh">
   <w:docDefaults>
     <w:rPrDefault>
       <w:rPr>
@@ -2512,7 +2490,7 @@
     </w:rPrDefault>
     <w:pPrDefault/>
   </w:docDefaults>
-  <w:latentStyles w:defLockedState="0" w:defUIPriority="99" w:defSemiHidden="0" w:defUnhideWhenUsed="0" w:defQFormat="0" w:count="375">
+  <w:latentStyles w:defLockedState="0" w:defUIPriority="99" w:defSemiHidden="0" w:defUnhideWhenUsed="0" w:defQFormat="0" w:count="376">
     <w:lsdException w:name="Normal" w:uiPriority="0" w:qFormat="1"/>
     <w:lsdException w:name="heading 1" w:uiPriority="9" w:qFormat="1"/>
     <w:lsdException w:name="heading 2" w:semiHidden="1" w:uiPriority="9" w:unhideWhenUsed="1" w:qFormat="1"/>
@@ -2618,7 +2596,6 @@
     <w:lsdException w:name="HTML Sample" w:semiHidden="1" w:unhideWhenUsed="1"/>
     <w:lsdException w:name="HTML Typewriter" w:semiHidden="1" w:unhideWhenUsed="1"/>
     <w:lsdException w:name="HTML Variable" w:semiHidden="1" w:unhideWhenUsed="1"/>
-    <w:lsdException w:name="Normal Table" w:semiHidden="1" w:unhideWhenUsed="1"/>
     <w:lsdException w:name="annotation subject" w:semiHidden="1" w:unhideWhenUsed="1"/>
     <w:lsdException w:name="No List" w:semiHidden="1" w:unhideWhenUsed="1"/>
     <w:lsdException w:name="Outline List 1" w:semiHidden="1" w:unhideWhenUsed="1"/>
@@ -2665,10 +2642,8 @@
     <w:lsdException w:name="Table Subtle 2" w:semiHidden="1" w:unhideWhenUsed="1"/>
     <w:lsdException w:name="Table Web 1" w:semiHidden="1" w:unhideWhenUsed="1"/>
     <w:lsdException w:name="Table Web 2" w:semiHidden="1" w:unhideWhenUsed="1"/>
-    <w:lsdException w:name="Table Web 3" w:semiHidden="1" w:unhideWhenUsed="1"/>
     <w:lsdException w:name="Balloon Text" w:semiHidden="1" w:unhideWhenUsed="1"/>
     <w:lsdException w:name="Table Grid" w:uiPriority="39"/>
-    <w:lsdException w:name="Table Theme" w:semiHidden="1" w:unhideWhenUsed="1"/>
     <w:lsdException w:name="Placeholder Text" w:semiHidden="1"/>
     <w:lsdException w:name="No Spacing" w:uiPriority="1" w:qFormat="1"/>
     <w:lsdException w:name="Light Shading" w:uiPriority="60"/>
@@ -2888,6 +2863,7 @@
     <w:lsdException w:name="Smart Hyperlink" w:semiHidden="1" w:unhideWhenUsed="1"/>
     <w:lsdException w:name="Hashtag" w:semiHidden="1" w:unhideWhenUsed="1"/>
     <w:lsdException w:name="Unresolved Mention" w:semiHidden="1" w:unhideWhenUsed="1"/>
+    <w:lsdException w:name="Smart Link" w:semiHidden="1" w:unhideWhenUsed="1"/>
   </w:latentStyles>
   <w:style w:type="paragraph" w:default="1" w:styleId="Normal">
     <w:name w:val="Normal"/>

</xml_diff>

<commit_message>
still working on order
</commit_message>
<xml_diff>
--- a/docassemble/HousingCodeChecklist/data/templates/contempt_complaint.docx
+++ b/docassemble/HousingCodeChecklist/data/templates/contempt_complaint.docx
@@ -1,6 +1,6 @@
 
 <file path=word/document.xml><?xml version="1.0" encoding="utf-8"?>
-<w:document xmlns:wpc="http://schemas.microsoft.com/office/word/2010/wordprocessingCanvas" xmlns:cx="http://schemas.microsoft.com/office/drawing/2014/chartex" xmlns:cx1="http://schemas.microsoft.com/office/drawing/2015/9/8/chartex" xmlns:cx2="http://schemas.microsoft.com/office/drawing/2015/10/21/chartex" xmlns:cx3="http://schemas.microsoft.com/office/drawing/2016/5/9/chartex" xmlns:cx4="http://schemas.microsoft.com/office/drawing/2016/5/10/chartex" xmlns:cx5="http://schemas.microsoft.com/office/drawing/2016/5/11/chartex" xmlns:cx6="http://schemas.microsoft.com/office/drawing/2016/5/12/chartex" xmlns:cx7="http://schemas.microsoft.com/office/drawing/2016/5/13/chartex" xmlns:cx8="http://schemas.microsoft.com/office/drawing/2016/5/14/chartex" xmlns:mc="http://schemas.openxmlformats.org/markup-compatibility/2006" xmlns:aink="http://schemas.microsoft.com/office/drawing/2016/ink" xmlns:am3d="http://schemas.microsoft.com/office/drawing/2017/model3d" xmlns:o="urn:schemas-microsoft-com:office:office" xmlns:oel="http://schemas.microsoft.com/office/2019/extlst" xmlns:r="http://schemas.openxmlformats.org/officeDocument/2006/relationships" xmlns:m="http://schemas.openxmlformats.org/officeDocument/2006/math" xmlns:v="urn:schemas-microsoft-com:vml" xmlns:wp14="http://schemas.microsoft.com/office/word/2010/wordprocessingDrawing" xmlns:wp="http://schemas.openxmlformats.org/drawingml/2006/wordprocessingDrawing" xmlns:w10="urn:schemas-microsoft-com:office:word" xmlns:w="http://schemas.openxmlformats.org/wordprocessingml/2006/main" xmlns:w14="http://schemas.microsoft.com/office/word/2010/wordml" xmlns:w15="http://schemas.microsoft.com/office/word/2012/wordml" xmlns:w16cex="http://schemas.microsoft.com/office/word/2018/wordml/cex" xmlns:w16cid="http://schemas.microsoft.com/office/word/2016/wordml/cid" xmlns:w16="http://schemas.microsoft.com/office/word/2018/wordml" xmlns:w16du="http://schemas.microsoft.com/office/word/2023/wordml/word16du" xmlns:w16sdtdh="http://schemas.microsoft.com/office/word/2020/wordml/sdtdatahash" xmlns:w16se="http://schemas.microsoft.com/office/word/2015/wordml/symex" xmlns:wpg="http://schemas.microsoft.com/office/word/2010/wordprocessingGroup" xmlns:wpi="http://schemas.microsoft.com/office/word/2010/wordprocessingInk" xmlns:wne="http://schemas.microsoft.com/office/word/2006/wordml" xmlns:wps="http://schemas.microsoft.com/office/word/2010/wordprocessingShape" mc:Ignorable="w14 w15 w16se w16cid w16 w16cex w16sdtdh wp14">
+<w:document xmlns:wpc="http://schemas.microsoft.com/office/word/2010/wordprocessingCanvas" xmlns:cx="http://schemas.microsoft.com/office/drawing/2014/chartex" xmlns:cx1="http://schemas.microsoft.com/office/drawing/2015/9/8/chartex" xmlns:cx2="http://schemas.microsoft.com/office/drawing/2015/10/21/chartex" xmlns:cx3="http://schemas.microsoft.com/office/drawing/2016/5/9/chartex" xmlns:cx4="http://schemas.microsoft.com/office/drawing/2016/5/10/chartex" xmlns:cx5="http://schemas.microsoft.com/office/drawing/2016/5/11/chartex" xmlns:cx6="http://schemas.microsoft.com/office/drawing/2016/5/12/chartex" xmlns:cx7="http://schemas.microsoft.com/office/drawing/2016/5/13/chartex" xmlns:cx8="http://schemas.microsoft.com/office/drawing/2016/5/14/chartex" xmlns:mc="http://schemas.openxmlformats.org/markup-compatibility/2006" xmlns:aink="http://schemas.microsoft.com/office/drawing/2016/ink" xmlns:am3d="http://schemas.microsoft.com/office/drawing/2017/model3d" xmlns:o="urn:schemas-microsoft-com:office:office" xmlns:oel="http://schemas.microsoft.com/office/2019/extlst" xmlns:r="http://schemas.openxmlformats.org/officeDocument/2006/relationships" xmlns:m="http://schemas.openxmlformats.org/officeDocument/2006/math" xmlns:v="urn:schemas-microsoft-com:vml" xmlns:wp14="http://schemas.microsoft.com/office/word/2010/wordprocessingDrawing" xmlns:wp="http://schemas.openxmlformats.org/drawingml/2006/wordprocessingDrawing" xmlns:w10="urn:schemas-microsoft-com:office:word" xmlns:w="http://schemas.openxmlformats.org/wordprocessingml/2006/main" xmlns:w14="http://schemas.microsoft.com/office/word/2010/wordml" xmlns:w15="http://schemas.microsoft.com/office/word/2012/wordml" xmlns:w16cex="http://schemas.microsoft.com/office/word/2018/wordml/cex" xmlns:w16cid="http://schemas.microsoft.com/office/word/2016/wordml/cid" xmlns:w16="http://schemas.microsoft.com/office/word/2018/wordml" xmlns:w16sdtdh="http://schemas.microsoft.com/office/word/2020/wordml/sdtdatahash" xmlns:w16se="http://schemas.microsoft.com/office/word/2015/wordml/symex" xmlns:wpg="http://schemas.microsoft.com/office/word/2010/wordprocessingGroup" xmlns:wpi="http://schemas.microsoft.com/office/word/2010/wordprocessingInk" xmlns:wne="http://schemas.microsoft.com/office/word/2006/wordml" xmlns:wps="http://schemas.microsoft.com/office/word/2010/wordprocessingShape" mc:Ignorable="w14 w15 w16se w16cid w16 w16cex w16sdtdh wp14">
   <w:body>
     <w:p>
       <w:pPr>
@@ -606,182 +606,64 @@
       <w:r>
         <w:t xml:space="preserve">That on </w:t>
       </w:r>
-      <w:r>
-        <w:t xml:space="preserve">{% if </w:t>
+      <w:proofErr w:type="gramStart"/>
+      <w:r>
+        <w:t xml:space="preserve">{{ </w:t>
       </w:r>
       <w:proofErr w:type="spellStart"/>
       <w:r>
-        <w:t>has_tro</w:t>
+        <w:t>date</w:t>
+      </w:r>
+      <w:proofErr w:type="gramEnd"/>
+      <w:r>
+        <w:t>_issued</w:t>
       </w:r>
       <w:proofErr w:type="spellEnd"/>
       <w:r>
+        <w:t xml:space="preserve"> }}</w:t>
+      </w:r>
+      <w:r>
         <w:t xml:space="preserve"> </w:t>
       </w:r>
-      <w:proofErr w:type="gramStart"/>
-      <w:r>
-        <w:t>%}{</w:t>
-      </w:r>
-      <w:proofErr w:type="gramEnd"/>
-      <w:r>
-        <w:t xml:space="preserve">{ </w:t>
+      <w:r>
+        <w:t>this Court issued a Temporary Restraining Order</w:t>
+      </w:r>
+      <w:r>
+        <w:t xml:space="preserve"> or </w:t>
+      </w:r>
+      <w:r>
+        <w:t xml:space="preserve">Preliminary Injunction that ordered the </w:t>
+      </w:r>
+      <w:r>
+        <w:t xml:space="preserve">{{ </w:t>
       </w:r>
       <w:proofErr w:type="spellStart"/>
       <w:r>
-        <w:t>date_issued</w:t>
+        <w:t>other_parties.as_noun</w:t>
       </w:r>
       <w:proofErr w:type="spellEnd"/>
       <w:r>
-        <w:t xml:space="preserve"> }}{% else %} </w:t>
-      </w:r>
-      <w:r>
-        <w:t>_____________________, 20___</w:t>
-      </w:r>
-      <w:r>
-        <w:t>{% endif %}</w:t>
-      </w:r>
-      <w:r>
-        <w:t>, this Court issued a Temporary Restraining Order</w:t>
-      </w:r>
-      <w:r>
-        <w:t xml:space="preserve"> or </w:t>
-      </w:r>
-      <w:r>
-        <w:t xml:space="preserve">Preliminary Injunction that ordered the </w:t>
+        <w:t>("Defendant") }}</w:t>
+      </w:r>
+      <w:r>
+        <w:t xml:space="preserve"> to desist and refrain from</w:t>
+      </w:r>
+      <w:r>
+        <w:t xml:space="preserve"> </w:t>
       </w:r>
       <w:r>
         <w:t xml:space="preserve">{{ </w:t>
       </w:r>
       <w:proofErr w:type="spellStart"/>
       <w:r>
-        <w:t>other_parties.as_noun</w:t>
+        <w:t>tro_order_text</w:t>
       </w:r>
       <w:proofErr w:type="spellEnd"/>
       <w:r>
-        <w:t>("Defendant") }}</w:t>
-      </w:r>
-      <w:r>
-        <w:t xml:space="preserve"> to desist and refrain from</w:t>
-      </w:r>
-    </w:p>
-    <w:p>
-      <w:pPr>
-        <w:tabs>
-          <w:tab w:val="left" w:pos="1440"/>
-          <w:tab w:val="right" w:leader="underscore" w:pos="9120"/>
-        </w:tabs>
-        <w:spacing w:line="360" w:lineRule="auto"/>
-      </w:pPr>
-      <w:r>
-        <w:t>{%</w:t>
-      </w:r>
-      <w:r>
-        <w:t>p</w:t>
-      </w:r>
-      <w:r>
-        <w:t xml:space="preserve"> if </w:t>
-      </w:r>
-      <w:proofErr w:type="spellStart"/>
-      <w:r>
-        <w:t>has_tro</w:t>
-      </w:r>
-      <w:proofErr w:type="spellEnd"/>
-      <w:r>
-        <w:t xml:space="preserve"> %}</w:t>
-      </w:r>
-    </w:p>
-    <w:p>
-      <w:pPr>
-        <w:tabs>
-          <w:tab w:val="left" w:pos="1440"/>
-          <w:tab w:val="right" w:leader="underscore" w:pos="9120"/>
-        </w:tabs>
-        <w:spacing w:line="360" w:lineRule="auto"/>
-      </w:pPr>
-      <w:proofErr w:type="gramStart"/>
-      <w:r>
-        <w:t xml:space="preserve">{{ </w:t>
-      </w:r>
-      <w:proofErr w:type="spellStart"/>
-      <w:r>
-        <w:t>tro</w:t>
-      </w:r>
-      <w:proofErr w:type="gramEnd"/>
-      <w:r>
-        <w:t>_order_text</w:t>
-      </w:r>
-      <w:proofErr w:type="spellEnd"/>
-      <w:r>
         <w:t xml:space="preserve"> }}</w:t>
       </w:r>
-    </w:p>
-    <w:p>
-      <w:pPr>
-        <w:tabs>
-          <w:tab w:val="left" w:pos="1440"/>
-          <w:tab w:val="right" w:leader="underscore" w:pos="9120"/>
-        </w:tabs>
-        <w:spacing w:line="360" w:lineRule="auto"/>
-      </w:pPr>
-      <w:r>
-        <w:t>{%</w:t>
-      </w:r>
-      <w:r>
-        <w:t>p</w:t>
-      </w:r>
-      <w:r>
-        <w:t xml:space="preserve"> else %}</w:t>
-      </w:r>
-    </w:p>
-    <w:p>
-      <w:pPr>
-        <w:tabs>
-          <w:tab w:val="left" w:pos="540"/>
-          <w:tab w:val="left" w:pos="720"/>
-          <w:tab w:val="left" w:pos="1440"/>
-          <w:tab w:val="left" w:pos="2160"/>
-          <w:tab w:val="left" w:pos="2880"/>
-          <w:tab w:val="left" w:pos="3600"/>
-          <w:tab w:val="left" w:pos="4320"/>
-          <w:tab w:val="left" w:pos="4500"/>
-          <w:tab w:val="left" w:pos="4860"/>
-          <w:tab w:val="left" w:pos="5040"/>
-          <w:tab w:val="left" w:pos="5580"/>
-        </w:tabs>
-        <w:spacing w:line="360" w:lineRule="auto"/>
-      </w:pPr>
-      <w:r>
-        <w:lastRenderedPageBreak/>
-        <w:t>_____________________________________________________________________</w:t>
-      </w:r>
-      <w:r>
-        <w:t>__________________________________________________________________________________________________________________________________________________________________________________________________________________________________________________________________________________________________________________</w:t>
-      </w:r>
-    </w:p>
-    <w:p>
-      <w:pPr>
-        <w:tabs>
-          <w:tab w:val="left" w:pos="540"/>
-          <w:tab w:val="left" w:pos="720"/>
-          <w:tab w:val="left" w:pos="1440"/>
-          <w:tab w:val="left" w:pos="2160"/>
-          <w:tab w:val="left" w:pos="2880"/>
-          <w:tab w:val="left" w:pos="3600"/>
-          <w:tab w:val="left" w:pos="4320"/>
-          <w:tab w:val="left" w:pos="4500"/>
-          <w:tab w:val="left" w:pos="4860"/>
-          <w:tab w:val="left" w:pos="5040"/>
-          <w:tab w:val="left" w:pos="5580"/>
-        </w:tabs>
-        <w:spacing w:line="360" w:lineRule="auto"/>
-      </w:pPr>
-      <w:r>
-        <w:t>{%</w:t>
-      </w:r>
-      <w:r>
-        <w:t>p</w:t>
-      </w:r>
-      <w:r>
-        <w:t xml:space="preserve"> endif %}</w:t>
+      <w:r>
+        <w:t>.</w:t>
       </w:r>
     </w:p>
     <w:p>
@@ -836,217 +718,121 @@
       </w:r>
       <w:proofErr w:type="spellStart"/>
       <w:r>
-        <w:t>has_tro</w:t>
+        <w:t>ll_once_followed_tro</w:t>
       </w:r>
       <w:proofErr w:type="spellEnd"/>
       <w:r>
-        <w:t xml:space="preserve"> and </w:t>
+        <w:t xml:space="preserve"> </w:t>
+      </w:r>
+      <w:proofErr w:type="gramStart"/>
+      <w:r>
+        <w:t>%}{</w:t>
+      </w:r>
+      <w:proofErr w:type="gramEnd"/>
+      <w:r>
+        <w:t xml:space="preserve">{ </w:t>
       </w:r>
       <w:proofErr w:type="spellStart"/>
       <w:r>
-        <w:t>ll_once_followed_tro</w:t>
+        <w:t>date_ll_stopped_following_tro</w:t>
       </w:r>
       <w:proofErr w:type="spellEnd"/>
       <w:r>
+        <w:t xml:space="preserve"> }}{% </w:t>
+      </w:r>
+      <w:r>
+        <w:t xml:space="preserve">else </w:t>
+      </w:r>
+      <w:r>
+        <w:t xml:space="preserve">%}{{ </w:t>
+      </w:r>
+      <w:proofErr w:type="spellStart"/>
+      <w:r>
+        <w:t>date_issued</w:t>
+      </w:r>
+      <w:proofErr w:type="spellEnd"/>
+      <w:r>
+        <w:t xml:space="preserve"> }</w:t>
+      </w:r>
+      <w:r>
+        <w:t>}</w:t>
+      </w:r>
+      <w:r>
+        <w:t>{% endif %}</w:t>
+      </w:r>
+      <w:r>
+        <w:t xml:space="preserve">, the </w:t>
+      </w:r>
+      <w:r>
+        <w:t xml:space="preserve">{{ </w:t>
+      </w:r>
+      <w:proofErr w:type="spellStart"/>
+      <w:r>
+        <w:t>other_parties.as_noun</w:t>
+      </w:r>
+      <w:proofErr w:type="spellEnd"/>
+      <w:r>
+        <w:t>("Defendant") }}</w:t>
+      </w:r>
+      <w:r>
         <w:t xml:space="preserve"> </w:t>
       </w:r>
-      <w:proofErr w:type="gramStart"/>
-      <w:r>
-        <w:t>%}{</w:t>
-      </w:r>
-      <w:proofErr w:type="gramEnd"/>
-      <w:r>
-        <w:t xml:space="preserve">{ </w:t>
+      <w:r>
+        <w:t xml:space="preserve">{{ </w:t>
       </w:r>
       <w:proofErr w:type="spellStart"/>
       <w:r>
-        <w:t>date_ll_stopped_following_tro</w:t>
+        <w:t>other_parties.did_verb</w:t>
       </w:r>
       <w:proofErr w:type="spellEnd"/>
       <w:r>
-        <w:t xml:space="preserve"> }}{% </w:t>
-      </w:r>
-      <w:proofErr w:type="spellStart"/>
-      <w:r>
-        <w:t>elif</w:t>
-      </w:r>
-      <w:proofErr w:type="spellEnd"/>
-      <w:r>
-        <w:t xml:space="preserve"> </w:t>
-      </w:r>
-      <w:proofErr w:type="spellStart"/>
-      <w:r>
-        <w:t>has_tro</w:t>
-      </w:r>
-      <w:proofErr w:type="spellEnd"/>
-      <w:r>
-        <w:t xml:space="preserve"> and not </w:t>
-      </w:r>
-      <w:proofErr w:type="spellStart"/>
-      <w:r>
-        <w:t>ll_once_followed_tro</w:t>
-      </w:r>
-      <w:proofErr w:type="spellEnd"/>
-      <w:r>
-        <w:t xml:space="preserve"> %}{{ </w:t>
-      </w:r>
-      <w:proofErr w:type="spellStart"/>
-      <w:r>
-        <w:t>date_issued</w:t>
-      </w:r>
-      <w:proofErr w:type="spellEnd"/>
-      <w:r>
-        <w:t xml:space="preserve"> }</w:t>
-      </w:r>
-      <w:r>
-        <w:t>}</w:t>
-      </w:r>
-      <w:r>
-        <w:t>{% else %}</w:t>
+        <w:t xml:space="preserve">("has") }} </w:t>
+      </w:r>
+      <w:r>
+        <w:t xml:space="preserve">willfully failed </w:t>
+      </w:r>
+      <w:r>
+        <w:t xml:space="preserve">or </w:t>
+      </w:r>
+      <w:r>
+        <w:t>refused to obey said order</w:t>
+      </w:r>
+      <w:r>
+        <w:t>, or both,</w:t>
+      </w:r>
+      <w:r>
+        <w:t xml:space="preserve"> by: </w:t>
       </w:r>
     </w:p>
     <w:p>
       <w:pPr>
         <w:pStyle w:val="ListParagraph"/>
-        <w:tabs>
-          <w:tab w:val="left" w:pos="360"/>
-          <w:tab w:val="left" w:pos="720"/>
-          <w:tab w:val="left" w:pos="1440"/>
-          <w:tab w:val="left" w:pos="2160"/>
-          <w:tab w:val="left" w:pos="2880"/>
-          <w:tab w:val="left" w:pos="3600"/>
-          <w:tab w:val="left" w:pos="4320"/>
-          <w:tab w:val="left" w:pos="4500"/>
-          <w:tab w:val="left" w:pos="4860"/>
-          <w:tab w:val="left" w:pos="5040"/>
-          <w:tab w:val="left" w:pos="5580"/>
-        </w:tabs>
-      </w:pPr>
-      <w:r>
-        <w:t>_____________________, 20__</w:t>
-      </w:r>
-      <w:proofErr w:type="gramStart"/>
-      <w:r>
-        <w:t>_</w:t>
-      </w:r>
-      <w:r>
-        <w:t>{</w:t>
-      </w:r>
-      <w:proofErr w:type="gramEnd"/>
-      <w:r>
-        <w:t>% endif %}</w:t>
-      </w:r>
-      <w:r>
-        <w:t xml:space="preserve">, the </w:t>
-      </w:r>
-      <w:r>
-        <w:t xml:space="preserve">{{ </w:t>
-      </w:r>
-      <w:proofErr w:type="spellStart"/>
-      <w:r>
-        <w:t>other_parties.as_noun</w:t>
-      </w:r>
-      <w:proofErr w:type="spellEnd"/>
-      <w:r>
-        <w:t>("Defendant") }}</w:t>
-      </w:r>
-      <w:r>
-        <w:t xml:space="preserve"> </w:t>
-      </w:r>
-      <w:r>
-        <w:t xml:space="preserve">{{ </w:t>
-      </w:r>
-      <w:proofErr w:type="spellStart"/>
-      <w:r>
-        <w:t>other_parties.did_verb</w:t>
-      </w:r>
-      <w:proofErr w:type="spellEnd"/>
-      <w:r>
-        <w:t xml:space="preserve">("has") }} </w:t>
-      </w:r>
-      <w:r>
-        <w:t xml:space="preserve">willfully failed </w:t>
-      </w:r>
-      <w:r>
-        <w:t xml:space="preserve">or </w:t>
-      </w:r>
-      <w:r>
-        <w:t>refused to obey said order</w:t>
-      </w:r>
-      <w:r>
-        <w:t>, or both,</w:t>
-      </w:r>
-      <w:r>
-        <w:t xml:space="preserve"> by: </w:t>
-      </w:r>
-    </w:p>
-    <w:p>
-      <w:pPr>
+        <w:numPr>
+          <w:ilvl w:val="0"/>
+          <w:numId w:val="1"/>
+        </w:numPr>
         <w:tabs>
           <w:tab w:val="left" w:pos="1440"/>
           <w:tab w:val="right" w:leader="underscore" w:pos="9120"/>
         </w:tabs>
         <w:spacing w:line="360" w:lineRule="auto"/>
       </w:pPr>
-      <w:r>
-        <w:t>{%</w:t>
-      </w:r>
-      <w:r>
-        <w:t>p</w:t>
-      </w:r>
-      <w:r>
-        <w:t xml:space="preserve"> if </w:t>
+      <w:proofErr w:type="gramStart"/>
+      <w:r>
+        <w:lastRenderedPageBreak/>
+        <w:t xml:space="preserve">{{ </w:t>
       </w:r>
       <w:proofErr w:type="spellStart"/>
       <w:r>
-        <w:t>has_tro</w:t>
+        <w:t>ll</w:t>
+      </w:r>
+      <w:proofErr w:type="gramEnd"/>
+      <w:r>
+        <w:t>_failed_order_by_text</w:t>
       </w:r>
       <w:proofErr w:type="spellEnd"/>
       <w:r>
-        <w:t xml:space="preserve"> %}</w:t>
-      </w:r>
-    </w:p>
-    <w:p>
-      <w:pPr>
-        <w:tabs>
-          <w:tab w:val="left" w:pos="1440"/>
-          <w:tab w:val="right" w:leader="underscore" w:pos="9120"/>
-        </w:tabs>
-        <w:spacing w:line="360" w:lineRule="auto"/>
-      </w:pPr>
-      <w:proofErr w:type="gramStart"/>
-      <w:r>
-        <w:t xml:space="preserve">{{ </w:t>
-      </w:r>
-      <w:proofErr w:type="spellStart"/>
-      <w:r>
-        <w:t>ll</w:t>
-      </w:r>
-      <w:proofErr w:type="gramEnd"/>
-      <w:r>
-        <w:t>_failed_order_by_text</w:t>
-      </w:r>
-      <w:proofErr w:type="spellEnd"/>
-      <w:r>
         <w:t>}}</w:t>
-      </w:r>
-    </w:p>
-    <w:p>
-      <w:pPr>
-        <w:tabs>
-          <w:tab w:val="left" w:pos="1440"/>
-          <w:tab w:val="right" w:leader="underscore" w:pos="9120"/>
-        </w:tabs>
-        <w:spacing w:line="360" w:lineRule="auto"/>
-      </w:pPr>
-      <w:r>
-        <w:t>{%</w:t>
-      </w:r>
-      <w:r>
-        <w:t>p</w:t>
-      </w:r>
-      <w:r>
-        <w:t xml:space="preserve"> else %}</w:t>
       </w:r>
     </w:p>
     <w:p>
@@ -1156,33 +942,6 @@
     <w:p>
       <w:pPr>
         <w:tabs>
-          <w:tab w:val="left" w:pos="540"/>
-          <w:tab w:val="left" w:pos="720"/>
-          <w:tab w:val="left" w:pos="1440"/>
-          <w:tab w:val="left" w:pos="2160"/>
-          <w:tab w:val="left" w:pos="2880"/>
-          <w:tab w:val="left" w:pos="3600"/>
-          <w:tab w:val="left" w:pos="4320"/>
-          <w:tab w:val="left" w:pos="4500"/>
-          <w:tab w:val="left" w:pos="4860"/>
-          <w:tab w:val="left" w:pos="5040"/>
-          <w:tab w:val="left" w:pos="5580"/>
-        </w:tabs>
-        <w:spacing w:line="360" w:lineRule="auto"/>
-      </w:pPr>
-      <w:r>
-        <w:t>{%</w:t>
-      </w:r>
-      <w:r>
-        <w:t>p</w:t>
-      </w:r>
-      <w:r>
-        <w:t xml:space="preserve"> endif %}</w:t>
-      </w:r>
-    </w:p>
-    <w:p>
-      <w:pPr>
-        <w:tabs>
           <w:tab w:val="left" w:pos="360"/>
           <w:tab w:val="left" w:pos="720"/>
           <w:tab w:val="left" w:pos="1440"/>
@@ -1200,7 +959,6 @@
         <w:rPr>
           <w:smallCaps/>
         </w:rPr>
-        <w:lastRenderedPageBreak/>
         <w:t>Therefore</w:t>
       </w:r>
       <w:r>
@@ -1331,11 +1089,6 @@
     </w:p>
     <w:p>
       <w:pPr>
-        <w:pStyle w:val="ListParagraph"/>
-        <w:numPr>
-          <w:ilvl w:val="0"/>
-          <w:numId w:val="4"/>
-        </w:numPr>
         <w:tabs>
           <w:tab w:val="left" w:pos="360"/>
           <w:tab w:val="left" w:pos="720"/>
@@ -1354,36 +1107,19 @@
       <w:r>
         <w:t xml:space="preserve">Signed </w:t>
       </w:r>
-      <w:r>
-        <w:t xml:space="preserve">{% if </w:t>
-      </w:r>
-      <w:proofErr w:type="spellStart"/>
-      <w:r>
-        <w:t>has_tro</w:t>
-      </w:r>
-      <w:proofErr w:type="spellEnd"/>
-      <w:r>
-        <w:t xml:space="preserve"> %}</w:t>
-      </w:r>
+      <w:proofErr w:type="gramStart"/>
       <w:r>
         <w:t xml:space="preserve">{{ </w:t>
       </w:r>
-      <w:proofErr w:type="spellStart"/>
-      <w:r>
-        <w:t>signature_date</w:t>
-      </w:r>
-      <w:proofErr w:type="spellEnd"/>
+      <w:r>
+        <w:t>today</w:t>
+      </w:r>
+      <w:proofErr w:type="gramEnd"/>
+      <w:r>
+        <w:t>()</w:t>
+      </w:r>
       <w:r>
         <w:t xml:space="preserve"> }}</w:t>
-      </w:r>
-      <w:r>
-        <w:t>{% else %}</w:t>
-      </w:r>
-      <w:r>
-        <w:t>this _________ day of ___________________________, 20_____</w:t>
-      </w:r>
-      <w:r>
-        <w:t>{% endif %}</w:t>
       </w:r>
       <w:r>
         <w:t>.</w:t>
@@ -1395,201 +1131,90 @@
           <w:tab w:val="left" w:pos="1440"/>
           <w:tab w:val="right" w:leader="underscore" w:pos="9120"/>
         </w:tabs>
-        <w:spacing w:line="360" w:lineRule="auto"/>
-      </w:pPr>
+      </w:pPr>
+      <w:r>
+        <w:rPr>
+          <w:u w:val="single"/>
+        </w:rPr>
+        <w:t>{{ users[0].signature</w:t>
+      </w:r>
+      <w:r>
+        <w:rPr>
+          <w:u w:val="single"/>
+        </w:rPr>
+        <w:t xml:space="preserve"> </w:t>
+      </w:r>
+      <w:r>
+        <w:rPr>
+          <w:u w:val="single"/>
+        </w:rPr>
+        <w:t>}}</w:t>
+      </w:r>
+      <w:r>
+        <w:br/>
+      </w:r>
+      <w:r>
+        <w:t>{{ users[0].</w:t>
+      </w:r>
+      <w:proofErr w:type="spellStart"/>
+      <w:r>
+        <w:t>name.full</w:t>
+      </w:r>
+      <w:proofErr w:type="spellEnd"/>
+      <w:r>
+        <w:t>() }}</w:t>
+      </w:r>
+      <w:r>
+        <w:br/>
+      </w:r>
+      <w:r>
+        <w:t>{{ users[0].</w:t>
+      </w:r>
+      <w:proofErr w:type="spellStart"/>
+      <w:r>
+        <w:t>address.block</w:t>
+      </w:r>
+      <w:proofErr w:type="spellEnd"/>
+      <w:r>
+        <w:t>() }}</w:t>
+      </w:r>
+      <w:r>
+        <w:br/>
+      </w:r>
+      <w:r>
+        <w:t>{% if users[0].</w:t>
+      </w:r>
+      <w:proofErr w:type="spellStart"/>
+      <w:r>
+        <w:t>phone_numbers</w:t>
+      </w:r>
+      <w:proofErr w:type="spellEnd"/>
+      <w:r>
+        <w:t>() %}</w:t>
+      </w:r>
+      <w:r>
+        <w:t>{{ users[0].</w:t>
+      </w:r>
+      <w:proofErr w:type="spellStart"/>
+      <w:r>
+        <w:t>phone_numbers</w:t>
+      </w:r>
+      <w:proofErr w:type="spellEnd"/>
+      <w:r>
+        <w:t>() }}</w:t>
+      </w:r>
       <w:r>
         <w:t>{%</w:t>
       </w:r>
       <w:r>
-        <w:t>p</w:t>
-      </w:r>
-      <w:r>
-        <w:t xml:space="preserve"> if </w:t>
-      </w:r>
-      <w:proofErr w:type="spellStart"/>
-      <w:r>
-        <w:t>has_tro</w:t>
-      </w:r>
-      <w:proofErr w:type="spellEnd"/>
-      <w:r>
-        <w:t xml:space="preserve"> %}</w:t>
-      </w:r>
-    </w:p>
-    <w:p>
-      <w:pPr>
-        <w:tabs>
-          <w:tab w:val="left" w:pos="1440"/>
-          <w:tab w:val="right" w:leader="underscore" w:pos="9120"/>
-        </w:tabs>
-      </w:pPr>
-      <w:r>
-        <w:t>{{ users[0].signature</w:t>
-      </w:r>
-      <w:r>
         <w:t xml:space="preserve"> </w:t>
       </w:r>
       <w:r>
-        <w:t>}}</w:t>
-      </w:r>
-      <w:r>
-        <w:br/>
-      </w:r>
-      <w:r>
-        <w:t>{{ users[0].</w:t>
-      </w:r>
-      <w:proofErr w:type="spellStart"/>
-      <w:r>
-        <w:t>name.full</w:t>
-      </w:r>
-      <w:proofErr w:type="spellEnd"/>
-      <w:r>
-        <w:t>() }}</w:t>
-      </w:r>
-      <w:r>
-        <w:br/>
-      </w:r>
-      <w:r>
-        <w:t>{{ users[0].</w:t>
-      </w:r>
-      <w:proofErr w:type="spellStart"/>
-      <w:r>
-        <w:t>address.block</w:t>
-      </w:r>
-      <w:proofErr w:type="spellEnd"/>
-      <w:r>
-        <w:t>() }}</w:t>
-      </w:r>
-      <w:r>
-        <w:t>{% if users[0].</w:t>
-      </w:r>
-      <w:proofErr w:type="spellStart"/>
-      <w:r>
-        <w:t>phone_numbers</w:t>
-      </w:r>
-      <w:proofErr w:type="spellEnd"/>
-      <w:r>
-        <w:t>() %}</w:t>
-      </w:r>
-      <w:r>
-        <w:br/>
-      </w:r>
-      <w:r>
-        <w:t>{{ users[0].</w:t>
-      </w:r>
-      <w:proofErr w:type="spellStart"/>
-      <w:r>
-        <w:t>phone_numbers</w:t>
-      </w:r>
-      <w:proofErr w:type="spellEnd"/>
-      <w:r>
-        <w:t>() }}</w:t>
-      </w:r>
-      <w:r>
-        <w:t>{% endif %}</w:t>
+        <w:t>endif %}</w:t>
       </w:r>
       <w:r>
         <w:br/>
         <w:t>{{ users[0].email }}</w:t>
-      </w:r>
-    </w:p>
-    <w:p>
-      <w:pPr>
-        <w:tabs>
-          <w:tab w:val="left" w:pos="1440"/>
-          <w:tab w:val="right" w:leader="underscore" w:pos="9120"/>
-        </w:tabs>
-        <w:spacing w:line="360" w:lineRule="auto"/>
-      </w:pPr>
-    </w:p>
-    <w:p>
-      <w:pPr>
-        <w:tabs>
-          <w:tab w:val="left" w:pos="1440"/>
-          <w:tab w:val="right" w:leader="underscore" w:pos="9120"/>
-        </w:tabs>
-        <w:spacing w:line="360" w:lineRule="auto"/>
-      </w:pPr>
-      <w:r>
-        <w:t>{%</w:t>
-      </w:r>
-      <w:r>
-        <w:t>p</w:t>
-      </w:r>
-      <w:r>
-        <w:t xml:space="preserve"> else %}</w:t>
-      </w:r>
-    </w:p>
-    <w:p>
-      <w:pPr>
-        <w:tabs>
-          <w:tab w:val="left" w:pos="360"/>
-          <w:tab w:val="right" w:leader="underscore" w:pos="4440"/>
-          <w:tab w:val="left" w:pos="4800"/>
-          <w:tab w:val="right" w:leader="underscore" w:pos="9360"/>
-        </w:tabs>
-        <w:ind w:left="360"/>
-      </w:pPr>
-      <w:r>
-        <w:tab/>
-      </w:r>
-      <w:r>
-        <w:br/>
-        <w:t>Signature</w:t>
-      </w:r>
-    </w:p>
-    <w:p>
-      <w:pPr>
-        <w:tabs>
-          <w:tab w:val="left" w:pos="360"/>
-          <w:tab w:val="right" w:leader="underscore" w:pos="4440"/>
-          <w:tab w:val="left" w:pos="4800"/>
-          <w:tab w:val="right" w:leader="underscore" w:pos="9360"/>
-        </w:tabs>
-        <w:ind w:left="360" w:hanging="120"/>
-      </w:pPr>
-      <w:r>
-        <w:tab/>
-      </w:r>
-      <w:r>
-        <w:tab/>
-        <w:t xml:space="preserve"> </w:t>
-      </w:r>
-      <w:r>
-        <w:tab/>
-      </w:r>
-      <w:r>
-        <w:tab/>
-      </w:r>
-      <w:r>
-        <w:br/>
-        <w:t>Address                                                                     Telephone Number</w:t>
-      </w:r>
-    </w:p>
-    <w:p>
-      <w:pPr>
-        <w:tabs>
-          <w:tab w:val="left" w:pos="540"/>
-          <w:tab w:val="left" w:pos="720"/>
-          <w:tab w:val="left" w:pos="1440"/>
-          <w:tab w:val="left" w:pos="2160"/>
-          <w:tab w:val="left" w:pos="2880"/>
-          <w:tab w:val="left" w:pos="3600"/>
-          <w:tab w:val="left" w:pos="4320"/>
-          <w:tab w:val="left" w:pos="4500"/>
-          <w:tab w:val="left" w:pos="4860"/>
-          <w:tab w:val="left" w:pos="5040"/>
-          <w:tab w:val="left" w:pos="5580"/>
-        </w:tabs>
-        <w:spacing w:line="360" w:lineRule="auto"/>
-      </w:pPr>
-      <w:r>
-        <w:t>{%</w:t>
-      </w:r>
-      <w:r>
-        <w:t>p</w:t>
-      </w:r>
-      <w:r>
-        <w:t xml:space="preserve"> endif %}</w:t>
       </w:r>
     </w:p>
     <w:sectPr>
@@ -1611,7 +1236,7 @@
 </file>
 
 <file path=word/endnotes.xml><?xml version="1.0" encoding="utf-8"?>
-<w:endnotes xmlns:wpc="http://schemas.microsoft.com/office/word/2010/wordprocessingCanvas" xmlns:cx="http://schemas.microsoft.com/office/drawing/2014/chartex" xmlns:cx1="http://schemas.microsoft.com/office/drawing/2015/9/8/chartex" xmlns:cx2="http://schemas.microsoft.com/office/drawing/2015/10/21/chartex" xmlns:cx3="http://schemas.microsoft.com/office/drawing/2016/5/9/chartex" xmlns:cx4="http://schemas.microsoft.com/office/drawing/2016/5/10/chartex" xmlns:cx5="http://schemas.microsoft.com/office/drawing/2016/5/11/chartex" xmlns:cx6="http://schemas.microsoft.com/office/drawing/2016/5/12/chartex" xmlns:cx7="http://schemas.microsoft.com/office/drawing/2016/5/13/chartex" xmlns:cx8="http://schemas.microsoft.com/office/drawing/2016/5/14/chartex" xmlns:mc="http://schemas.openxmlformats.org/markup-compatibility/2006" xmlns:aink="http://schemas.microsoft.com/office/drawing/2016/ink" xmlns:am3d="http://schemas.microsoft.com/office/drawing/2017/model3d" xmlns:o="urn:schemas-microsoft-com:office:office" xmlns:oel="http://schemas.microsoft.com/office/2019/extlst" xmlns:r="http://schemas.openxmlformats.org/officeDocument/2006/relationships" xmlns:m="http://schemas.openxmlformats.org/officeDocument/2006/math" xmlns:v="urn:schemas-microsoft-com:vml" xmlns:wp14="http://schemas.microsoft.com/office/word/2010/wordprocessingDrawing" xmlns:wp="http://schemas.openxmlformats.org/drawingml/2006/wordprocessingDrawing" xmlns:w10="urn:schemas-microsoft-com:office:word" xmlns:w="http://schemas.openxmlformats.org/wordprocessingml/2006/main" xmlns:w14="http://schemas.microsoft.com/office/word/2010/wordml" xmlns:w15="http://schemas.microsoft.com/office/word/2012/wordml" xmlns:w16cex="http://schemas.microsoft.com/office/word/2018/wordml/cex" xmlns:w16cid="http://schemas.microsoft.com/office/word/2016/wordml/cid" xmlns:w16="http://schemas.microsoft.com/office/word/2018/wordml" xmlns:w16du="http://schemas.microsoft.com/office/word/2023/wordml/word16du" xmlns:w16sdtdh="http://schemas.microsoft.com/office/word/2020/wordml/sdtdatahash" xmlns:w16se="http://schemas.microsoft.com/office/word/2015/wordml/symex" xmlns:wpg="http://schemas.microsoft.com/office/word/2010/wordprocessingGroup" xmlns:wpi="http://schemas.microsoft.com/office/word/2010/wordprocessingInk" xmlns:wne="http://schemas.microsoft.com/office/word/2006/wordml" xmlns:wps="http://schemas.microsoft.com/office/word/2010/wordprocessingShape" mc:Ignorable="w14 w15 w16se w16cid w16 w16cex w16sdtdh wp14">
+<w:endnotes xmlns:wpc="http://schemas.microsoft.com/office/word/2010/wordprocessingCanvas" xmlns:cx="http://schemas.microsoft.com/office/drawing/2014/chartex" xmlns:cx1="http://schemas.microsoft.com/office/drawing/2015/9/8/chartex" xmlns:cx2="http://schemas.microsoft.com/office/drawing/2015/10/21/chartex" xmlns:cx3="http://schemas.microsoft.com/office/drawing/2016/5/9/chartex" xmlns:cx4="http://schemas.microsoft.com/office/drawing/2016/5/10/chartex" xmlns:cx5="http://schemas.microsoft.com/office/drawing/2016/5/11/chartex" xmlns:cx6="http://schemas.microsoft.com/office/drawing/2016/5/12/chartex" xmlns:cx7="http://schemas.microsoft.com/office/drawing/2016/5/13/chartex" xmlns:cx8="http://schemas.microsoft.com/office/drawing/2016/5/14/chartex" xmlns:mc="http://schemas.openxmlformats.org/markup-compatibility/2006" xmlns:aink="http://schemas.microsoft.com/office/drawing/2016/ink" xmlns:am3d="http://schemas.microsoft.com/office/drawing/2017/model3d" xmlns:o="urn:schemas-microsoft-com:office:office" xmlns:oel="http://schemas.microsoft.com/office/2019/extlst" xmlns:r="http://schemas.openxmlformats.org/officeDocument/2006/relationships" xmlns:m="http://schemas.openxmlformats.org/officeDocument/2006/math" xmlns:v="urn:schemas-microsoft-com:vml" xmlns:wp14="http://schemas.microsoft.com/office/word/2010/wordprocessingDrawing" xmlns:wp="http://schemas.openxmlformats.org/drawingml/2006/wordprocessingDrawing" xmlns:w10="urn:schemas-microsoft-com:office:word" xmlns:w="http://schemas.openxmlformats.org/wordprocessingml/2006/main" xmlns:w14="http://schemas.microsoft.com/office/word/2010/wordml" xmlns:w15="http://schemas.microsoft.com/office/word/2012/wordml" xmlns:w16cex="http://schemas.microsoft.com/office/word/2018/wordml/cex" xmlns:w16cid="http://schemas.microsoft.com/office/word/2016/wordml/cid" xmlns:w16="http://schemas.microsoft.com/office/word/2018/wordml" xmlns:w16sdtdh="http://schemas.microsoft.com/office/word/2020/wordml/sdtdatahash" xmlns:w16se="http://schemas.microsoft.com/office/word/2015/wordml/symex" xmlns:wpg="http://schemas.microsoft.com/office/word/2010/wordprocessingGroup" xmlns:wpi="http://schemas.microsoft.com/office/word/2010/wordprocessingInk" xmlns:wne="http://schemas.microsoft.com/office/word/2006/wordml" xmlns:wps="http://schemas.microsoft.com/office/word/2010/wordprocessingShape" mc:Ignorable="w14 w15 w16se w16cid w16 w16cex w16sdtdh wp14">
   <w:endnote w:type="separator" w:id="-1">
     <w:p>
       <w:pPr>
@@ -1636,7 +1261,7 @@
 </file>
 
 <file path=word/footer1.xml><?xml version="1.0" encoding="utf-8"?>
-<w:ftr xmlns:wpc="http://schemas.microsoft.com/office/word/2010/wordprocessingCanvas" xmlns:cx="http://schemas.microsoft.com/office/drawing/2014/chartex" xmlns:cx1="http://schemas.microsoft.com/office/drawing/2015/9/8/chartex" xmlns:cx2="http://schemas.microsoft.com/office/drawing/2015/10/21/chartex" xmlns:cx3="http://schemas.microsoft.com/office/drawing/2016/5/9/chartex" xmlns:cx4="http://schemas.microsoft.com/office/drawing/2016/5/10/chartex" xmlns:cx5="http://schemas.microsoft.com/office/drawing/2016/5/11/chartex" xmlns:cx6="http://schemas.microsoft.com/office/drawing/2016/5/12/chartex" xmlns:cx7="http://schemas.microsoft.com/office/drawing/2016/5/13/chartex" xmlns:cx8="http://schemas.microsoft.com/office/drawing/2016/5/14/chartex" xmlns:mc="http://schemas.openxmlformats.org/markup-compatibility/2006" xmlns:aink="http://schemas.microsoft.com/office/drawing/2016/ink" xmlns:am3d="http://schemas.microsoft.com/office/drawing/2017/model3d" xmlns:o="urn:schemas-microsoft-com:office:office" xmlns:oel="http://schemas.microsoft.com/office/2019/extlst" xmlns:r="http://schemas.openxmlformats.org/officeDocument/2006/relationships" xmlns:m="http://schemas.openxmlformats.org/officeDocument/2006/math" xmlns:v="urn:schemas-microsoft-com:vml" xmlns:wp14="http://schemas.microsoft.com/office/word/2010/wordprocessingDrawing" xmlns:wp="http://schemas.openxmlformats.org/drawingml/2006/wordprocessingDrawing" xmlns:w10="urn:schemas-microsoft-com:office:word" xmlns:w="http://schemas.openxmlformats.org/wordprocessingml/2006/main" xmlns:w14="http://schemas.microsoft.com/office/word/2010/wordml" xmlns:w15="http://schemas.microsoft.com/office/word/2012/wordml" xmlns:w16cex="http://schemas.microsoft.com/office/word/2018/wordml/cex" xmlns:w16cid="http://schemas.microsoft.com/office/word/2016/wordml/cid" xmlns:w16="http://schemas.microsoft.com/office/word/2018/wordml" xmlns:w16du="http://schemas.microsoft.com/office/word/2023/wordml/word16du" xmlns:w16sdtdh="http://schemas.microsoft.com/office/word/2020/wordml/sdtdatahash" xmlns:w16se="http://schemas.microsoft.com/office/word/2015/wordml/symex" xmlns:wpg="http://schemas.microsoft.com/office/word/2010/wordprocessingGroup" xmlns:wpi="http://schemas.microsoft.com/office/word/2010/wordprocessingInk" xmlns:wne="http://schemas.microsoft.com/office/word/2006/wordml" xmlns:wps="http://schemas.microsoft.com/office/word/2010/wordprocessingShape" mc:Ignorable="w14 w15 w16se w16cid w16 w16cex w16sdtdh wp14">
+<w:ftr xmlns:wpc="http://schemas.microsoft.com/office/word/2010/wordprocessingCanvas" xmlns:cx="http://schemas.microsoft.com/office/drawing/2014/chartex" xmlns:cx1="http://schemas.microsoft.com/office/drawing/2015/9/8/chartex" xmlns:cx2="http://schemas.microsoft.com/office/drawing/2015/10/21/chartex" xmlns:cx3="http://schemas.microsoft.com/office/drawing/2016/5/9/chartex" xmlns:cx4="http://schemas.microsoft.com/office/drawing/2016/5/10/chartex" xmlns:cx5="http://schemas.microsoft.com/office/drawing/2016/5/11/chartex" xmlns:cx6="http://schemas.microsoft.com/office/drawing/2016/5/12/chartex" xmlns:cx7="http://schemas.microsoft.com/office/drawing/2016/5/13/chartex" xmlns:cx8="http://schemas.microsoft.com/office/drawing/2016/5/14/chartex" xmlns:mc="http://schemas.openxmlformats.org/markup-compatibility/2006" xmlns:aink="http://schemas.microsoft.com/office/drawing/2016/ink" xmlns:am3d="http://schemas.microsoft.com/office/drawing/2017/model3d" xmlns:o="urn:schemas-microsoft-com:office:office" xmlns:oel="http://schemas.microsoft.com/office/2019/extlst" xmlns:r="http://schemas.openxmlformats.org/officeDocument/2006/relationships" xmlns:m="http://schemas.openxmlformats.org/officeDocument/2006/math" xmlns:v="urn:schemas-microsoft-com:vml" xmlns:wp14="http://schemas.microsoft.com/office/word/2010/wordprocessingDrawing" xmlns:wp="http://schemas.openxmlformats.org/drawingml/2006/wordprocessingDrawing" xmlns:w10="urn:schemas-microsoft-com:office:word" xmlns:w="http://schemas.openxmlformats.org/wordprocessingml/2006/main" xmlns:w14="http://schemas.microsoft.com/office/word/2010/wordml" xmlns:w15="http://schemas.microsoft.com/office/word/2012/wordml" xmlns:w16cex="http://schemas.microsoft.com/office/word/2018/wordml/cex" xmlns:w16cid="http://schemas.microsoft.com/office/word/2016/wordml/cid" xmlns:w16="http://schemas.microsoft.com/office/word/2018/wordml" xmlns:w16sdtdh="http://schemas.microsoft.com/office/word/2020/wordml/sdtdatahash" xmlns:w16se="http://schemas.microsoft.com/office/word/2015/wordml/symex" xmlns:wpg="http://schemas.microsoft.com/office/word/2010/wordprocessingGroup" xmlns:wpi="http://schemas.microsoft.com/office/word/2010/wordprocessingInk" xmlns:wne="http://schemas.microsoft.com/office/word/2006/wordml" xmlns:wps="http://schemas.microsoft.com/office/word/2010/wordprocessingShape" mc:Ignorable="w14 w15 w16se w16cid w16 w16cex w16sdtdh wp14">
   <w:sdt>
     <w:sdtPr>
       <w:rPr>
@@ -1701,7 +1326,7 @@
 </file>
 
 <file path=word/footer2.xml><?xml version="1.0" encoding="utf-8"?>
-<w:ftr xmlns:wpc="http://schemas.microsoft.com/office/word/2010/wordprocessingCanvas" xmlns:cx="http://schemas.microsoft.com/office/drawing/2014/chartex" xmlns:cx1="http://schemas.microsoft.com/office/drawing/2015/9/8/chartex" xmlns:cx2="http://schemas.microsoft.com/office/drawing/2015/10/21/chartex" xmlns:cx3="http://schemas.microsoft.com/office/drawing/2016/5/9/chartex" xmlns:cx4="http://schemas.microsoft.com/office/drawing/2016/5/10/chartex" xmlns:cx5="http://schemas.microsoft.com/office/drawing/2016/5/11/chartex" xmlns:cx6="http://schemas.microsoft.com/office/drawing/2016/5/12/chartex" xmlns:cx7="http://schemas.microsoft.com/office/drawing/2016/5/13/chartex" xmlns:cx8="http://schemas.microsoft.com/office/drawing/2016/5/14/chartex" xmlns:mc="http://schemas.openxmlformats.org/markup-compatibility/2006" xmlns:aink="http://schemas.microsoft.com/office/drawing/2016/ink" xmlns:am3d="http://schemas.microsoft.com/office/drawing/2017/model3d" xmlns:o="urn:schemas-microsoft-com:office:office" xmlns:oel="http://schemas.microsoft.com/office/2019/extlst" xmlns:r="http://schemas.openxmlformats.org/officeDocument/2006/relationships" xmlns:m="http://schemas.openxmlformats.org/officeDocument/2006/math" xmlns:v="urn:schemas-microsoft-com:vml" xmlns:wp14="http://schemas.microsoft.com/office/word/2010/wordprocessingDrawing" xmlns:wp="http://schemas.openxmlformats.org/drawingml/2006/wordprocessingDrawing" xmlns:w10="urn:schemas-microsoft-com:office:word" xmlns:w="http://schemas.openxmlformats.org/wordprocessingml/2006/main" xmlns:w14="http://schemas.microsoft.com/office/word/2010/wordml" xmlns:w15="http://schemas.microsoft.com/office/word/2012/wordml" xmlns:w16cex="http://schemas.microsoft.com/office/word/2018/wordml/cex" xmlns:w16cid="http://schemas.microsoft.com/office/word/2016/wordml/cid" xmlns:w16="http://schemas.microsoft.com/office/word/2018/wordml" xmlns:w16du="http://schemas.microsoft.com/office/word/2023/wordml/word16du" xmlns:w16sdtdh="http://schemas.microsoft.com/office/word/2020/wordml/sdtdatahash" xmlns:w16se="http://schemas.microsoft.com/office/word/2015/wordml/symex" xmlns:wpg="http://schemas.microsoft.com/office/word/2010/wordprocessingGroup" xmlns:wpi="http://schemas.microsoft.com/office/word/2010/wordprocessingInk" xmlns:wne="http://schemas.microsoft.com/office/word/2006/wordml" xmlns:wps="http://schemas.microsoft.com/office/word/2010/wordprocessingShape" mc:Ignorable="w14 w15 w16se w16cid w16 w16cex w16sdtdh wp14">
+<w:ftr xmlns:wpc="http://schemas.microsoft.com/office/word/2010/wordprocessingCanvas" xmlns:cx="http://schemas.microsoft.com/office/drawing/2014/chartex" xmlns:cx1="http://schemas.microsoft.com/office/drawing/2015/9/8/chartex" xmlns:cx2="http://schemas.microsoft.com/office/drawing/2015/10/21/chartex" xmlns:cx3="http://schemas.microsoft.com/office/drawing/2016/5/9/chartex" xmlns:cx4="http://schemas.microsoft.com/office/drawing/2016/5/10/chartex" xmlns:cx5="http://schemas.microsoft.com/office/drawing/2016/5/11/chartex" xmlns:cx6="http://schemas.microsoft.com/office/drawing/2016/5/12/chartex" xmlns:cx7="http://schemas.microsoft.com/office/drawing/2016/5/13/chartex" xmlns:cx8="http://schemas.microsoft.com/office/drawing/2016/5/14/chartex" xmlns:mc="http://schemas.openxmlformats.org/markup-compatibility/2006" xmlns:aink="http://schemas.microsoft.com/office/drawing/2016/ink" xmlns:am3d="http://schemas.microsoft.com/office/drawing/2017/model3d" xmlns:o="urn:schemas-microsoft-com:office:office" xmlns:oel="http://schemas.microsoft.com/office/2019/extlst" xmlns:r="http://schemas.openxmlformats.org/officeDocument/2006/relationships" xmlns:m="http://schemas.openxmlformats.org/officeDocument/2006/math" xmlns:v="urn:schemas-microsoft-com:vml" xmlns:wp14="http://schemas.microsoft.com/office/word/2010/wordprocessingDrawing" xmlns:wp="http://schemas.openxmlformats.org/drawingml/2006/wordprocessingDrawing" xmlns:w10="urn:schemas-microsoft-com:office:word" xmlns:w="http://schemas.openxmlformats.org/wordprocessingml/2006/main" xmlns:w14="http://schemas.microsoft.com/office/word/2010/wordml" xmlns:w15="http://schemas.microsoft.com/office/word/2012/wordml" xmlns:w16cex="http://schemas.microsoft.com/office/word/2018/wordml/cex" xmlns:w16cid="http://schemas.microsoft.com/office/word/2016/wordml/cid" xmlns:w16="http://schemas.microsoft.com/office/word/2018/wordml" xmlns:w16sdtdh="http://schemas.microsoft.com/office/word/2020/wordml/sdtdatahash" xmlns:w16se="http://schemas.microsoft.com/office/word/2015/wordml/symex" xmlns:wpg="http://schemas.microsoft.com/office/word/2010/wordprocessingGroup" xmlns:wpi="http://schemas.microsoft.com/office/word/2010/wordprocessingInk" xmlns:wne="http://schemas.microsoft.com/office/word/2006/wordml" xmlns:wps="http://schemas.microsoft.com/office/word/2010/wordprocessingShape" mc:Ignorable="w14 w15 w16se w16cid w16 w16cex w16sdtdh wp14">
   <w:p>
     <w:pPr>
       <w:pStyle w:val="Footer"/>
@@ -1847,7 +1472,7 @@
               <w:szCs w:val="24"/>
               <w:lang w:val="en-US"/>
             </w:rPr>
-            <w:t>MadeUpToCode.org</w:t>
+            <w:t>GetUpToCode.org</w:t>
           </w:r>
         </w:p>
       </w:tc>
@@ -1870,6 +1495,7 @@
               <w:iCs/>
               <w:sz w:val="24"/>
               <w:szCs w:val="24"/>
+              <w:lang w:val="en-US"/>
             </w:rPr>
           </w:pPr>
           <w:r>
@@ -1882,7 +1508,31 @@
               <w:szCs w:val="24"/>
               <w:lang w:val="en-US"/>
             </w:rPr>
-            <w:t xml:space="preserve">{% if </w:t>
+            <w:t>{%</w:t>
+          </w:r>
+          <w:r>
+            <w:rPr>
+              <w:rFonts w:asciiTheme="minorHAnsi" w:hAnsiTheme="minorHAnsi" w:cstheme="minorHAnsi"/>
+              <w:bCs/>
+              <w:i w:val="0"/>
+              <w:iCs/>
+              <w:sz w:val="24"/>
+              <w:szCs w:val="24"/>
+              <w:lang w:val="en-US"/>
+            </w:rPr>
+            <w:t>p</w:t>
+          </w:r>
+          <w:r>
+            <w:rPr>
+              <w:rFonts w:asciiTheme="minorHAnsi" w:hAnsiTheme="minorHAnsi" w:cstheme="minorHAnsi"/>
+              <w:bCs/>
+              <w:i w:val="0"/>
+              <w:iCs/>
+              <w:sz w:val="24"/>
+              <w:szCs w:val="24"/>
+              <w:lang w:val="en-US"/>
+            </w:rPr>
+            <w:t xml:space="preserve"> if </w:t>
           </w:r>
           <w:proofErr w:type="spellStart"/>
           <w:r>
@@ -1960,7 +1610,38 @@
               <w:szCs w:val="24"/>
               <w:lang w:val="en-US"/>
             </w:rPr>
-            <w:t xml:space="preserve"> </w:t>
+            <w:t xml:space="preserve"> %}</w:t>
+          </w:r>
+        </w:p>
+        <w:p>
+          <w:pPr>
+            <w:pStyle w:val="Footer"/>
+            <w:pBdr>
+              <w:top w:val="none" w:sz="0" w:space="0" w:color="auto"/>
+            </w:pBdr>
+            <w:spacing w:before="0"/>
+            <w:jc w:val="right"/>
+            <w:rPr>
+              <w:rFonts w:asciiTheme="minorHAnsi" w:hAnsiTheme="minorHAnsi" w:cstheme="minorHAnsi"/>
+              <w:bCs/>
+              <w:i w:val="0"/>
+              <w:iCs/>
+              <w:sz w:val="24"/>
+              <w:szCs w:val="24"/>
+              <w:lang w:val="en-US"/>
+            </w:rPr>
+          </w:pPr>
+          <w:r>
+            <w:rPr>
+              <w:rFonts w:asciiTheme="minorHAnsi" w:hAnsiTheme="minorHAnsi" w:cstheme="minorHAnsi"/>
+              <w:bCs/>
+              <w:i w:val="0"/>
+              <w:iCs/>
+              <w:sz w:val="24"/>
+              <w:szCs w:val="24"/>
+              <w:lang w:val="en-US"/>
+            </w:rPr>
+            <w:t xml:space="preserve">Prepared with assistance of </w:t>
           </w:r>
           <w:proofErr w:type="gramStart"/>
           <w:r>
@@ -1973,7 +1654,20 @@
               <w:szCs w:val="24"/>
               <w:lang w:val="en-US"/>
             </w:rPr>
-            <w:t>%}Prepared</w:t>
+            <w:t xml:space="preserve">{{ </w:t>
+          </w:r>
+          <w:proofErr w:type="spellStart"/>
+          <w:r>
+            <w:rPr>
+              <w:rFonts w:asciiTheme="minorHAnsi" w:hAnsiTheme="minorHAnsi" w:cstheme="minorHAnsi"/>
+              <w:bCs/>
+              <w:i w:val="0"/>
+              <w:iCs/>
+              <w:sz w:val="24"/>
+              <w:szCs w:val="24"/>
+              <w:lang w:val="en-US"/>
+            </w:rPr>
+            <w:t>org</w:t>
           </w:r>
           <w:proofErr w:type="gramEnd"/>
           <w:r>
@@ -1986,20 +1680,7 @@
               <w:szCs w:val="24"/>
               <w:lang w:val="en-US"/>
             </w:rPr>
-            <w:t xml:space="preserve"> with assistance of {{ </w:t>
-          </w:r>
-          <w:proofErr w:type="spellStart"/>
-          <w:r>
-            <w:rPr>
-              <w:rFonts w:asciiTheme="minorHAnsi" w:hAnsiTheme="minorHAnsi" w:cstheme="minorHAnsi"/>
-              <w:bCs/>
-              <w:i w:val="0"/>
-              <w:iCs/>
-              <w:sz w:val="24"/>
-              <w:szCs w:val="24"/>
-              <w:lang w:val="en-US"/>
-            </w:rPr>
-            <w:t>org_name</w:t>
+            <w:t>_name</w:t>
           </w:r>
           <w:proofErr w:type="spellEnd"/>
           <w:r>
@@ -2012,7 +1693,62 @@
               <w:szCs w:val="24"/>
               <w:lang w:val="en-US"/>
             </w:rPr>
-            <w:t xml:space="preserve"> }}{% </w:t>
+            <w:t xml:space="preserve"> }}</w:t>
+          </w:r>
+        </w:p>
+        <w:p>
+          <w:pPr>
+            <w:pStyle w:val="Footer"/>
+            <w:pBdr>
+              <w:top w:val="none" w:sz="0" w:space="0" w:color="auto"/>
+            </w:pBdr>
+            <w:spacing w:before="0"/>
+            <w:jc w:val="right"/>
+            <w:rPr>
+              <w:rFonts w:asciiTheme="minorHAnsi" w:hAnsiTheme="minorHAnsi" w:cstheme="minorHAnsi"/>
+              <w:bCs/>
+              <w:i w:val="0"/>
+              <w:iCs/>
+              <w:sz w:val="24"/>
+              <w:szCs w:val="24"/>
+              <w:lang w:val="en-US"/>
+            </w:rPr>
+          </w:pPr>
+          <w:r>
+            <w:rPr>
+              <w:rFonts w:asciiTheme="minorHAnsi" w:hAnsiTheme="minorHAnsi" w:cstheme="minorHAnsi"/>
+              <w:bCs/>
+              <w:i w:val="0"/>
+              <w:iCs/>
+              <w:sz w:val="24"/>
+              <w:szCs w:val="24"/>
+              <w:lang w:val="en-US"/>
+            </w:rPr>
+            <w:t>{%</w:t>
+          </w:r>
+          <w:r>
+            <w:rPr>
+              <w:rFonts w:asciiTheme="minorHAnsi" w:hAnsiTheme="minorHAnsi" w:cstheme="minorHAnsi"/>
+              <w:bCs/>
+              <w:i w:val="0"/>
+              <w:iCs/>
+              <w:sz w:val="24"/>
+              <w:szCs w:val="24"/>
+              <w:lang w:val="en-US"/>
+            </w:rPr>
+            <w:t>p</w:t>
+          </w:r>
+          <w:r>
+            <w:rPr>
+              <w:rFonts w:asciiTheme="minorHAnsi" w:hAnsiTheme="minorHAnsi" w:cstheme="minorHAnsi"/>
+              <w:bCs/>
+              <w:i w:val="0"/>
+              <w:iCs/>
+              <w:sz w:val="24"/>
+              <w:szCs w:val="24"/>
+              <w:lang w:val="en-US"/>
+            </w:rPr>
+            <w:t xml:space="preserve"> </w:t>
           </w:r>
           <w:proofErr w:type="spellStart"/>
           <w:r>
@@ -2116,7 +1852,106 @@
               <w:szCs w:val="24"/>
               <w:lang w:val="en-US"/>
             </w:rPr>
-            <w:t xml:space="preserve"> %}Prepared with assistance of counsel{% endif %}</w:t>
+            <w:t xml:space="preserve"> %}</w:t>
+          </w:r>
+        </w:p>
+        <w:p>
+          <w:pPr>
+            <w:pStyle w:val="Footer"/>
+            <w:pBdr>
+              <w:top w:val="none" w:sz="0" w:space="0" w:color="auto"/>
+            </w:pBdr>
+            <w:spacing w:before="0"/>
+            <w:jc w:val="right"/>
+            <w:rPr>
+              <w:rFonts w:asciiTheme="minorHAnsi" w:hAnsiTheme="minorHAnsi" w:cstheme="minorHAnsi"/>
+              <w:bCs/>
+              <w:i w:val="0"/>
+              <w:iCs/>
+              <w:sz w:val="24"/>
+              <w:szCs w:val="24"/>
+              <w:lang w:val="en-US"/>
+            </w:rPr>
+          </w:pPr>
+          <w:r>
+            <w:rPr>
+              <w:rFonts w:asciiTheme="minorHAnsi" w:hAnsiTheme="minorHAnsi" w:cstheme="minorHAnsi"/>
+              <w:bCs/>
+              <w:i w:val="0"/>
+              <w:iCs/>
+              <w:sz w:val="24"/>
+              <w:szCs w:val="24"/>
+              <w:lang w:val="en-US"/>
+            </w:rPr>
+            <w:t xml:space="preserve">Prepared with assistance of </w:t>
+          </w:r>
+          <w:proofErr w:type="gramStart"/>
+          <w:r>
+            <w:rPr>
+              <w:rFonts w:asciiTheme="minorHAnsi" w:hAnsiTheme="minorHAnsi" w:cstheme="minorHAnsi"/>
+              <w:bCs/>
+              <w:i w:val="0"/>
+              <w:iCs/>
+              <w:sz w:val="24"/>
+              <w:szCs w:val="24"/>
+              <w:lang w:val="en-US"/>
+            </w:rPr>
+            <w:t>counsel</w:t>
+          </w:r>
+          <w:proofErr w:type="gramEnd"/>
+        </w:p>
+        <w:p>
+          <w:pPr>
+            <w:pStyle w:val="Footer"/>
+            <w:pBdr>
+              <w:top w:val="none" w:sz="0" w:space="0" w:color="auto"/>
+            </w:pBdr>
+            <w:spacing w:before="0"/>
+            <w:jc w:val="right"/>
+            <w:rPr>
+              <w:rFonts w:asciiTheme="minorHAnsi" w:hAnsiTheme="minorHAnsi" w:cstheme="minorHAnsi"/>
+              <w:bCs/>
+              <w:i w:val="0"/>
+              <w:iCs/>
+              <w:sz w:val="24"/>
+              <w:szCs w:val="24"/>
+            </w:rPr>
+          </w:pPr>
+          <w:r>
+            <w:rPr>
+              <w:rFonts w:asciiTheme="minorHAnsi" w:hAnsiTheme="minorHAnsi" w:cstheme="minorHAnsi"/>
+              <w:bCs/>
+              <w:i w:val="0"/>
+              <w:iCs/>
+              <w:sz w:val="24"/>
+              <w:szCs w:val="24"/>
+              <w:lang w:val="en-US"/>
+            </w:rPr>
+            <w:t>{%</w:t>
+          </w:r>
+          <w:r>
+            <w:rPr>
+              <w:rFonts w:asciiTheme="minorHAnsi" w:hAnsiTheme="minorHAnsi" w:cstheme="minorHAnsi"/>
+              <w:bCs/>
+              <w:i w:val="0"/>
+              <w:iCs/>
+              <w:sz w:val="24"/>
+              <w:szCs w:val="24"/>
+              <w:lang w:val="en-US"/>
+            </w:rPr>
+            <w:t>p</w:t>
+          </w:r>
+          <w:r>
+            <w:rPr>
+              <w:rFonts w:asciiTheme="minorHAnsi" w:hAnsiTheme="minorHAnsi" w:cstheme="minorHAnsi"/>
+              <w:bCs/>
+              <w:i w:val="0"/>
+              <w:iCs/>
+              <w:sz w:val="24"/>
+              <w:szCs w:val="24"/>
+              <w:lang w:val="en-US"/>
+            </w:rPr>
+            <w:t xml:space="preserve"> endif %}</w:t>
           </w:r>
         </w:p>
       </w:tc>
@@ -2140,7 +1975,7 @@
 </file>
 
 <file path=word/footer3.xml><?xml version="1.0" encoding="utf-8"?>
-<w:ftr xmlns:wpc="http://schemas.microsoft.com/office/word/2010/wordprocessingCanvas" xmlns:cx="http://schemas.microsoft.com/office/drawing/2014/chartex" xmlns:cx1="http://schemas.microsoft.com/office/drawing/2015/9/8/chartex" xmlns:cx2="http://schemas.microsoft.com/office/drawing/2015/10/21/chartex" xmlns:cx3="http://schemas.microsoft.com/office/drawing/2016/5/9/chartex" xmlns:cx4="http://schemas.microsoft.com/office/drawing/2016/5/10/chartex" xmlns:cx5="http://schemas.microsoft.com/office/drawing/2016/5/11/chartex" xmlns:cx6="http://schemas.microsoft.com/office/drawing/2016/5/12/chartex" xmlns:cx7="http://schemas.microsoft.com/office/drawing/2016/5/13/chartex" xmlns:cx8="http://schemas.microsoft.com/office/drawing/2016/5/14/chartex" xmlns:mc="http://schemas.openxmlformats.org/markup-compatibility/2006" xmlns:aink="http://schemas.microsoft.com/office/drawing/2016/ink" xmlns:am3d="http://schemas.microsoft.com/office/drawing/2017/model3d" xmlns:o="urn:schemas-microsoft-com:office:office" xmlns:oel="http://schemas.microsoft.com/office/2019/extlst" xmlns:r="http://schemas.openxmlformats.org/officeDocument/2006/relationships" xmlns:m="http://schemas.openxmlformats.org/officeDocument/2006/math" xmlns:v="urn:schemas-microsoft-com:vml" xmlns:wp14="http://schemas.microsoft.com/office/word/2010/wordprocessingDrawing" xmlns:wp="http://schemas.openxmlformats.org/drawingml/2006/wordprocessingDrawing" xmlns:w10="urn:schemas-microsoft-com:office:word" xmlns:w="http://schemas.openxmlformats.org/wordprocessingml/2006/main" xmlns:w14="http://schemas.microsoft.com/office/word/2010/wordml" xmlns:w15="http://schemas.microsoft.com/office/word/2012/wordml" xmlns:w16cex="http://schemas.microsoft.com/office/word/2018/wordml/cex" xmlns:w16cid="http://schemas.microsoft.com/office/word/2016/wordml/cid" xmlns:w16="http://schemas.microsoft.com/office/word/2018/wordml" xmlns:w16du="http://schemas.microsoft.com/office/word/2023/wordml/word16du" xmlns:w16sdtdh="http://schemas.microsoft.com/office/word/2020/wordml/sdtdatahash" xmlns:w16se="http://schemas.microsoft.com/office/word/2015/wordml/symex" xmlns:wpg="http://schemas.microsoft.com/office/word/2010/wordprocessingGroup" xmlns:wpi="http://schemas.microsoft.com/office/word/2010/wordprocessingInk" xmlns:wne="http://schemas.microsoft.com/office/word/2006/wordml" xmlns:wps="http://schemas.microsoft.com/office/word/2010/wordprocessingShape" mc:Ignorable="w14 w15 w16se w16cid w16 w16cex w16sdtdh wp14">
+<w:ftr xmlns:wpc="http://schemas.microsoft.com/office/word/2010/wordprocessingCanvas" xmlns:cx="http://schemas.microsoft.com/office/drawing/2014/chartex" xmlns:cx1="http://schemas.microsoft.com/office/drawing/2015/9/8/chartex" xmlns:cx2="http://schemas.microsoft.com/office/drawing/2015/10/21/chartex" xmlns:cx3="http://schemas.microsoft.com/office/drawing/2016/5/9/chartex" xmlns:cx4="http://schemas.microsoft.com/office/drawing/2016/5/10/chartex" xmlns:cx5="http://schemas.microsoft.com/office/drawing/2016/5/11/chartex" xmlns:cx6="http://schemas.microsoft.com/office/drawing/2016/5/12/chartex" xmlns:cx7="http://schemas.microsoft.com/office/drawing/2016/5/13/chartex" xmlns:cx8="http://schemas.microsoft.com/office/drawing/2016/5/14/chartex" xmlns:mc="http://schemas.openxmlformats.org/markup-compatibility/2006" xmlns:aink="http://schemas.microsoft.com/office/drawing/2016/ink" xmlns:am3d="http://schemas.microsoft.com/office/drawing/2017/model3d" xmlns:o="urn:schemas-microsoft-com:office:office" xmlns:oel="http://schemas.microsoft.com/office/2019/extlst" xmlns:r="http://schemas.openxmlformats.org/officeDocument/2006/relationships" xmlns:m="http://schemas.openxmlformats.org/officeDocument/2006/math" xmlns:v="urn:schemas-microsoft-com:vml" xmlns:wp14="http://schemas.microsoft.com/office/word/2010/wordprocessingDrawing" xmlns:wp="http://schemas.openxmlformats.org/drawingml/2006/wordprocessingDrawing" xmlns:w10="urn:schemas-microsoft-com:office:word" xmlns:w="http://schemas.openxmlformats.org/wordprocessingml/2006/main" xmlns:w14="http://schemas.microsoft.com/office/word/2010/wordml" xmlns:w15="http://schemas.microsoft.com/office/word/2012/wordml" xmlns:w16cex="http://schemas.microsoft.com/office/word/2018/wordml/cex" xmlns:w16cid="http://schemas.microsoft.com/office/word/2016/wordml/cid" xmlns:w16="http://schemas.microsoft.com/office/word/2018/wordml" xmlns:w16sdtdh="http://schemas.microsoft.com/office/word/2020/wordml/sdtdatahash" xmlns:w16se="http://schemas.microsoft.com/office/word/2015/wordml/symex" xmlns:wpg="http://schemas.microsoft.com/office/word/2010/wordprocessingGroup" xmlns:wpi="http://schemas.microsoft.com/office/word/2010/wordprocessingInk" xmlns:wne="http://schemas.microsoft.com/office/word/2006/wordml" xmlns:wps="http://schemas.microsoft.com/office/word/2010/wordprocessingShape" mc:Ignorable="w14 w15 w16se w16cid w16 w16cex w16sdtdh wp14">
   <w:p>
     <w:pPr>
       <w:pStyle w:val="Footer"/>
@@ -2150,7 +1985,7 @@
 </file>
 
 <file path=word/footnotes.xml><?xml version="1.0" encoding="utf-8"?>
-<w:footnotes xmlns:wpc="http://schemas.microsoft.com/office/word/2010/wordprocessingCanvas" xmlns:cx="http://schemas.microsoft.com/office/drawing/2014/chartex" xmlns:cx1="http://schemas.microsoft.com/office/drawing/2015/9/8/chartex" xmlns:cx2="http://schemas.microsoft.com/office/drawing/2015/10/21/chartex" xmlns:cx3="http://schemas.microsoft.com/office/drawing/2016/5/9/chartex" xmlns:cx4="http://schemas.microsoft.com/office/drawing/2016/5/10/chartex" xmlns:cx5="http://schemas.microsoft.com/office/drawing/2016/5/11/chartex" xmlns:cx6="http://schemas.microsoft.com/office/drawing/2016/5/12/chartex" xmlns:cx7="http://schemas.microsoft.com/office/drawing/2016/5/13/chartex" xmlns:cx8="http://schemas.microsoft.com/office/drawing/2016/5/14/chartex" xmlns:mc="http://schemas.openxmlformats.org/markup-compatibility/2006" xmlns:aink="http://schemas.microsoft.com/office/drawing/2016/ink" xmlns:am3d="http://schemas.microsoft.com/office/drawing/2017/model3d" xmlns:o="urn:schemas-microsoft-com:office:office" xmlns:oel="http://schemas.microsoft.com/office/2019/extlst" xmlns:r="http://schemas.openxmlformats.org/officeDocument/2006/relationships" xmlns:m="http://schemas.openxmlformats.org/officeDocument/2006/math" xmlns:v="urn:schemas-microsoft-com:vml" xmlns:wp14="http://schemas.microsoft.com/office/word/2010/wordprocessingDrawing" xmlns:wp="http://schemas.openxmlformats.org/drawingml/2006/wordprocessingDrawing" xmlns:w10="urn:schemas-microsoft-com:office:word" xmlns:w="http://schemas.openxmlformats.org/wordprocessingml/2006/main" xmlns:w14="http://schemas.microsoft.com/office/word/2010/wordml" xmlns:w15="http://schemas.microsoft.com/office/word/2012/wordml" xmlns:w16cex="http://schemas.microsoft.com/office/word/2018/wordml/cex" xmlns:w16cid="http://schemas.microsoft.com/office/word/2016/wordml/cid" xmlns:w16="http://schemas.microsoft.com/office/word/2018/wordml" xmlns:w16du="http://schemas.microsoft.com/office/word/2023/wordml/word16du" xmlns:w16sdtdh="http://schemas.microsoft.com/office/word/2020/wordml/sdtdatahash" xmlns:w16se="http://schemas.microsoft.com/office/word/2015/wordml/symex" xmlns:wpg="http://schemas.microsoft.com/office/word/2010/wordprocessingGroup" xmlns:wpi="http://schemas.microsoft.com/office/word/2010/wordprocessingInk" xmlns:wne="http://schemas.microsoft.com/office/word/2006/wordml" xmlns:wps="http://schemas.microsoft.com/office/word/2010/wordprocessingShape" mc:Ignorable="w14 w15 w16se w16cid w16 w16cex w16sdtdh wp14">
+<w:footnotes xmlns:wpc="http://schemas.microsoft.com/office/word/2010/wordprocessingCanvas" xmlns:cx="http://schemas.microsoft.com/office/drawing/2014/chartex" xmlns:cx1="http://schemas.microsoft.com/office/drawing/2015/9/8/chartex" xmlns:cx2="http://schemas.microsoft.com/office/drawing/2015/10/21/chartex" xmlns:cx3="http://schemas.microsoft.com/office/drawing/2016/5/9/chartex" xmlns:cx4="http://schemas.microsoft.com/office/drawing/2016/5/10/chartex" xmlns:cx5="http://schemas.microsoft.com/office/drawing/2016/5/11/chartex" xmlns:cx6="http://schemas.microsoft.com/office/drawing/2016/5/12/chartex" xmlns:cx7="http://schemas.microsoft.com/office/drawing/2016/5/13/chartex" xmlns:cx8="http://schemas.microsoft.com/office/drawing/2016/5/14/chartex" xmlns:mc="http://schemas.openxmlformats.org/markup-compatibility/2006" xmlns:aink="http://schemas.microsoft.com/office/drawing/2016/ink" xmlns:am3d="http://schemas.microsoft.com/office/drawing/2017/model3d" xmlns:o="urn:schemas-microsoft-com:office:office" xmlns:oel="http://schemas.microsoft.com/office/2019/extlst" xmlns:r="http://schemas.openxmlformats.org/officeDocument/2006/relationships" xmlns:m="http://schemas.openxmlformats.org/officeDocument/2006/math" xmlns:v="urn:schemas-microsoft-com:vml" xmlns:wp14="http://schemas.microsoft.com/office/word/2010/wordprocessingDrawing" xmlns:wp="http://schemas.openxmlformats.org/drawingml/2006/wordprocessingDrawing" xmlns:w10="urn:schemas-microsoft-com:office:word" xmlns:w="http://schemas.openxmlformats.org/wordprocessingml/2006/main" xmlns:w14="http://schemas.microsoft.com/office/word/2010/wordml" xmlns:w15="http://schemas.microsoft.com/office/word/2012/wordml" xmlns:w16cex="http://schemas.microsoft.com/office/word/2018/wordml/cex" xmlns:w16cid="http://schemas.microsoft.com/office/word/2016/wordml/cid" xmlns:w16="http://schemas.microsoft.com/office/word/2018/wordml" xmlns:w16sdtdh="http://schemas.microsoft.com/office/word/2020/wordml/sdtdatahash" xmlns:w16se="http://schemas.microsoft.com/office/word/2015/wordml/symex" xmlns:wpg="http://schemas.microsoft.com/office/word/2010/wordprocessingGroup" xmlns:wpi="http://schemas.microsoft.com/office/word/2010/wordprocessingInk" xmlns:wne="http://schemas.microsoft.com/office/word/2006/wordml" xmlns:wps="http://schemas.microsoft.com/office/word/2010/wordprocessingShape" mc:Ignorable="w14 w15 w16se w16cid w16 w16cex w16sdtdh wp14">
   <w:footnote w:type="separator" w:id="-1">
     <w:p>
       <w:pPr>
@@ -2175,7 +2010,7 @@
 </file>
 
 <file path=word/header1.xml><?xml version="1.0" encoding="utf-8"?>
-<w:hdr xmlns:wpc="http://schemas.microsoft.com/office/word/2010/wordprocessingCanvas" xmlns:cx="http://schemas.microsoft.com/office/drawing/2014/chartex" xmlns:cx1="http://schemas.microsoft.com/office/drawing/2015/9/8/chartex" xmlns:cx2="http://schemas.microsoft.com/office/drawing/2015/10/21/chartex" xmlns:cx3="http://schemas.microsoft.com/office/drawing/2016/5/9/chartex" xmlns:cx4="http://schemas.microsoft.com/office/drawing/2016/5/10/chartex" xmlns:cx5="http://schemas.microsoft.com/office/drawing/2016/5/11/chartex" xmlns:cx6="http://schemas.microsoft.com/office/drawing/2016/5/12/chartex" xmlns:cx7="http://schemas.microsoft.com/office/drawing/2016/5/13/chartex" xmlns:cx8="http://schemas.microsoft.com/office/drawing/2016/5/14/chartex" xmlns:mc="http://schemas.openxmlformats.org/markup-compatibility/2006" xmlns:aink="http://schemas.microsoft.com/office/drawing/2016/ink" xmlns:am3d="http://schemas.microsoft.com/office/drawing/2017/model3d" xmlns:o="urn:schemas-microsoft-com:office:office" xmlns:oel="http://schemas.microsoft.com/office/2019/extlst" xmlns:r="http://schemas.openxmlformats.org/officeDocument/2006/relationships" xmlns:m="http://schemas.openxmlformats.org/officeDocument/2006/math" xmlns:v="urn:schemas-microsoft-com:vml" xmlns:wp14="http://schemas.microsoft.com/office/word/2010/wordprocessingDrawing" xmlns:wp="http://schemas.openxmlformats.org/drawingml/2006/wordprocessingDrawing" xmlns:w10="urn:schemas-microsoft-com:office:word" xmlns:w="http://schemas.openxmlformats.org/wordprocessingml/2006/main" xmlns:w14="http://schemas.microsoft.com/office/word/2010/wordml" xmlns:w15="http://schemas.microsoft.com/office/word/2012/wordml" xmlns:w16cex="http://schemas.microsoft.com/office/word/2018/wordml/cex" xmlns:w16cid="http://schemas.microsoft.com/office/word/2016/wordml/cid" xmlns:w16="http://schemas.microsoft.com/office/word/2018/wordml" xmlns:w16du="http://schemas.microsoft.com/office/word/2023/wordml/word16du" xmlns:w16sdtdh="http://schemas.microsoft.com/office/word/2020/wordml/sdtdatahash" xmlns:w16se="http://schemas.microsoft.com/office/word/2015/wordml/symex" xmlns:wpg="http://schemas.microsoft.com/office/word/2010/wordprocessingGroup" xmlns:wpi="http://schemas.microsoft.com/office/word/2010/wordprocessingInk" xmlns:wne="http://schemas.microsoft.com/office/word/2006/wordml" xmlns:wps="http://schemas.microsoft.com/office/word/2010/wordprocessingShape" mc:Ignorable="w14 w15 w16se w16cid w16 w16cex w16sdtdh wp14">
+<w:hdr xmlns:wpc="http://schemas.microsoft.com/office/word/2010/wordprocessingCanvas" xmlns:cx="http://schemas.microsoft.com/office/drawing/2014/chartex" xmlns:cx1="http://schemas.microsoft.com/office/drawing/2015/9/8/chartex" xmlns:cx2="http://schemas.microsoft.com/office/drawing/2015/10/21/chartex" xmlns:cx3="http://schemas.microsoft.com/office/drawing/2016/5/9/chartex" xmlns:cx4="http://schemas.microsoft.com/office/drawing/2016/5/10/chartex" xmlns:cx5="http://schemas.microsoft.com/office/drawing/2016/5/11/chartex" xmlns:cx6="http://schemas.microsoft.com/office/drawing/2016/5/12/chartex" xmlns:cx7="http://schemas.microsoft.com/office/drawing/2016/5/13/chartex" xmlns:cx8="http://schemas.microsoft.com/office/drawing/2016/5/14/chartex" xmlns:mc="http://schemas.openxmlformats.org/markup-compatibility/2006" xmlns:aink="http://schemas.microsoft.com/office/drawing/2016/ink" xmlns:am3d="http://schemas.microsoft.com/office/drawing/2017/model3d" xmlns:o="urn:schemas-microsoft-com:office:office" xmlns:oel="http://schemas.microsoft.com/office/2019/extlst" xmlns:r="http://schemas.openxmlformats.org/officeDocument/2006/relationships" xmlns:m="http://schemas.openxmlformats.org/officeDocument/2006/math" xmlns:v="urn:schemas-microsoft-com:vml" xmlns:wp14="http://schemas.microsoft.com/office/word/2010/wordprocessingDrawing" xmlns:wp="http://schemas.openxmlformats.org/drawingml/2006/wordprocessingDrawing" xmlns:w10="urn:schemas-microsoft-com:office:word" xmlns:w="http://schemas.openxmlformats.org/wordprocessingml/2006/main" xmlns:w14="http://schemas.microsoft.com/office/word/2010/wordml" xmlns:w15="http://schemas.microsoft.com/office/word/2012/wordml" xmlns:w16cex="http://schemas.microsoft.com/office/word/2018/wordml/cex" xmlns:w16cid="http://schemas.microsoft.com/office/word/2016/wordml/cid" xmlns:w16="http://schemas.microsoft.com/office/word/2018/wordml" xmlns:w16sdtdh="http://schemas.microsoft.com/office/word/2020/wordml/sdtdatahash" xmlns:w16se="http://schemas.microsoft.com/office/word/2015/wordml/symex" xmlns:wpg="http://schemas.microsoft.com/office/word/2010/wordprocessingGroup" xmlns:wpi="http://schemas.microsoft.com/office/word/2010/wordprocessingInk" xmlns:wne="http://schemas.microsoft.com/office/word/2006/wordml" xmlns:wps="http://schemas.microsoft.com/office/word/2010/wordprocessingShape" mc:Ignorable="w14 w15 w16se w16cid w16 w16cex w16sdtdh wp14">
   <w:p>
     <w:pPr>
       <w:pStyle w:val="Header"/>
@@ -2185,7 +2020,7 @@
 </file>
 
 <file path=word/header2.xml><?xml version="1.0" encoding="utf-8"?>
-<w:hdr xmlns:wpc="http://schemas.microsoft.com/office/word/2010/wordprocessingCanvas" xmlns:cx="http://schemas.microsoft.com/office/drawing/2014/chartex" xmlns:cx1="http://schemas.microsoft.com/office/drawing/2015/9/8/chartex" xmlns:cx2="http://schemas.microsoft.com/office/drawing/2015/10/21/chartex" xmlns:cx3="http://schemas.microsoft.com/office/drawing/2016/5/9/chartex" xmlns:cx4="http://schemas.microsoft.com/office/drawing/2016/5/10/chartex" xmlns:cx5="http://schemas.microsoft.com/office/drawing/2016/5/11/chartex" xmlns:cx6="http://schemas.microsoft.com/office/drawing/2016/5/12/chartex" xmlns:cx7="http://schemas.microsoft.com/office/drawing/2016/5/13/chartex" xmlns:cx8="http://schemas.microsoft.com/office/drawing/2016/5/14/chartex" xmlns:mc="http://schemas.openxmlformats.org/markup-compatibility/2006" xmlns:aink="http://schemas.microsoft.com/office/drawing/2016/ink" xmlns:am3d="http://schemas.microsoft.com/office/drawing/2017/model3d" xmlns:o="urn:schemas-microsoft-com:office:office" xmlns:oel="http://schemas.microsoft.com/office/2019/extlst" xmlns:r="http://schemas.openxmlformats.org/officeDocument/2006/relationships" xmlns:m="http://schemas.openxmlformats.org/officeDocument/2006/math" xmlns:v="urn:schemas-microsoft-com:vml" xmlns:wp14="http://schemas.microsoft.com/office/word/2010/wordprocessingDrawing" xmlns:wp="http://schemas.openxmlformats.org/drawingml/2006/wordprocessingDrawing" xmlns:w10="urn:schemas-microsoft-com:office:word" xmlns:w="http://schemas.openxmlformats.org/wordprocessingml/2006/main" xmlns:w14="http://schemas.microsoft.com/office/word/2010/wordml" xmlns:w15="http://schemas.microsoft.com/office/word/2012/wordml" xmlns:w16cex="http://schemas.microsoft.com/office/word/2018/wordml/cex" xmlns:w16cid="http://schemas.microsoft.com/office/word/2016/wordml/cid" xmlns:w16="http://schemas.microsoft.com/office/word/2018/wordml" xmlns:w16du="http://schemas.microsoft.com/office/word/2023/wordml/word16du" xmlns:w16sdtdh="http://schemas.microsoft.com/office/word/2020/wordml/sdtdatahash" xmlns:w16se="http://schemas.microsoft.com/office/word/2015/wordml/symex" xmlns:wpg="http://schemas.microsoft.com/office/word/2010/wordprocessingGroup" xmlns:wpi="http://schemas.microsoft.com/office/word/2010/wordprocessingInk" xmlns:wne="http://schemas.microsoft.com/office/word/2006/wordml" xmlns:wps="http://schemas.microsoft.com/office/word/2010/wordprocessingShape" mc:Ignorable="w14 w15 w16se w16cid w16 w16cex w16sdtdh wp14">
+<w:hdr xmlns:wpc="http://schemas.microsoft.com/office/word/2010/wordprocessingCanvas" xmlns:cx="http://schemas.microsoft.com/office/drawing/2014/chartex" xmlns:cx1="http://schemas.microsoft.com/office/drawing/2015/9/8/chartex" xmlns:cx2="http://schemas.microsoft.com/office/drawing/2015/10/21/chartex" xmlns:cx3="http://schemas.microsoft.com/office/drawing/2016/5/9/chartex" xmlns:cx4="http://schemas.microsoft.com/office/drawing/2016/5/10/chartex" xmlns:cx5="http://schemas.microsoft.com/office/drawing/2016/5/11/chartex" xmlns:cx6="http://schemas.microsoft.com/office/drawing/2016/5/12/chartex" xmlns:cx7="http://schemas.microsoft.com/office/drawing/2016/5/13/chartex" xmlns:cx8="http://schemas.microsoft.com/office/drawing/2016/5/14/chartex" xmlns:mc="http://schemas.openxmlformats.org/markup-compatibility/2006" xmlns:aink="http://schemas.microsoft.com/office/drawing/2016/ink" xmlns:am3d="http://schemas.microsoft.com/office/drawing/2017/model3d" xmlns:o="urn:schemas-microsoft-com:office:office" xmlns:oel="http://schemas.microsoft.com/office/2019/extlst" xmlns:r="http://schemas.openxmlformats.org/officeDocument/2006/relationships" xmlns:m="http://schemas.openxmlformats.org/officeDocument/2006/math" xmlns:v="urn:schemas-microsoft-com:vml" xmlns:wp14="http://schemas.microsoft.com/office/word/2010/wordprocessingDrawing" xmlns:wp="http://schemas.openxmlformats.org/drawingml/2006/wordprocessingDrawing" xmlns:w10="urn:schemas-microsoft-com:office:word" xmlns:w="http://schemas.openxmlformats.org/wordprocessingml/2006/main" xmlns:w14="http://schemas.microsoft.com/office/word/2010/wordml" xmlns:w15="http://schemas.microsoft.com/office/word/2012/wordml" xmlns:w16cex="http://schemas.microsoft.com/office/word/2018/wordml/cex" xmlns:w16cid="http://schemas.microsoft.com/office/word/2016/wordml/cid" xmlns:w16="http://schemas.microsoft.com/office/word/2018/wordml" xmlns:w16sdtdh="http://schemas.microsoft.com/office/word/2020/wordml/sdtdatahash" xmlns:w16se="http://schemas.microsoft.com/office/word/2015/wordml/symex" xmlns:wpg="http://schemas.microsoft.com/office/word/2010/wordprocessingGroup" xmlns:wpi="http://schemas.microsoft.com/office/word/2010/wordprocessingInk" xmlns:wne="http://schemas.microsoft.com/office/word/2006/wordml" xmlns:wps="http://schemas.microsoft.com/office/word/2010/wordprocessingShape" mc:Ignorable="w14 w15 w16se w16cid w16 w16cex w16sdtdh wp14">
   <w:p>
     <w:pPr>
       <w:pStyle w:val="Header"/>
@@ -2195,7 +2030,7 @@
 </file>
 
 <file path=word/header3.xml><?xml version="1.0" encoding="utf-8"?>
-<w:hdr xmlns:wpc="http://schemas.microsoft.com/office/word/2010/wordprocessingCanvas" xmlns:cx="http://schemas.microsoft.com/office/drawing/2014/chartex" xmlns:cx1="http://schemas.microsoft.com/office/drawing/2015/9/8/chartex" xmlns:cx2="http://schemas.microsoft.com/office/drawing/2015/10/21/chartex" xmlns:cx3="http://schemas.microsoft.com/office/drawing/2016/5/9/chartex" xmlns:cx4="http://schemas.microsoft.com/office/drawing/2016/5/10/chartex" xmlns:cx5="http://schemas.microsoft.com/office/drawing/2016/5/11/chartex" xmlns:cx6="http://schemas.microsoft.com/office/drawing/2016/5/12/chartex" xmlns:cx7="http://schemas.microsoft.com/office/drawing/2016/5/13/chartex" xmlns:cx8="http://schemas.microsoft.com/office/drawing/2016/5/14/chartex" xmlns:mc="http://schemas.openxmlformats.org/markup-compatibility/2006" xmlns:aink="http://schemas.microsoft.com/office/drawing/2016/ink" xmlns:am3d="http://schemas.microsoft.com/office/drawing/2017/model3d" xmlns:o="urn:schemas-microsoft-com:office:office" xmlns:oel="http://schemas.microsoft.com/office/2019/extlst" xmlns:r="http://schemas.openxmlformats.org/officeDocument/2006/relationships" xmlns:m="http://schemas.openxmlformats.org/officeDocument/2006/math" xmlns:v="urn:schemas-microsoft-com:vml" xmlns:wp14="http://schemas.microsoft.com/office/word/2010/wordprocessingDrawing" xmlns:wp="http://schemas.openxmlformats.org/drawingml/2006/wordprocessingDrawing" xmlns:w10="urn:schemas-microsoft-com:office:word" xmlns:w="http://schemas.openxmlformats.org/wordprocessingml/2006/main" xmlns:w14="http://schemas.microsoft.com/office/word/2010/wordml" xmlns:w15="http://schemas.microsoft.com/office/word/2012/wordml" xmlns:w16cex="http://schemas.microsoft.com/office/word/2018/wordml/cex" xmlns:w16cid="http://schemas.microsoft.com/office/word/2016/wordml/cid" xmlns:w16="http://schemas.microsoft.com/office/word/2018/wordml" xmlns:w16du="http://schemas.microsoft.com/office/word/2023/wordml/word16du" xmlns:w16sdtdh="http://schemas.microsoft.com/office/word/2020/wordml/sdtdatahash" xmlns:w16se="http://schemas.microsoft.com/office/word/2015/wordml/symex" xmlns:wpg="http://schemas.microsoft.com/office/word/2010/wordprocessingGroup" xmlns:wpi="http://schemas.microsoft.com/office/word/2010/wordprocessingInk" xmlns:wne="http://schemas.microsoft.com/office/word/2006/wordml" xmlns:wps="http://schemas.microsoft.com/office/word/2010/wordprocessingShape" mc:Ignorable="w14 w15 w16se w16cid w16 w16cex w16sdtdh wp14">
+<w:hdr xmlns:wpc="http://schemas.microsoft.com/office/word/2010/wordprocessingCanvas" xmlns:cx="http://schemas.microsoft.com/office/drawing/2014/chartex" xmlns:cx1="http://schemas.microsoft.com/office/drawing/2015/9/8/chartex" xmlns:cx2="http://schemas.microsoft.com/office/drawing/2015/10/21/chartex" xmlns:cx3="http://schemas.microsoft.com/office/drawing/2016/5/9/chartex" xmlns:cx4="http://schemas.microsoft.com/office/drawing/2016/5/10/chartex" xmlns:cx5="http://schemas.microsoft.com/office/drawing/2016/5/11/chartex" xmlns:cx6="http://schemas.microsoft.com/office/drawing/2016/5/12/chartex" xmlns:cx7="http://schemas.microsoft.com/office/drawing/2016/5/13/chartex" xmlns:cx8="http://schemas.microsoft.com/office/drawing/2016/5/14/chartex" xmlns:mc="http://schemas.openxmlformats.org/markup-compatibility/2006" xmlns:aink="http://schemas.microsoft.com/office/drawing/2016/ink" xmlns:am3d="http://schemas.microsoft.com/office/drawing/2017/model3d" xmlns:o="urn:schemas-microsoft-com:office:office" xmlns:oel="http://schemas.microsoft.com/office/2019/extlst" xmlns:r="http://schemas.openxmlformats.org/officeDocument/2006/relationships" xmlns:m="http://schemas.openxmlformats.org/officeDocument/2006/math" xmlns:v="urn:schemas-microsoft-com:vml" xmlns:wp14="http://schemas.microsoft.com/office/word/2010/wordprocessingDrawing" xmlns:wp="http://schemas.openxmlformats.org/drawingml/2006/wordprocessingDrawing" xmlns:w10="urn:schemas-microsoft-com:office:word" xmlns:w="http://schemas.openxmlformats.org/wordprocessingml/2006/main" xmlns:w14="http://schemas.microsoft.com/office/word/2010/wordml" xmlns:w15="http://schemas.microsoft.com/office/word/2012/wordml" xmlns:w16cex="http://schemas.microsoft.com/office/word/2018/wordml/cex" xmlns:w16cid="http://schemas.microsoft.com/office/word/2016/wordml/cid" xmlns:w16="http://schemas.microsoft.com/office/word/2018/wordml" xmlns:w16sdtdh="http://schemas.microsoft.com/office/word/2020/wordml/sdtdatahash" xmlns:w16se="http://schemas.microsoft.com/office/word/2015/wordml/symex" xmlns:wpg="http://schemas.microsoft.com/office/word/2010/wordprocessingGroup" xmlns:wpi="http://schemas.microsoft.com/office/word/2010/wordprocessingInk" xmlns:wne="http://schemas.microsoft.com/office/word/2006/wordml" xmlns:wps="http://schemas.microsoft.com/office/word/2010/wordprocessingShape" mc:Ignorable="w14 w15 w16se w16cid w16 w16cex w16sdtdh wp14">
   <w:p>
     <w:pPr>
       <w:pStyle w:val="Header"/>
@@ -2205,11 +2040,11 @@
 </file>
 
 <file path=word/numbering.xml><?xml version="1.0" encoding="utf-8"?>
-<w:numbering xmlns:wpc="http://schemas.microsoft.com/office/word/2010/wordprocessingCanvas" xmlns:cx="http://schemas.microsoft.com/office/drawing/2014/chartex" xmlns:cx1="http://schemas.microsoft.com/office/drawing/2015/9/8/chartex" xmlns:cx2="http://schemas.microsoft.com/office/drawing/2015/10/21/chartex" xmlns:cx3="http://schemas.microsoft.com/office/drawing/2016/5/9/chartex" xmlns:cx4="http://schemas.microsoft.com/office/drawing/2016/5/10/chartex" xmlns:cx5="http://schemas.microsoft.com/office/drawing/2016/5/11/chartex" xmlns:cx6="http://schemas.microsoft.com/office/drawing/2016/5/12/chartex" xmlns:cx7="http://schemas.microsoft.com/office/drawing/2016/5/13/chartex" xmlns:cx8="http://schemas.microsoft.com/office/drawing/2016/5/14/chartex" xmlns:mc="http://schemas.openxmlformats.org/markup-compatibility/2006" xmlns:aink="http://schemas.microsoft.com/office/drawing/2016/ink" xmlns:am3d="http://schemas.microsoft.com/office/drawing/2017/model3d" xmlns:o="urn:schemas-microsoft-com:office:office" xmlns:oel="http://schemas.microsoft.com/office/2019/extlst" xmlns:r="http://schemas.openxmlformats.org/officeDocument/2006/relationships" xmlns:m="http://schemas.openxmlformats.org/officeDocument/2006/math" xmlns:v="urn:schemas-microsoft-com:vml" xmlns:wp14="http://schemas.microsoft.com/office/word/2010/wordprocessingDrawing" xmlns:wp="http://schemas.openxmlformats.org/drawingml/2006/wordprocessingDrawing" xmlns:w10="urn:schemas-microsoft-com:office:word" xmlns:w="http://schemas.openxmlformats.org/wordprocessingml/2006/main" xmlns:w14="http://schemas.microsoft.com/office/word/2010/wordml" xmlns:w15="http://schemas.microsoft.com/office/word/2012/wordml" xmlns:w16cex="http://schemas.microsoft.com/office/word/2018/wordml/cex" xmlns:w16cid="http://schemas.microsoft.com/office/word/2016/wordml/cid" xmlns:w16="http://schemas.microsoft.com/office/word/2018/wordml" xmlns:w16du="http://schemas.microsoft.com/office/word/2023/wordml/word16du" xmlns:w16sdtdh="http://schemas.microsoft.com/office/word/2020/wordml/sdtdatahash" xmlns:w16se="http://schemas.microsoft.com/office/word/2015/wordml/symex" xmlns:wpg="http://schemas.microsoft.com/office/word/2010/wordprocessingGroup" xmlns:wpi="http://schemas.microsoft.com/office/word/2010/wordprocessingInk" xmlns:wne="http://schemas.microsoft.com/office/word/2006/wordml" xmlns:wps="http://schemas.microsoft.com/office/word/2010/wordprocessingShape" mc:Ignorable="w14 w15 w16se w16cid w16 w16cex w16sdtdh wp14">
+<w:numbering xmlns:wpc="http://schemas.microsoft.com/office/word/2010/wordprocessingCanvas" xmlns:cx="http://schemas.microsoft.com/office/drawing/2014/chartex" xmlns:cx1="http://schemas.microsoft.com/office/drawing/2015/9/8/chartex" xmlns:cx2="http://schemas.microsoft.com/office/drawing/2015/10/21/chartex" xmlns:cx3="http://schemas.microsoft.com/office/drawing/2016/5/9/chartex" xmlns:cx4="http://schemas.microsoft.com/office/drawing/2016/5/10/chartex" xmlns:cx5="http://schemas.microsoft.com/office/drawing/2016/5/11/chartex" xmlns:cx6="http://schemas.microsoft.com/office/drawing/2016/5/12/chartex" xmlns:cx7="http://schemas.microsoft.com/office/drawing/2016/5/13/chartex" xmlns:cx8="http://schemas.microsoft.com/office/drawing/2016/5/14/chartex" xmlns:mc="http://schemas.openxmlformats.org/markup-compatibility/2006" xmlns:aink="http://schemas.microsoft.com/office/drawing/2016/ink" xmlns:am3d="http://schemas.microsoft.com/office/drawing/2017/model3d" xmlns:o="urn:schemas-microsoft-com:office:office" xmlns:oel="http://schemas.microsoft.com/office/2019/extlst" xmlns:r="http://schemas.openxmlformats.org/officeDocument/2006/relationships" xmlns:m="http://schemas.openxmlformats.org/officeDocument/2006/math" xmlns:v="urn:schemas-microsoft-com:vml" xmlns:wp14="http://schemas.microsoft.com/office/word/2010/wordprocessingDrawing" xmlns:wp="http://schemas.openxmlformats.org/drawingml/2006/wordprocessingDrawing" xmlns:w10="urn:schemas-microsoft-com:office:word" xmlns:w="http://schemas.openxmlformats.org/wordprocessingml/2006/main" xmlns:w14="http://schemas.microsoft.com/office/word/2010/wordml" xmlns:w15="http://schemas.microsoft.com/office/word/2012/wordml" xmlns:w16cex="http://schemas.microsoft.com/office/word/2018/wordml/cex" xmlns:w16cid="http://schemas.microsoft.com/office/word/2016/wordml/cid" xmlns:w16="http://schemas.microsoft.com/office/word/2018/wordml" xmlns:w16sdtdh="http://schemas.microsoft.com/office/word/2020/wordml/sdtdatahash" xmlns:w16se="http://schemas.microsoft.com/office/word/2015/wordml/symex" xmlns:wpg="http://schemas.microsoft.com/office/word/2010/wordprocessingGroup" xmlns:wpi="http://schemas.microsoft.com/office/word/2010/wordprocessingInk" xmlns:wne="http://schemas.microsoft.com/office/word/2006/wordml" xmlns:wps="http://schemas.microsoft.com/office/word/2010/wordprocessingShape" mc:Ignorable="w14 w15 w16se w16cid w16 w16cex w16sdtdh wp14">
   <w:abstractNum w:abstractNumId="0" w15:restartNumberingAfterBreak="0">
     <w:nsid w:val="01CA50DF"/>
     <w:multiLevelType w:val="hybridMultilevel"/>
-    <w:tmpl w:val="D73A579A"/>
+    <w:tmpl w:val="762A929C"/>
     <w:lvl w:ilvl="0" w:tplc="7862DBFE">
       <w:start w:val="1"/>
       <w:numFmt w:val="bullet"/>
@@ -3193,6 +3028,7 @@
   <w:style w:type="character" w:default="1" w:styleId="DefaultParagraphFont">
     <w:name w:val="Default Paragraph Font"/>
     <w:uiPriority w:val="1"/>
+    <w:semiHidden/>
     <w:unhideWhenUsed/>
   </w:style>
   <w:style w:type="table" w:default="1" w:styleId="TableNormal">

</xml_diff>

<commit_message>
add back contempt complaint
</commit_message>
<xml_diff>
--- a/docassemble/HousingCodeChecklist/data/templates/contempt_complaint.docx
+++ b/docassemble/HousingCodeChecklist/data/templates/contempt_complaint.docx
@@ -819,7 +819,6 @@
       </w:pPr>
       <w:proofErr w:type="gramStart"/>
       <w:r>
-        <w:lastRenderedPageBreak/>
         <w:t xml:space="preserve">{{ </w:t>
       </w:r>
       <w:proofErr w:type="spellStart"/>
@@ -884,6 +883,7 @@
         <w:spacing w:line="360" w:lineRule="auto"/>
       </w:pPr>
       <w:r>
+        <w:lastRenderedPageBreak/>
         <w:t>_____________________________________________________________________</w:t>
       </w:r>
     </w:p>
@@ -1132,11 +1132,19 @@
           <w:tab w:val="right" w:leader="underscore" w:pos="9120"/>
         </w:tabs>
       </w:pPr>
+      <w:proofErr w:type="gramStart"/>
       <w:r>
         <w:rPr>
           <w:u w:val="single"/>
         </w:rPr>
-        <w:t>{{ users[0].signature</w:t>
+        <w:t>{{ users</w:t>
+      </w:r>
+      <w:proofErr w:type="gramEnd"/>
+      <w:r>
+        <w:rPr>
+          <w:u w:val="single"/>
+        </w:rPr>
+        <w:t>[0].signature</w:t>
       </w:r>
       <w:r>
         <w:rPr>
@@ -1168,11 +1176,17 @@
         <w:br/>
       </w:r>
       <w:r>
-        <w:t>{{ users[0].</w:t>
+        <w:t xml:space="preserve">{{ </w:t>
+      </w:r>
+      <w:r>
+        <w:t>users[0].</w:t>
       </w:r>
       <w:proofErr w:type="spellStart"/>
       <w:r>
-        <w:t>address.block</w:t>
+        <w:t>mailing_address</w:t>
+      </w:r>
+      <w:r>
+        <w:t>.block</w:t>
       </w:r>
       <w:proofErr w:type="spellEnd"/>
       <w:r>
@@ -1334,10 +1348,12 @@
         <w:top w:val="none" w:sz="0" w:space="0" w:color="auto"/>
       </w:pBdr>
       <w:rPr>
-        <w:rFonts w:asciiTheme="minorHAnsi" w:hAnsiTheme="minorHAnsi" w:cstheme="minorHAnsi"/>
-        <w:bCs/>
-        <w:i w:val="0"/>
-        <w:iCs/>
+        <w:rFonts w:ascii="Times New Roman" w:hAnsi="Times New Roman"/>
+        <w:i w:val="0"/>
+        <w:iCs/>
+        <w:noProof/>
+        <w:sz w:val="24"/>
+        <w:szCs w:val="24"/>
       </w:rPr>
     </w:pPr>
     <w:r>
@@ -1398,578 +1414,505 @@
       </w:rPr>
       <w:fldChar w:fldCharType="end"/>
     </w:r>
-    <w:r>
-      <w:rPr>
-        <w:rFonts w:ascii="Times New Roman" w:hAnsi="Times New Roman"/>
-        <w:b/>
-        <w:i w:val="0"/>
-        <w:iCs/>
-        <w:sz w:val="24"/>
-        <w:szCs w:val="24"/>
-      </w:rPr>
-      <w:tab/>
-      <w:t xml:space="preserve"> </w:t>
-    </w:r>
-    <w:r>
-      <w:rPr>
-        <w:rFonts w:asciiTheme="minorHAnsi" w:hAnsiTheme="minorHAnsi" w:cstheme="minorHAnsi"/>
-        <w:b/>
-      </w:rPr>
-      <w:t xml:space="preserve">    </w:t>
-    </w:r>
   </w:p>
-  <w:tbl>
-    <w:tblPr>
-      <w:tblStyle w:val="TableGrid"/>
-      <w:tblW w:w="9000" w:type="dxa"/>
-      <w:tblInd w:w="-5" w:type="dxa"/>
-      <w:tblBorders>
-        <w:top w:val="none" w:sz="0" w:space="0" w:color="auto"/>
-        <w:left w:val="none" w:sz="0" w:space="0" w:color="auto"/>
-        <w:bottom w:val="none" w:sz="0" w:space="0" w:color="auto"/>
-        <w:right w:val="none" w:sz="0" w:space="0" w:color="auto"/>
-        <w:insideH w:val="none" w:sz="0" w:space="0" w:color="auto"/>
-        <w:insideV w:val="none" w:sz="0" w:space="0" w:color="auto"/>
-      </w:tblBorders>
-      <w:tblLook w:val="04A0" w:firstRow="1" w:lastRow="0" w:firstColumn="1" w:lastColumn="0" w:noHBand="0" w:noVBand="1"/>
-    </w:tblPr>
-    <w:tblGrid>
-      <w:gridCol w:w="4860"/>
-      <w:gridCol w:w="4140"/>
-    </w:tblGrid>
-    <w:tr>
-      <w:trPr>
-        <w:trHeight w:val="2330"/>
-      </w:trPr>
-      <w:tc>
-        <w:tcPr>
-          <w:tcW w:w="4860" w:type="dxa"/>
-        </w:tcPr>
-        <w:p>
-          <w:pPr>
-            <w:pStyle w:val="Footer"/>
-            <w:pBdr>
-              <w:top w:val="none" w:sz="0" w:space="0" w:color="auto"/>
-            </w:pBdr>
-            <w:spacing w:before="0"/>
-            <w:rPr>
-              <w:rFonts w:asciiTheme="minorHAnsi" w:hAnsiTheme="minorHAnsi" w:cstheme="minorHAnsi"/>
-              <w:bCs/>
-              <w:i w:val="0"/>
-              <w:iCs/>
-              <w:sz w:val="24"/>
-              <w:szCs w:val="24"/>
-            </w:rPr>
-          </w:pPr>
-          <w:r>
-            <w:rPr>
-              <w:rFonts w:asciiTheme="minorHAnsi" w:hAnsiTheme="minorHAnsi" w:cstheme="minorHAnsi"/>
-              <w:b/>
-              <w:bCs/>
-              <w:i w:val="0"/>
-              <w:iCs/>
-              <w:sz w:val="24"/>
-              <w:szCs w:val="24"/>
-              <w:lang w:val="en-US"/>
-            </w:rPr>
-            <w:t>GetUpToCode.org</w:t>
-          </w:r>
-        </w:p>
-      </w:tc>
-      <w:tc>
-        <w:tcPr>
-          <w:tcW w:w="4140" w:type="dxa"/>
-        </w:tcPr>
-        <w:p>
-          <w:pPr>
-            <w:pStyle w:val="Footer"/>
-            <w:pBdr>
-              <w:top w:val="none" w:sz="0" w:space="0" w:color="auto"/>
-            </w:pBdr>
-            <w:spacing w:before="0"/>
-            <w:jc w:val="right"/>
-            <w:rPr>
-              <w:rFonts w:asciiTheme="minorHAnsi" w:hAnsiTheme="minorHAnsi" w:cstheme="minorHAnsi"/>
-              <w:bCs/>
-              <w:i w:val="0"/>
-              <w:iCs/>
-              <w:sz w:val="24"/>
-              <w:szCs w:val="24"/>
-              <w:lang w:val="en-US"/>
-            </w:rPr>
-          </w:pPr>
-          <w:r>
-            <w:rPr>
-              <w:rFonts w:asciiTheme="minorHAnsi" w:hAnsiTheme="minorHAnsi" w:cstheme="minorHAnsi"/>
-              <w:bCs/>
-              <w:i w:val="0"/>
-              <w:iCs/>
-              <w:sz w:val="24"/>
-              <w:szCs w:val="24"/>
-              <w:lang w:val="en-US"/>
-            </w:rPr>
-            <w:t>{%</w:t>
-          </w:r>
-          <w:r>
-            <w:rPr>
-              <w:rFonts w:asciiTheme="minorHAnsi" w:hAnsiTheme="minorHAnsi" w:cstheme="minorHAnsi"/>
-              <w:bCs/>
-              <w:i w:val="0"/>
-              <w:iCs/>
-              <w:sz w:val="24"/>
-              <w:szCs w:val="24"/>
-              <w:lang w:val="en-US"/>
-            </w:rPr>
-            <w:t>p</w:t>
-          </w:r>
-          <w:r>
-            <w:rPr>
-              <w:rFonts w:asciiTheme="minorHAnsi" w:hAnsiTheme="minorHAnsi" w:cstheme="minorHAnsi"/>
-              <w:bCs/>
-              <w:i w:val="0"/>
-              <w:iCs/>
-              <w:sz w:val="24"/>
-              <w:szCs w:val="24"/>
-              <w:lang w:val="en-US"/>
-            </w:rPr>
-            <w:t xml:space="preserve"> if </w:t>
-          </w:r>
-          <w:proofErr w:type="spellStart"/>
-          <w:r>
-            <w:rPr>
-              <w:rFonts w:asciiTheme="minorHAnsi" w:hAnsiTheme="minorHAnsi" w:cstheme="minorHAnsi"/>
-              <w:bCs/>
-              <w:i w:val="0"/>
-              <w:iCs/>
-              <w:sz w:val="24"/>
-              <w:szCs w:val="24"/>
-              <w:lang w:val="en-US"/>
-            </w:rPr>
-            <w:t>person_answering</w:t>
-          </w:r>
-          <w:proofErr w:type="spellEnd"/>
-          <w:r>
-            <w:rPr>
-              <w:rFonts w:asciiTheme="minorHAnsi" w:hAnsiTheme="minorHAnsi" w:cstheme="minorHAnsi"/>
-              <w:bCs/>
-              <w:i w:val="0"/>
-              <w:iCs/>
-              <w:sz w:val="24"/>
-              <w:szCs w:val="24"/>
-              <w:lang w:val="en-US"/>
-            </w:rPr>
-            <w:t xml:space="preserve"> == "attorney" and </w:t>
-          </w:r>
-          <w:proofErr w:type="spellStart"/>
-          <w:r>
-            <w:rPr>
-              <w:rFonts w:asciiTheme="minorHAnsi" w:hAnsiTheme="minorHAnsi" w:cstheme="minorHAnsi"/>
-              <w:bCs/>
-              <w:i w:val="0"/>
-              <w:iCs/>
-              <w:sz w:val="24"/>
-              <w:szCs w:val="24"/>
-              <w:lang w:val="en-US"/>
-            </w:rPr>
-            <w:t>representation_type</w:t>
-          </w:r>
-          <w:proofErr w:type="spellEnd"/>
-          <w:r>
-            <w:rPr>
-              <w:rFonts w:asciiTheme="minorHAnsi" w:hAnsiTheme="minorHAnsi" w:cstheme="minorHAnsi"/>
-              <w:bCs/>
-              <w:i w:val="0"/>
-              <w:iCs/>
-              <w:sz w:val="24"/>
-              <w:szCs w:val="24"/>
-              <w:lang w:val="en-US"/>
-            </w:rPr>
-            <w:t xml:space="preserve"> == "ghostwriting" and </w:t>
-          </w:r>
-          <w:proofErr w:type="spellStart"/>
-          <w:r>
-            <w:rPr>
-              <w:rFonts w:asciiTheme="minorHAnsi" w:hAnsiTheme="minorHAnsi" w:cstheme="minorHAnsi"/>
-              <w:bCs/>
-              <w:i w:val="0"/>
-              <w:iCs/>
-              <w:sz w:val="24"/>
-              <w:szCs w:val="24"/>
-              <w:lang w:val="en-US"/>
-            </w:rPr>
-            <w:t>customize_footer</w:t>
-          </w:r>
-          <w:proofErr w:type="spellEnd"/>
-          <w:r>
-            <w:rPr>
-              <w:rFonts w:asciiTheme="minorHAnsi" w:hAnsiTheme="minorHAnsi" w:cstheme="minorHAnsi"/>
-              <w:bCs/>
-              <w:i w:val="0"/>
-              <w:iCs/>
-              <w:sz w:val="24"/>
-              <w:szCs w:val="24"/>
-              <w:lang w:val="en-US"/>
-            </w:rPr>
-            <w:t xml:space="preserve"> %}</w:t>
-          </w:r>
-        </w:p>
-        <w:p>
-          <w:pPr>
-            <w:pStyle w:val="Footer"/>
-            <w:pBdr>
-              <w:top w:val="none" w:sz="0" w:space="0" w:color="auto"/>
-            </w:pBdr>
-            <w:spacing w:before="0"/>
-            <w:jc w:val="right"/>
-            <w:rPr>
-              <w:rFonts w:asciiTheme="minorHAnsi" w:hAnsiTheme="minorHAnsi" w:cstheme="minorHAnsi"/>
-              <w:bCs/>
-              <w:i w:val="0"/>
-              <w:iCs/>
-              <w:sz w:val="24"/>
-              <w:szCs w:val="24"/>
-              <w:lang w:val="en-US"/>
-            </w:rPr>
-          </w:pPr>
-          <w:r>
-            <w:rPr>
-              <w:rFonts w:asciiTheme="minorHAnsi" w:hAnsiTheme="minorHAnsi" w:cstheme="minorHAnsi"/>
-              <w:bCs/>
-              <w:i w:val="0"/>
-              <w:iCs/>
-              <w:sz w:val="24"/>
-              <w:szCs w:val="24"/>
-              <w:lang w:val="en-US"/>
-            </w:rPr>
-            <w:t xml:space="preserve">Prepared with assistance of </w:t>
-          </w:r>
-          <w:proofErr w:type="gramStart"/>
-          <w:r>
-            <w:rPr>
-              <w:rFonts w:asciiTheme="minorHAnsi" w:hAnsiTheme="minorHAnsi" w:cstheme="minorHAnsi"/>
-              <w:bCs/>
-              <w:i w:val="0"/>
-              <w:iCs/>
-              <w:sz w:val="24"/>
-              <w:szCs w:val="24"/>
-              <w:lang w:val="en-US"/>
-            </w:rPr>
-            <w:t xml:space="preserve">{{ </w:t>
-          </w:r>
-          <w:proofErr w:type="spellStart"/>
-          <w:r>
-            <w:rPr>
-              <w:rFonts w:asciiTheme="minorHAnsi" w:hAnsiTheme="minorHAnsi" w:cstheme="minorHAnsi"/>
-              <w:bCs/>
-              <w:i w:val="0"/>
-              <w:iCs/>
-              <w:sz w:val="24"/>
-              <w:szCs w:val="24"/>
-              <w:lang w:val="en-US"/>
-            </w:rPr>
-            <w:t>org</w:t>
-          </w:r>
-          <w:proofErr w:type="gramEnd"/>
-          <w:r>
-            <w:rPr>
-              <w:rFonts w:asciiTheme="minorHAnsi" w:hAnsiTheme="minorHAnsi" w:cstheme="minorHAnsi"/>
-              <w:bCs/>
-              <w:i w:val="0"/>
-              <w:iCs/>
-              <w:sz w:val="24"/>
-              <w:szCs w:val="24"/>
-              <w:lang w:val="en-US"/>
-            </w:rPr>
-            <w:t>_name</w:t>
-          </w:r>
-          <w:proofErr w:type="spellEnd"/>
-          <w:r>
-            <w:rPr>
-              <w:rFonts w:asciiTheme="minorHAnsi" w:hAnsiTheme="minorHAnsi" w:cstheme="minorHAnsi"/>
-              <w:bCs/>
-              <w:i w:val="0"/>
-              <w:iCs/>
-              <w:sz w:val="24"/>
-              <w:szCs w:val="24"/>
-              <w:lang w:val="en-US"/>
-            </w:rPr>
-            <w:t xml:space="preserve"> }}</w:t>
-          </w:r>
-        </w:p>
-        <w:p>
-          <w:pPr>
-            <w:pStyle w:val="Footer"/>
-            <w:pBdr>
-              <w:top w:val="none" w:sz="0" w:space="0" w:color="auto"/>
-            </w:pBdr>
-            <w:spacing w:before="0"/>
-            <w:jc w:val="right"/>
-            <w:rPr>
-              <w:rFonts w:asciiTheme="minorHAnsi" w:hAnsiTheme="minorHAnsi" w:cstheme="minorHAnsi"/>
-              <w:bCs/>
-              <w:i w:val="0"/>
-              <w:iCs/>
-              <w:sz w:val="24"/>
-              <w:szCs w:val="24"/>
-              <w:lang w:val="en-US"/>
-            </w:rPr>
-          </w:pPr>
-          <w:r>
-            <w:rPr>
-              <w:rFonts w:asciiTheme="minorHAnsi" w:hAnsiTheme="minorHAnsi" w:cstheme="minorHAnsi"/>
-              <w:bCs/>
-              <w:i w:val="0"/>
-              <w:iCs/>
-              <w:sz w:val="24"/>
-              <w:szCs w:val="24"/>
-              <w:lang w:val="en-US"/>
-            </w:rPr>
-            <w:t>{%</w:t>
-          </w:r>
-          <w:r>
-            <w:rPr>
-              <w:rFonts w:asciiTheme="minorHAnsi" w:hAnsiTheme="minorHAnsi" w:cstheme="minorHAnsi"/>
-              <w:bCs/>
-              <w:i w:val="0"/>
-              <w:iCs/>
-              <w:sz w:val="24"/>
-              <w:szCs w:val="24"/>
-              <w:lang w:val="en-US"/>
-            </w:rPr>
-            <w:t>p</w:t>
-          </w:r>
-          <w:r>
-            <w:rPr>
-              <w:rFonts w:asciiTheme="minorHAnsi" w:hAnsiTheme="minorHAnsi" w:cstheme="minorHAnsi"/>
-              <w:bCs/>
-              <w:i w:val="0"/>
-              <w:iCs/>
-              <w:sz w:val="24"/>
-              <w:szCs w:val="24"/>
-              <w:lang w:val="en-US"/>
-            </w:rPr>
-            <w:t xml:space="preserve"> </w:t>
-          </w:r>
-          <w:proofErr w:type="spellStart"/>
-          <w:r>
-            <w:rPr>
-              <w:rFonts w:asciiTheme="minorHAnsi" w:hAnsiTheme="minorHAnsi" w:cstheme="minorHAnsi"/>
-              <w:bCs/>
-              <w:i w:val="0"/>
-              <w:iCs/>
-              <w:sz w:val="24"/>
-              <w:szCs w:val="24"/>
-              <w:lang w:val="en-US"/>
-            </w:rPr>
-            <w:t>elif</w:t>
-          </w:r>
-          <w:proofErr w:type="spellEnd"/>
-          <w:r>
-            <w:rPr>
-              <w:rFonts w:asciiTheme="minorHAnsi" w:hAnsiTheme="minorHAnsi" w:cstheme="minorHAnsi"/>
-              <w:bCs/>
-              <w:i w:val="0"/>
-              <w:iCs/>
-              <w:sz w:val="24"/>
-              <w:szCs w:val="24"/>
-              <w:lang w:val="en-US"/>
-            </w:rPr>
-            <w:t xml:space="preserve"> </w:t>
-          </w:r>
-          <w:proofErr w:type="spellStart"/>
-          <w:r>
-            <w:rPr>
-              <w:rFonts w:asciiTheme="minorHAnsi" w:hAnsiTheme="minorHAnsi" w:cstheme="minorHAnsi"/>
-              <w:bCs/>
-              <w:i w:val="0"/>
-              <w:iCs/>
-              <w:sz w:val="24"/>
-              <w:szCs w:val="24"/>
-              <w:lang w:val="en-US"/>
-            </w:rPr>
-            <w:t>person_answering</w:t>
-          </w:r>
-          <w:proofErr w:type="spellEnd"/>
-          <w:r>
-            <w:rPr>
-              <w:rFonts w:asciiTheme="minorHAnsi" w:hAnsiTheme="minorHAnsi" w:cstheme="minorHAnsi"/>
-              <w:bCs/>
-              <w:i w:val="0"/>
-              <w:iCs/>
-              <w:sz w:val="24"/>
-              <w:szCs w:val="24"/>
-              <w:lang w:val="en-US"/>
-            </w:rPr>
-            <w:t xml:space="preserve"> == "attorney" and </w:t>
-          </w:r>
-          <w:proofErr w:type="spellStart"/>
-          <w:r>
-            <w:rPr>
-              <w:rFonts w:asciiTheme="minorHAnsi" w:hAnsiTheme="minorHAnsi" w:cstheme="minorHAnsi"/>
-              <w:bCs/>
-              <w:i w:val="0"/>
-              <w:iCs/>
-              <w:sz w:val="24"/>
-              <w:szCs w:val="24"/>
-              <w:lang w:val="en-US"/>
-            </w:rPr>
-            <w:t>representation_type</w:t>
-          </w:r>
-          <w:proofErr w:type="spellEnd"/>
-          <w:r>
-            <w:rPr>
-              <w:rFonts w:asciiTheme="minorHAnsi" w:hAnsiTheme="minorHAnsi" w:cstheme="minorHAnsi"/>
-              <w:bCs/>
-              <w:i w:val="0"/>
-              <w:iCs/>
-              <w:sz w:val="24"/>
-              <w:szCs w:val="24"/>
-              <w:lang w:val="en-US"/>
-            </w:rPr>
-            <w:t xml:space="preserve"> == "ghostwriting" and not </w:t>
-          </w:r>
-          <w:proofErr w:type="spellStart"/>
-          <w:r>
-            <w:rPr>
-              <w:rFonts w:asciiTheme="minorHAnsi" w:hAnsiTheme="minorHAnsi" w:cstheme="minorHAnsi"/>
-              <w:bCs/>
-              <w:i w:val="0"/>
-              <w:iCs/>
-              <w:sz w:val="24"/>
-              <w:szCs w:val="24"/>
-              <w:lang w:val="en-US"/>
-            </w:rPr>
-            <w:t>customize_footer</w:t>
-          </w:r>
-          <w:proofErr w:type="spellEnd"/>
-          <w:r>
-            <w:rPr>
-              <w:rFonts w:asciiTheme="minorHAnsi" w:hAnsiTheme="minorHAnsi" w:cstheme="minorHAnsi"/>
-              <w:bCs/>
-              <w:i w:val="0"/>
-              <w:iCs/>
-              <w:sz w:val="24"/>
-              <w:szCs w:val="24"/>
-              <w:lang w:val="en-US"/>
-            </w:rPr>
-            <w:t xml:space="preserve"> %}</w:t>
-          </w:r>
-        </w:p>
-        <w:p>
-          <w:pPr>
-            <w:pStyle w:val="Footer"/>
-            <w:pBdr>
-              <w:top w:val="none" w:sz="0" w:space="0" w:color="auto"/>
-            </w:pBdr>
-            <w:spacing w:before="0"/>
-            <w:jc w:val="right"/>
-            <w:rPr>
-              <w:rFonts w:asciiTheme="minorHAnsi" w:hAnsiTheme="minorHAnsi" w:cstheme="minorHAnsi"/>
-              <w:bCs/>
-              <w:i w:val="0"/>
-              <w:iCs/>
-              <w:sz w:val="24"/>
-              <w:szCs w:val="24"/>
-              <w:lang w:val="en-US"/>
-            </w:rPr>
-          </w:pPr>
-          <w:r>
-            <w:rPr>
-              <w:rFonts w:asciiTheme="minorHAnsi" w:hAnsiTheme="minorHAnsi" w:cstheme="minorHAnsi"/>
-              <w:bCs/>
-              <w:i w:val="0"/>
-              <w:iCs/>
-              <w:sz w:val="24"/>
-              <w:szCs w:val="24"/>
-              <w:lang w:val="en-US"/>
-            </w:rPr>
-            <w:t xml:space="preserve">Prepared with assistance of </w:t>
-          </w:r>
-          <w:proofErr w:type="gramStart"/>
-          <w:r>
-            <w:rPr>
-              <w:rFonts w:asciiTheme="minorHAnsi" w:hAnsiTheme="minorHAnsi" w:cstheme="minorHAnsi"/>
-              <w:bCs/>
-              <w:i w:val="0"/>
-              <w:iCs/>
-              <w:sz w:val="24"/>
-              <w:szCs w:val="24"/>
-              <w:lang w:val="en-US"/>
-            </w:rPr>
-            <w:t>counsel</w:t>
-          </w:r>
-          <w:proofErr w:type="gramEnd"/>
-        </w:p>
-        <w:p>
-          <w:pPr>
-            <w:pStyle w:val="Footer"/>
-            <w:pBdr>
-              <w:top w:val="none" w:sz="0" w:space="0" w:color="auto"/>
-            </w:pBdr>
-            <w:spacing w:before="0"/>
-            <w:jc w:val="right"/>
-            <w:rPr>
-              <w:rFonts w:asciiTheme="minorHAnsi" w:hAnsiTheme="minorHAnsi" w:cstheme="minorHAnsi"/>
-              <w:bCs/>
-              <w:i w:val="0"/>
-              <w:iCs/>
-              <w:sz w:val="24"/>
-              <w:szCs w:val="24"/>
-            </w:rPr>
-          </w:pPr>
-          <w:r>
-            <w:rPr>
-              <w:rFonts w:asciiTheme="minorHAnsi" w:hAnsiTheme="minorHAnsi" w:cstheme="minorHAnsi"/>
-              <w:bCs/>
-              <w:i w:val="0"/>
-              <w:iCs/>
-              <w:sz w:val="24"/>
-              <w:szCs w:val="24"/>
-              <w:lang w:val="en-US"/>
-            </w:rPr>
-            <w:t>{%</w:t>
-          </w:r>
-          <w:r>
-            <w:rPr>
-              <w:rFonts w:asciiTheme="minorHAnsi" w:hAnsiTheme="minorHAnsi" w:cstheme="minorHAnsi"/>
-              <w:bCs/>
-              <w:i w:val="0"/>
-              <w:iCs/>
-              <w:sz w:val="24"/>
-              <w:szCs w:val="24"/>
-              <w:lang w:val="en-US"/>
-            </w:rPr>
-            <w:t>p</w:t>
-          </w:r>
-          <w:r>
-            <w:rPr>
-              <w:rFonts w:asciiTheme="minorHAnsi" w:hAnsiTheme="minorHAnsi" w:cstheme="minorHAnsi"/>
-              <w:bCs/>
-              <w:i w:val="0"/>
-              <w:iCs/>
-              <w:sz w:val="24"/>
-              <w:szCs w:val="24"/>
-              <w:lang w:val="en-US"/>
-            </w:rPr>
-            <w:t xml:space="preserve"> endif %}</w:t>
-          </w:r>
-        </w:p>
-      </w:tc>
-    </w:tr>
-  </w:tbl>
   <w:p>
     <w:pPr>
       <w:pStyle w:val="Footer"/>
       <w:pBdr>
         <w:top w:val="none" w:sz="0" w:space="0" w:color="auto"/>
       </w:pBdr>
-      <w:rPr>
-        <w:rFonts w:asciiTheme="minorHAnsi" w:hAnsiTheme="minorHAnsi" w:cstheme="minorHAnsi"/>
-        <w:bCs/>
-        <w:i w:val="0"/>
-        <w:iCs/>
+      <w:spacing w:before="0"/>
+      <w:rPr>
+        <w:rFonts w:asciiTheme="minorHAnsi" w:hAnsiTheme="minorHAnsi" w:cstheme="minorHAnsi"/>
+        <w:bCs/>
+        <w:i w:val="0"/>
+        <w:iCs/>
+        <w:sz w:val="24"/>
+        <w:szCs w:val="24"/>
       </w:rPr>
     </w:pPr>
+    <w:r>
+      <w:rPr>
+        <w:rFonts w:asciiTheme="minorHAnsi" w:hAnsiTheme="minorHAnsi" w:cstheme="minorHAnsi"/>
+        <w:bCs/>
+        <w:i w:val="0"/>
+        <w:iCs/>
+        <w:sz w:val="24"/>
+        <w:szCs w:val="24"/>
+      </w:rPr>
+      <w:t>{%</w:t>
+    </w:r>
+    <w:r>
+      <w:rPr>
+        <w:rFonts w:asciiTheme="minorHAnsi" w:hAnsiTheme="minorHAnsi" w:cstheme="minorHAnsi"/>
+        <w:bCs/>
+        <w:i w:val="0"/>
+        <w:iCs/>
+        <w:sz w:val="24"/>
+        <w:szCs w:val="24"/>
+      </w:rPr>
+      <w:t>p</w:t>
+    </w:r>
+    <w:r>
+      <w:rPr>
+        <w:rFonts w:asciiTheme="minorHAnsi" w:hAnsiTheme="minorHAnsi" w:cstheme="minorHAnsi"/>
+        <w:bCs/>
+        <w:i w:val="0"/>
+        <w:iCs/>
+        <w:sz w:val="24"/>
+        <w:szCs w:val="24"/>
+      </w:rPr>
+      <w:t xml:space="preserve"> if </w:t>
+    </w:r>
+    <w:proofErr w:type="spellStart"/>
+    <w:r>
+      <w:rPr>
+        <w:rFonts w:asciiTheme="minorHAnsi" w:hAnsiTheme="minorHAnsi" w:cstheme="minorHAnsi"/>
+        <w:bCs/>
+        <w:i w:val="0"/>
+        <w:iCs/>
+        <w:sz w:val="24"/>
+        <w:szCs w:val="24"/>
+      </w:rPr>
+      <w:t>person_answering</w:t>
+    </w:r>
+    <w:proofErr w:type="spellEnd"/>
+    <w:r>
+      <w:rPr>
+        <w:rFonts w:asciiTheme="minorHAnsi" w:hAnsiTheme="minorHAnsi" w:cstheme="minorHAnsi"/>
+        <w:bCs/>
+        <w:i w:val="0"/>
+        <w:iCs/>
+        <w:sz w:val="24"/>
+        <w:szCs w:val="24"/>
+      </w:rPr>
+      <w:t xml:space="preserve"> == "attorney" and </w:t>
+    </w:r>
+    <w:proofErr w:type="spellStart"/>
+    <w:r>
+      <w:rPr>
+        <w:rFonts w:asciiTheme="minorHAnsi" w:hAnsiTheme="minorHAnsi" w:cstheme="minorHAnsi"/>
+        <w:bCs/>
+        <w:i w:val="0"/>
+        <w:iCs/>
+        <w:sz w:val="24"/>
+        <w:szCs w:val="24"/>
+      </w:rPr>
+      <w:t>representation_type</w:t>
+    </w:r>
+    <w:proofErr w:type="spellEnd"/>
+    <w:r>
+      <w:rPr>
+        <w:rFonts w:asciiTheme="minorHAnsi" w:hAnsiTheme="minorHAnsi" w:cstheme="minorHAnsi"/>
+        <w:bCs/>
+        <w:i w:val="0"/>
+        <w:iCs/>
+        <w:sz w:val="24"/>
+        <w:szCs w:val="24"/>
+      </w:rPr>
+      <w:t xml:space="preserve"> == "ghostwriting" and </w:t>
+    </w:r>
+    <w:proofErr w:type="spellStart"/>
+    <w:r>
+      <w:rPr>
+        <w:rFonts w:asciiTheme="minorHAnsi" w:hAnsiTheme="minorHAnsi" w:cstheme="minorHAnsi"/>
+        <w:bCs/>
+        <w:i w:val="0"/>
+        <w:iCs/>
+        <w:sz w:val="24"/>
+        <w:szCs w:val="24"/>
+      </w:rPr>
+      <w:t>customize_footer</w:t>
+    </w:r>
+    <w:proofErr w:type="spellEnd"/>
+    <w:r>
+      <w:rPr>
+        <w:rFonts w:asciiTheme="minorHAnsi" w:hAnsiTheme="minorHAnsi" w:cstheme="minorHAnsi"/>
+        <w:bCs/>
+        <w:i w:val="0"/>
+        <w:iCs/>
+        <w:sz w:val="24"/>
+        <w:szCs w:val="24"/>
+      </w:rPr>
+      <w:t xml:space="preserve"> %}</w:t>
+    </w:r>
+  </w:p>
+  <w:p>
+    <w:pPr>
+      <w:pStyle w:val="Footer"/>
+      <w:pBdr>
+        <w:top w:val="none" w:sz="0" w:space="0" w:color="auto"/>
+      </w:pBdr>
+      <w:spacing w:before="0"/>
+      <w:rPr>
+        <w:rFonts w:asciiTheme="minorHAnsi" w:hAnsiTheme="minorHAnsi" w:cstheme="minorHAnsi"/>
+        <w:bCs/>
+        <w:i w:val="0"/>
+        <w:iCs/>
+        <w:sz w:val="24"/>
+        <w:szCs w:val="24"/>
+      </w:rPr>
+    </w:pPr>
+    <w:r>
+      <w:rPr>
+        <w:rFonts w:asciiTheme="minorHAnsi" w:hAnsiTheme="minorHAnsi" w:cstheme="minorHAnsi"/>
+        <w:bCs/>
+        <w:i w:val="0"/>
+        <w:iCs/>
+        <w:sz w:val="24"/>
+        <w:szCs w:val="24"/>
+      </w:rPr>
+      <w:t xml:space="preserve">Prepared with assistance of </w:t>
+    </w:r>
+    <w:proofErr w:type="gramStart"/>
+    <w:r>
+      <w:rPr>
+        <w:rFonts w:asciiTheme="minorHAnsi" w:hAnsiTheme="minorHAnsi" w:cstheme="minorHAnsi"/>
+        <w:bCs/>
+        <w:i w:val="0"/>
+        <w:iCs/>
+        <w:sz w:val="24"/>
+        <w:szCs w:val="24"/>
+      </w:rPr>
+      <w:t xml:space="preserve">{{ </w:t>
+    </w:r>
+    <w:proofErr w:type="spellStart"/>
+    <w:r>
+      <w:rPr>
+        <w:rFonts w:asciiTheme="minorHAnsi" w:hAnsiTheme="minorHAnsi" w:cstheme="minorHAnsi"/>
+        <w:bCs/>
+        <w:i w:val="0"/>
+        <w:iCs/>
+        <w:sz w:val="24"/>
+        <w:szCs w:val="24"/>
+      </w:rPr>
+      <w:t>org</w:t>
+    </w:r>
+    <w:proofErr w:type="gramEnd"/>
+    <w:r>
+      <w:rPr>
+        <w:rFonts w:asciiTheme="minorHAnsi" w:hAnsiTheme="minorHAnsi" w:cstheme="minorHAnsi"/>
+        <w:bCs/>
+        <w:i w:val="0"/>
+        <w:iCs/>
+        <w:sz w:val="24"/>
+        <w:szCs w:val="24"/>
+      </w:rPr>
+      <w:t>_name</w:t>
+    </w:r>
+    <w:proofErr w:type="spellEnd"/>
+    <w:r>
+      <w:rPr>
+        <w:rFonts w:asciiTheme="minorHAnsi" w:hAnsiTheme="minorHAnsi" w:cstheme="minorHAnsi"/>
+        <w:bCs/>
+        <w:i w:val="0"/>
+        <w:iCs/>
+        <w:sz w:val="24"/>
+        <w:szCs w:val="24"/>
+      </w:rPr>
+      <w:t xml:space="preserve"> }}</w:t>
+    </w:r>
+  </w:p>
+  <w:p>
+    <w:pPr>
+      <w:pStyle w:val="Footer"/>
+      <w:pBdr>
+        <w:top w:val="none" w:sz="0" w:space="0" w:color="auto"/>
+      </w:pBdr>
+      <w:spacing w:before="0"/>
+      <w:rPr>
+        <w:rFonts w:asciiTheme="minorHAnsi" w:hAnsiTheme="minorHAnsi" w:cstheme="minorHAnsi"/>
+        <w:bCs/>
+        <w:i w:val="0"/>
+        <w:iCs/>
+        <w:sz w:val="24"/>
+        <w:szCs w:val="24"/>
+      </w:rPr>
+    </w:pPr>
+    <w:r>
+      <w:rPr>
+        <w:rFonts w:asciiTheme="minorHAnsi" w:hAnsiTheme="minorHAnsi" w:cstheme="minorHAnsi"/>
+        <w:bCs/>
+        <w:i w:val="0"/>
+        <w:iCs/>
+        <w:sz w:val="24"/>
+        <w:szCs w:val="24"/>
+      </w:rPr>
+      <w:t>{%</w:t>
+    </w:r>
+    <w:r>
+      <w:rPr>
+        <w:rFonts w:asciiTheme="minorHAnsi" w:hAnsiTheme="minorHAnsi" w:cstheme="minorHAnsi"/>
+        <w:bCs/>
+        <w:i w:val="0"/>
+        <w:iCs/>
+        <w:sz w:val="24"/>
+        <w:szCs w:val="24"/>
+      </w:rPr>
+      <w:t>p</w:t>
+    </w:r>
+    <w:r>
+      <w:rPr>
+        <w:rFonts w:asciiTheme="minorHAnsi" w:hAnsiTheme="minorHAnsi" w:cstheme="minorHAnsi"/>
+        <w:bCs/>
+        <w:i w:val="0"/>
+        <w:iCs/>
+        <w:sz w:val="24"/>
+        <w:szCs w:val="24"/>
+      </w:rPr>
+      <w:t xml:space="preserve"> </w:t>
+    </w:r>
+    <w:proofErr w:type="spellStart"/>
+    <w:r>
+      <w:rPr>
+        <w:rFonts w:asciiTheme="minorHAnsi" w:hAnsiTheme="minorHAnsi" w:cstheme="minorHAnsi"/>
+        <w:bCs/>
+        <w:i w:val="0"/>
+        <w:iCs/>
+        <w:sz w:val="24"/>
+        <w:szCs w:val="24"/>
+      </w:rPr>
+      <w:t>elif</w:t>
+    </w:r>
+    <w:proofErr w:type="spellEnd"/>
+    <w:r>
+      <w:rPr>
+        <w:rFonts w:asciiTheme="minorHAnsi" w:hAnsiTheme="minorHAnsi" w:cstheme="minorHAnsi"/>
+        <w:bCs/>
+        <w:i w:val="0"/>
+        <w:iCs/>
+        <w:sz w:val="24"/>
+        <w:szCs w:val="24"/>
+      </w:rPr>
+      <w:t xml:space="preserve"> </w:t>
+    </w:r>
+    <w:proofErr w:type="spellStart"/>
+    <w:r>
+      <w:rPr>
+        <w:rFonts w:asciiTheme="minorHAnsi" w:hAnsiTheme="minorHAnsi" w:cstheme="minorHAnsi"/>
+        <w:bCs/>
+        <w:i w:val="0"/>
+        <w:iCs/>
+        <w:sz w:val="24"/>
+        <w:szCs w:val="24"/>
+      </w:rPr>
+      <w:t>person_answering</w:t>
+    </w:r>
+    <w:proofErr w:type="spellEnd"/>
+    <w:r>
+      <w:rPr>
+        <w:rFonts w:asciiTheme="minorHAnsi" w:hAnsiTheme="minorHAnsi" w:cstheme="minorHAnsi"/>
+        <w:bCs/>
+        <w:i w:val="0"/>
+        <w:iCs/>
+        <w:sz w:val="24"/>
+        <w:szCs w:val="24"/>
+      </w:rPr>
+      <w:t xml:space="preserve"> == "attorney" and </w:t>
+    </w:r>
+    <w:proofErr w:type="spellStart"/>
+    <w:r>
+      <w:rPr>
+        <w:rFonts w:asciiTheme="minorHAnsi" w:hAnsiTheme="minorHAnsi" w:cstheme="minorHAnsi"/>
+        <w:bCs/>
+        <w:i w:val="0"/>
+        <w:iCs/>
+        <w:sz w:val="24"/>
+        <w:szCs w:val="24"/>
+      </w:rPr>
+      <w:t>representation_type</w:t>
+    </w:r>
+    <w:proofErr w:type="spellEnd"/>
+    <w:r>
+      <w:rPr>
+        <w:rFonts w:asciiTheme="minorHAnsi" w:hAnsiTheme="minorHAnsi" w:cstheme="minorHAnsi"/>
+        <w:bCs/>
+        <w:i w:val="0"/>
+        <w:iCs/>
+        <w:sz w:val="24"/>
+        <w:szCs w:val="24"/>
+      </w:rPr>
+      <w:t xml:space="preserve"> == "ghostwriting" and not </w:t>
+    </w:r>
+    <w:proofErr w:type="spellStart"/>
+    <w:r>
+      <w:rPr>
+        <w:rFonts w:asciiTheme="minorHAnsi" w:hAnsiTheme="minorHAnsi" w:cstheme="minorHAnsi"/>
+        <w:bCs/>
+        <w:i w:val="0"/>
+        <w:iCs/>
+        <w:sz w:val="24"/>
+        <w:szCs w:val="24"/>
+      </w:rPr>
+      <w:t>customize_footer</w:t>
+    </w:r>
+    <w:proofErr w:type="spellEnd"/>
+    <w:r>
+      <w:rPr>
+        <w:rFonts w:asciiTheme="minorHAnsi" w:hAnsiTheme="minorHAnsi" w:cstheme="minorHAnsi"/>
+        <w:bCs/>
+        <w:i w:val="0"/>
+        <w:iCs/>
+        <w:sz w:val="24"/>
+        <w:szCs w:val="24"/>
+      </w:rPr>
+      <w:t xml:space="preserve"> %}</w:t>
+    </w:r>
+  </w:p>
+  <w:p>
+    <w:pPr>
+      <w:pStyle w:val="Footer"/>
+      <w:pBdr>
+        <w:top w:val="none" w:sz="0" w:space="0" w:color="auto"/>
+      </w:pBdr>
+      <w:spacing w:before="0"/>
+      <w:rPr>
+        <w:rFonts w:asciiTheme="minorHAnsi" w:hAnsiTheme="minorHAnsi" w:cstheme="minorHAnsi"/>
+        <w:bCs/>
+        <w:i w:val="0"/>
+        <w:iCs/>
+        <w:sz w:val="24"/>
+        <w:szCs w:val="24"/>
+      </w:rPr>
+    </w:pPr>
+    <w:r>
+      <w:rPr>
+        <w:rFonts w:asciiTheme="minorHAnsi" w:hAnsiTheme="minorHAnsi" w:cstheme="minorHAnsi"/>
+        <w:bCs/>
+        <w:i w:val="0"/>
+        <w:iCs/>
+        <w:sz w:val="24"/>
+        <w:szCs w:val="24"/>
+      </w:rPr>
+      <w:t xml:space="preserve">Prepared with assistance of </w:t>
+    </w:r>
+    <w:proofErr w:type="gramStart"/>
+    <w:r>
+      <w:rPr>
+        <w:rFonts w:asciiTheme="minorHAnsi" w:hAnsiTheme="minorHAnsi" w:cstheme="minorHAnsi"/>
+        <w:bCs/>
+        <w:i w:val="0"/>
+        <w:iCs/>
+        <w:sz w:val="24"/>
+        <w:szCs w:val="24"/>
+      </w:rPr>
+      <w:t>counsel</w:t>
+    </w:r>
+    <w:proofErr w:type="gramEnd"/>
+  </w:p>
+  <w:p>
+    <w:pPr>
+      <w:pStyle w:val="Footer"/>
+      <w:pBdr>
+        <w:top w:val="none" w:sz="0" w:space="0" w:color="auto"/>
+      </w:pBdr>
+      <w:spacing w:before="0"/>
+      <w:rPr>
+        <w:rFonts w:ascii="Times New Roman" w:hAnsi="Times New Roman"/>
+        <w:b/>
+        <w:i w:val="0"/>
+        <w:iCs/>
+        <w:sz w:val="24"/>
+        <w:szCs w:val="24"/>
+      </w:rPr>
+    </w:pPr>
+    <w:r>
+      <w:rPr>
+        <w:rFonts w:asciiTheme="minorHAnsi" w:hAnsiTheme="minorHAnsi" w:cstheme="minorHAnsi"/>
+        <w:bCs/>
+        <w:i w:val="0"/>
+        <w:iCs/>
+        <w:sz w:val="24"/>
+        <w:szCs w:val="24"/>
+      </w:rPr>
+      <w:t>{%</w:t>
+    </w:r>
+    <w:r>
+      <w:rPr>
+        <w:rFonts w:asciiTheme="minorHAnsi" w:hAnsiTheme="minorHAnsi" w:cstheme="minorHAnsi"/>
+        <w:bCs/>
+        <w:i w:val="0"/>
+        <w:iCs/>
+        <w:sz w:val="24"/>
+        <w:szCs w:val="24"/>
+      </w:rPr>
+      <w:t>p</w:t>
+    </w:r>
+    <w:r>
+      <w:rPr>
+        <w:rFonts w:asciiTheme="minorHAnsi" w:hAnsiTheme="minorHAnsi" w:cstheme="minorHAnsi"/>
+        <w:bCs/>
+        <w:i w:val="0"/>
+        <w:iCs/>
+        <w:sz w:val="24"/>
+        <w:szCs w:val="24"/>
+      </w:rPr>
+      <w:t xml:space="preserve"> endif %}</w:t>
+    </w:r>
+  </w:p>
+  <w:p>
+    <w:pPr>
+      <w:pStyle w:val="Footer"/>
+      <w:pBdr>
+        <w:top w:val="none" w:sz="0" w:space="0" w:color="auto"/>
+      </w:pBdr>
+      <w:spacing w:before="0"/>
+      <w:rPr>
+        <w:rFonts w:ascii="Times New Roman" w:hAnsi="Times New Roman"/>
+        <w:b/>
+        <w:i w:val="0"/>
+        <w:iCs/>
+        <w:sz w:val="24"/>
+        <w:szCs w:val="24"/>
+      </w:rPr>
+    </w:pPr>
+  </w:p>
+  <w:p>
+    <w:pPr>
+      <w:pStyle w:val="Footer"/>
+      <w:pBdr>
+        <w:top w:val="none" w:sz="0" w:space="0" w:color="auto"/>
+      </w:pBdr>
+      <w:spacing w:before="0"/>
+      <w:rPr>
+        <w:rFonts w:asciiTheme="minorHAnsi" w:hAnsiTheme="minorHAnsi" w:cstheme="minorHAnsi"/>
+        <w:bCs/>
+        <w:i w:val="0"/>
+        <w:iCs/>
+        <w:sz w:val="24"/>
+        <w:szCs w:val="24"/>
+      </w:rPr>
+    </w:pPr>
+    <w:r>
+      <w:rPr>
+        <w:rFonts w:asciiTheme="minorHAnsi" w:hAnsiTheme="minorHAnsi" w:cstheme="minorHAnsi"/>
+        <w:b/>
+        <w:bCs/>
+        <w:i w:val="0"/>
+        <w:iCs/>
+        <w:sz w:val="24"/>
+        <w:szCs w:val="24"/>
+      </w:rPr>
+      <w:t>GetUpToCode.org</w:t>
+    </w:r>
+    <w:r>
+      <w:rPr>
+        <w:rFonts w:ascii="Times New Roman" w:hAnsi="Times New Roman"/>
+        <w:b/>
+        <w:i w:val="0"/>
+        <w:iCs/>
+        <w:sz w:val="24"/>
+        <w:szCs w:val="24"/>
+      </w:rPr>
+      <w:t xml:space="preserve"> </w:t>
+    </w:r>
+    <w:r>
+      <w:rPr>
+        <w:rFonts w:asciiTheme="minorHAnsi" w:hAnsiTheme="minorHAnsi" w:cstheme="minorHAnsi"/>
+        <w:b/>
+      </w:rPr>
+      <w:t xml:space="preserve">  </w:t>
+    </w:r>
   </w:p>
 </w:ftr>
 </file>

</xml_diff>

<commit_message>
Updated all current court documents to match complaint formatting, changed wording in one question based on NLA feedback, and removed translations for now.
</commit_message>
<xml_diff>
--- a/docassemble/HousingCodeChecklist/data/templates/contempt_complaint.docx
+++ b/docassemble/HousingCodeChecklist/data/templates/contempt_complaint.docx
@@ -1,6 +1,6 @@
 
 <file path=word/document.xml><?xml version="1.0" encoding="utf-8"?>
-<w:document xmlns:wpc="http://schemas.microsoft.com/office/word/2010/wordprocessingCanvas" xmlns:cx="http://schemas.microsoft.com/office/drawing/2014/chartex" xmlns:cx1="http://schemas.microsoft.com/office/drawing/2015/9/8/chartex" xmlns:cx2="http://schemas.microsoft.com/office/drawing/2015/10/21/chartex" xmlns:cx3="http://schemas.microsoft.com/office/drawing/2016/5/9/chartex" xmlns:cx4="http://schemas.microsoft.com/office/drawing/2016/5/10/chartex" xmlns:cx5="http://schemas.microsoft.com/office/drawing/2016/5/11/chartex" xmlns:cx6="http://schemas.microsoft.com/office/drawing/2016/5/12/chartex" xmlns:cx7="http://schemas.microsoft.com/office/drawing/2016/5/13/chartex" xmlns:cx8="http://schemas.microsoft.com/office/drawing/2016/5/14/chartex" xmlns:mc="http://schemas.openxmlformats.org/markup-compatibility/2006" xmlns:aink="http://schemas.microsoft.com/office/drawing/2016/ink" xmlns:am3d="http://schemas.microsoft.com/office/drawing/2017/model3d" xmlns:o="urn:schemas-microsoft-com:office:office" xmlns:oel="http://schemas.microsoft.com/office/2019/extlst" xmlns:r="http://schemas.openxmlformats.org/officeDocument/2006/relationships" xmlns:m="http://schemas.openxmlformats.org/officeDocument/2006/math" xmlns:v="urn:schemas-microsoft-com:vml" xmlns:wp14="http://schemas.microsoft.com/office/word/2010/wordprocessingDrawing" xmlns:wp="http://schemas.openxmlformats.org/drawingml/2006/wordprocessingDrawing" xmlns:w10="urn:schemas-microsoft-com:office:word" xmlns:w="http://schemas.openxmlformats.org/wordprocessingml/2006/main" xmlns:w14="http://schemas.microsoft.com/office/word/2010/wordml" xmlns:w15="http://schemas.microsoft.com/office/word/2012/wordml" xmlns:w16cex="http://schemas.microsoft.com/office/word/2018/wordml/cex" xmlns:w16cid="http://schemas.microsoft.com/office/word/2016/wordml/cid" xmlns:w16="http://schemas.microsoft.com/office/word/2018/wordml" xmlns:w16du="http://schemas.microsoft.com/office/word/2023/wordml/word16du" xmlns:w16sdtdh="http://schemas.microsoft.com/office/word/2020/wordml/sdtdatahash" xmlns:w16se="http://schemas.microsoft.com/office/word/2015/wordml/symex" xmlns:wpg="http://schemas.microsoft.com/office/word/2010/wordprocessingGroup" xmlns:wpi="http://schemas.microsoft.com/office/word/2010/wordprocessingInk" xmlns:wne="http://schemas.microsoft.com/office/word/2006/wordml" xmlns:wps="http://schemas.microsoft.com/office/word/2010/wordprocessingShape" mc:Ignorable="w14 w15 w16se w16cid w16 w16cex w16sdtdh w16du wp14">
+<w:document xmlns:wpc="http://schemas.microsoft.com/office/word/2010/wordprocessingCanvas" xmlns:cx="http://schemas.microsoft.com/office/drawing/2014/chartex" xmlns:cx1="http://schemas.microsoft.com/office/drawing/2015/9/8/chartex" xmlns:cx2="http://schemas.microsoft.com/office/drawing/2015/10/21/chartex" xmlns:cx3="http://schemas.microsoft.com/office/drawing/2016/5/9/chartex" xmlns:cx4="http://schemas.microsoft.com/office/drawing/2016/5/10/chartex" xmlns:cx5="http://schemas.microsoft.com/office/drawing/2016/5/11/chartex" xmlns:cx6="http://schemas.microsoft.com/office/drawing/2016/5/12/chartex" xmlns:cx7="http://schemas.microsoft.com/office/drawing/2016/5/13/chartex" xmlns:cx8="http://schemas.microsoft.com/office/drawing/2016/5/14/chartex" xmlns:mc="http://schemas.openxmlformats.org/markup-compatibility/2006" xmlns:aink="http://schemas.microsoft.com/office/drawing/2016/ink" xmlns:am3d="http://schemas.microsoft.com/office/drawing/2017/model3d" xmlns:o="urn:schemas-microsoft-com:office:office" xmlns:oel="http://schemas.microsoft.com/office/2019/extlst" xmlns:r="http://schemas.openxmlformats.org/officeDocument/2006/relationships" xmlns:m="http://schemas.openxmlformats.org/officeDocument/2006/math" xmlns:v="urn:schemas-microsoft-com:vml" xmlns:wp14="http://schemas.microsoft.com/office/word/2010/wordprocessingDrawing" xmlns:wp="http://schemas.openxmlformats.org/drawingml/2006/wordprocessingDrawing" xmlns:w10="urn:schemas-microsoft-com:office:word" xmlns:w="http://schemas.openxmlformats.org/wordprocessingml/2006/main" xmlns:w14="http://schemas.microsoft.com/office/word/2010/wordml" xmlns:w15="http://schemas.microsoft.com/office/word/2012/wordml" xmlns:w16cex="http://schemas.microsoft.com/office/word/2018/wordml/cex" xmlns:w16cid="http://schemas.microsoft.com/office/word/2016/wordml/cid" xmlns:w16="http://schemas.microsoft.com/office/word/2018/wordml" xmlns:w16du="http://schemas.microsoft.com/office/word/2023/wordml/word16du" xmlns:w16sdtdh="http://schemas.microsoft.com/office/word/2020/wordml/sdtdatahash" xmlns:w16sdtfl="http://schemas.microsoft.com/office/word/2024/wordml/sdtformatlock" xmlns:w16se="http://schemas.microsoft.com/office/word/2015/wordml/symex" xmlns:wpg="http://schemas.microsoft.com/office/word/2010/wordprocessingGroup" xmlns:wpi="http://schemas.microsoft.com/office/word/2010/wordprocessingInk" xmlns:wne="http://schemas.microsoft.com/office/word/2006/wordml" xmlns:wps="http://schemas.microsoft.com/office/word/2010/wordprocessingShape" mc:Ignorable="w14 w15 w16se w16cid w16 w16cex w16sdtdh w16sdtfl w16du wp14">
   <w:body>
     <w:p>
       <w:pPr>
@@ -19,6 +19,7 @@
         </w:tabs>
         <w:spacing w:after="120"/>
         <w:ind w:left="86"/>
+        <w:jc w:val="center"/>
         <w:rPr>
           <w:rFonts w:asciiTheme="minorHAnsi" w:hAnsiTheme="minorHAnsi" w:cstheme="minorHAnsi"/>
           <w:b/>
@@ -35,7 +36,7 @@
           <w:sz w:val="48"/>
           <w:szCs w:val="28"/>
         </w:rPr>
-        <w:t>Contempt Complaint</w:t>
+        <w:t>CONTEMPT COMPLAINT</w:t>
       </w:r>
     </w:p>
     <w:p>
@@ -55,6 +56,7 @@
         </w:tabs>
         <w:spacing w:after="120"/>
         <w:ind w:left="86"/>
+        <w:jc w:val="center"/>
         <w:rPr>
           <w:rFonts w:asciiTheme="minorHAnsi" w:hAnsiTheme="minorHAnsi" w:cstheme="minorHAnsi"/>
           <w:b/>
@@ -67,13 +69,13 @@
           <w:b/>
           <w:bCs/>
         </w:rPr>
-        <w:t>Commonwealth of Massachusetts Trial Court</w:t>
+        <w:t>COMMONWEALTH OF MASSACHUSETTS TRIAL COURT</w:t>
       </w:r>
     </w:p>
     <w:tbl>
       <w:tblPr>
         <w:tblStyle w:val="TableGrid"/>
-        <w:tblW w:w="0" w:type="auto"/>
+        <w:tblW w:w="9015" w:type="dxa"/>
         <w:tblBorders>
           <w:top w:val="none" w:sz="0" w:space="0" w:color="auto"/>
           <w:left w:val="none" w:sz="0" w:space="0" w:color="auto"/>
@@ -185,32 +187,6 @@
               <w:t xml:space="preserve"> }}</w:t>
             </w:r>
           </w:p>
-        </w:tc>
-      </w:tr>
-      <w:tr>
-        <w:trPr>
-          <w:trHeight w:val="477"/>
-        </w:trPr>
-        <w:tc>
-          <w:tcPr>
-            <w:tcW w:w="4500" w:type="dxa"/>
-          </w:tcPr>
-          <w:p>
-            <w:pPr>
-              <w:spacing w:after="0"/>
-              <w:rPr>
-                <w:rFonts w:cstheme="minorHAnsi"/>
-              </w:rPr>
-            </w:pPr>
-          </w:p>
-        </w:tc>
-        <w:tc>
-          <w:tcPr>
-            <w:tcW w:w="4515" w:type="dxa"/>
-            <w:tcMar>
-              <w:left w:w="288" w:type="dxa"/>
-            </w:tcMar>
-          </w:tcPr>
           <w:p>
             <w:pPr>
               <w:spacing w:after="0"/>
@@ -231,9 +207,6 @@
         <w:tc>
           <w:tcPr>
             <w:tcW w:w="4500" w:type="dxa"/>
-            <w:tcBorders>
-              <w:right w:val="single" w:sz="12" w:space="0" w:color="auto"/>
-            </w:tcBorders>
           </w:tcPr>
           <w:p>
             <w:pPr>
@@ -311,9 +284,6 @@
         <w:tc>
           <w:tcPr>
             <w:tcW w:w="4515" w:type="dxa"/>
-            <w:tcBorders>
-              <w:left w:val="single" w:sz="12" w:space="0" w:color="auto"/>
-            </w:tcBorders>
             <w:tcMar>
               <w:left w:w="288" w:type="dxa"/>
             </w:tcMar>
@@ -322,10 +292,6 @@
             <w:pPr>
               <w:pStyle w:val="Complaintsubheading"/>
               <w:spacing w:after="0"/>
-              <w:rPr>
-                <w:sz w:val="22"/>
-                <w:szCs w:val="22"/>
-              </w:rPr>
             </w:pPr>
           </w:p>
         </w:tc>
@@ -334,9 +300,6 @@
         <w:tc>
           <w:tcPr>
             <w:tcW w:w="4500" w:type="dxa"/>
-            <w:tcBorders>
-              <w:right w:val="single" w:sz="12" w:space="0" w:color="auto"/>
-            </w:tcBorders>
           </w:tcPr>
           <w:p>
             <w:pPr>
@@ -463,9 +426,6 @@
           <w:tcPr>
             <w:tcW w:w="4515" w:type="dxa"/>
             <w:vMerge w:val="restart"/>
-            <w:tcBorders>
-              <w:left w:val="single" w:sz="12" w:space="0" w:color="auto"/>
-            </w:tcBorders>
             <w:tcMar>
               <w:left w:w="288" w:type="dxa"/>
             </w:tcMar>
@@ -476,8 +436,21 @@
               <w:spacing w:before="0" w:after="0"/>
               <w:rPr>
                 <w:spacing w:val="14"/>
-                <w:sz w:val="22"/>
-                <w:szCs w:val="22"/>
+              </w:rPr>
+            </w:pPr>
+            <w:r>
+              <w:rPr>
+                <w:spacing w:val="14"/>
+              </w:rPr>
+              <w:t>PLAINTIFF’S COMPLAINT FOR CONTEMPT</w:t>
+            </w:r>
+          </w:p>
+          <w:p>
+            <w:pPr>
+              <w:pStyle w:val="Complaintsubheading"/>
+              <w:spacing w:before="0" w:after="0"/>
+              <w:rPr>
+                <w:spacing w:val="14"/>
               </w:rPr>
             </w:pPr>
           </w:p>
@@ -487,38 +460,6 @@
               <w:spacing w:before="0" w:after="0"/>
               <w:rPr>
                 <w:spacing w:val="14"/>
-                <w:sz w:val="22"/>
-                <w:szCs w:val="22"/>
-              </w:rPr>
-            </w:pPr>
-            <w:r>
-              <w:rPr>
-                <w:spacing w:val="14"/>
-                <w:sz w:val="22"/>
-                <w:szCs w:val="22"/>
-              </w:rPr>
-              <w:t>Plaintiff’s complaint for contempt</w:t>
-            </w:r>
-          </w:p>
-          <w:p>
-            <w:pPr>
-              <w:pStyle w:val="Complaintsubheading"/>
-              <w:spacing w:before="0" w:after="0"/>
-              <w:rPr>
-                <w:spacing w:val="14"/>
-                <w:sz w:val="22"/>
-                <w:szCs w:val="22"/>
-              </w:rPr>
-            </w:pPr>
-          </w:p>
-          <w:p>
-            <w:pPr>
-              <w:pStyle w:val="Complaintsubheading"/>
-              <w:spacing w:before="0" w:after="0"/>
-              <w:rPr>
-                <w:spacing w:val="14"/>
-                <w:sz w:val="22"/>
-                <w:szCs w:val="22"/>
               </w:rPr>
             </w:pPr>
           </w:p>
@@ -527,10 +468,19 @@
     </w:tbl>
     <w:p>
       <w:pPr>
-        <w:jc w:val="center"/>
+        <w:pStyle w:val="Complaintsubheading"/>
+        <w:pBdr>
+          <w:bottom w:val="single" w:sz="12" w:space="1" w:color="auto"/>
+        </w:pBdr>
+        <w:tabs>
+          <w:tab w:val="center" w:leader="underscore" w:pos="1440"/>
+        </w:tabs>
+        <w:spacing w:before="0"/>
+        <w:contextualSpacing/>
+        <w:jc w:val="both"/>
         <w:rPr>
-          <w:sz w:val="22"/>
-          <w:szCs w:val="22"/>
+          <w:sz w:val="10"/>
+          <w:szCs w:val="10"/>
         </w:rPr>
       </w:pPr>
     </w:p>
@@ -549,7 +499,7 @@
           <w:tab w:val="left" w:pos="5040"/>
           <w:tab w:val="left" w:pos="5580"/>
         </w:tabs>
-        <w:spacing w:line="360" w:lineRule="auto"/>
+        <w:spacing w:before="240" w:line="360" w:lineRule="auto"/>
       </w:pPr>
       <w:r>
         <w:t xml:space="preserve">{% if </w:t>
@@ -883,7 +833,6 @@
         <w:spacing w:line="360" w:lineRule="auto"/>
       </w:pPr>
       <w:r>
-        <w:lastRenderedPageBreak/>
         <w:t>_____________________________________________________________________</w:t>
       </w:r>
     </w:p>
@@ -910,6 +859,7 @@
         <w:spacing w:line="360" w:lineRule="auto"/>
       </w:pPr>
       <w:r>
+        <w:lastRenderedPageBreak/>
         <w:t>_____________________________________________________________________</w:t>
       </w:r>
     </w:p>
@@ -1246,7 +1196,7 @@
 </file>
 
 <file path=word/endnotes.xml><?xml version="1.0" encoding="utf-8"?>
-<w:endnotes xmlns:wpc="http://schemas.microsoft.com/office/word/2010/wordprocessingCanvas" xmlns:cx="http://schemas.microsoft.com/office/drawing/2014/chartex" xmlns:cx1="http://schemas.microsoft.com/office/drawing/2015/9/8/chartex" xmlns:cx2="http://schemas.microsoft.com/office/drawing/2015/10/21/chartex" xmlns:cx3="http://schemas.microsoft.com/office/drawing/2016/5/9/chartex" xmlns:cx4="http://schemas.microsoft.com/office/drawing/2016/5/10/chartex" xmlns:cx5="http://schemas.microsoft.com/office/drawing/2016/5/11/chartex" xmlns:cx6="http://schemas.microsoft.com/office/drawing/2016/5/12/chartex" xmlns:cx7="http://schemas.microsoft.com/office/drawing/2016/5/13/chartex" xmlns:cx8="http://schemas.microsoft.com/office/drawing/2016/5/14/chartex" xmlns:mc="http://schemas.openxmlformats.org/markup-compatibility/2006" xmlns:aink="http://schemas.microsoft.com/office/drawing/2016/ink" xmlns:am3d="http://schemas.microsoft.com/office/drawing/2017/model3d" xmlns:o="urn:schemas-microsoft-com:office:office" xmlns:oel="http://schemas.microsoft.com/office/2019/extlst" xmlns:r="http://schemas.openxmlformats.org/officeDocument/2006/relationships" xmlns:m="http://schemas.openxmlformats.org/officeDocument/2006/math" xmlns:v="urn:schemas-microsoft-com:vml" xmlns:wp14="http://schemas.microsoft.com/office/word/2010/wordprocessingDrawing" xmlns:wp="http://schemas.openxmlformats.org/drawingml/2006/wordprocessingDrawing" xmlns:w10="urn:schemas-microsoft-com:office:word" xmlns:w="http://schemas.openxmlformats.org/wordprocessingml/2006/main" xmlns:w14="http://schemas.microsoft.com/office/word/2010/wordml" xmlns:w15="http://schemas.microsoft.com/office/word/2012/wordml" xmlns:w16cex="http://schemas.microsoft.com/office/word/2018/wordml/cex" xmlns:w16cid="http://schemas.microsoft.com/office/word/2016/wordml/cid" xmlns:w16="http://schemas.microsoft.com/office/word/2018/wordml" xmlns:w16du="http://schemas.microsoft.com/office/word/2023/wordml/word16du" xmlns:w16sdtdh="http://schemas.microsoft.com/office/word/2020/wordml/sdtdatahash" xmlns:w16se="http://schemas.microsoft.com/office/word/2015/wordml/symex" xmlns:wpg="http://schemas.microsoft.com/office/word/2010/wordprocessingGroup" xmlns:wpi="http://schemas.microsoft.com/office/word/2010/wordprocessingInk" xmlns:wne="http://schemas.microsoft.com/office/word/2006/wordml" xmlns:wps="http://schemas.microsoft.com/office/word/2010/wordprocessingShape" mc:Ignorable="w14 w15 w16se w16cid w16 w16cex w16sdtdh w16du wp14">
+<w:endnotes xmlns:wpc="http://schemas.microsoft.com/office/word/2010/wordprocessingCanvas" xmlns:cx="http://schemas.microsoft.com/office/drawing/2014/chartex" xmlns:cx1="http://schemas.microsoft.com/office/drawing/2015/9/8/chartex" xmlns:cx2="http://schemas.microsoft.com/office/drawing/2015/10/21/chartex" xmlns:cx3="http://schemas.microsoft.com/office/drawing/2016/5/9/chartex" xmlns:cx4="http://schemas.microsoft.com/office/drawing/2016/5/10/chartex" xmlns:cx5="http://schemas.microsoft.com/office/drawing/2016/5/11/chartex" xmlns:cx6="http://schemas.microsoft.com/office/drawing/2016/5/12/chartex" xmlns:cx7="http://schemas.microsoft.com/office/drawing/2016/5/13/chartex" xmlns:cx8="http://schemas.microsoft.com/office/drawing/2016/5/14/chartex" xmlns:mc="http://schemas.openxmlformats.org/markup-compatibility/2006" xmlns:aink="http://schemas.microsoft.com/office/drawing/2016/ink" xmlns:am3d="http://schemas.microsoft.com/office/drawing/2017/model3d" xmlns:o="urn:schemas-microsoft-com:office:office" xmlns:oel="http://schemas.microsoft.com/office/2019/extlst" xmlns:r="http://schemas.openxmlformats.org/officeDocument/2006/relationships" xmlns:m="http://schemas.openxmlformats.org/officeDocument/2006/math" xmlns:v="urn:schemas-microsoft-com:vml" xmlns:wp14="http://schemas.microsoft.com/office/word/2010/wordprocessingDrawing" xmlns:wp="http://schemas.openxmlformats.org/drawingml/2006/wordprocessingDrawing" xmlns:w10="urn:schemas-microsoft-com:office:word" xmlns:w="http://schemas.openxmlformats.org/wordprocessingml/2006/main" xmlns:w14="http://schemas.microsoft.com/office/word/2010/wordml" xmlns:w15="http://schemas.microsoft.com/office/word/2012/wordml" xmlns:w16cex="http://schemas.microsoft.com/office/word/2018/wordml/cex" xmlns:w16cid="http://schemas.microsoft.com/office/word/2016/wordml/cid" xmlns:w16="http://schemas.microsoft.com/office/word/2018/wordml" xmlns:w16du="http://schemas.microsoft.com/office/word/2023/wordml/word16du" xmlns:w16sdtdh="http://schemas.microsoft.com/office/word/2020/wordml/sdtdatahash" xmlns:w16sdtfl="http://schemas.microsoft.com/office/word/2024/wordml/sdtformatlock" xmlns:w16se="http://schemas.microsoft.com/office/word/2015/wordml/symex" xmlns:wpg="http://schemas.microsoft.com/office/word/2010/wordprocessingGroup" xmlns:wpi="http://schemas.microsoft.com/office/word/2010/wordprocessingInk" xmlns:wne="http://schemas.microsoft.com/office/word/2006/wordml" xmlns:wps="http://schemas.microsoft.com/office/word/2010/wordprocessingShape" mc:Ignorable="w14 w15 w16se w16cid w16 w16cex w16sdtdh w16sdtfl w16du wp14">
   <w:endnote w:type="separator" w:id="-1">
     <w:p>
       <w:pPr>
@@ -1271,7 +1221,7 @@
 </file>
 
 <file path=word/footer1.xml><?xml version="1.0" encoding="utf-8"?>
-<w:ftr xmlns:wpc="http://schemas.microsoft.com/office/word/2010/wordprocessingCanvas" xmlns:cx="http://schemas.microsoft.com/office/drawing/2014/chartex" xmlns:cx1="http://schemas.microsoft.com/office/drawing/2015/9/8/chartex" xmlns:cx2="http://schemas.microsoft.com/office/drawing/2015/10/21/chartex" xmlns:cx3="http://schemas.microsoft.com/office/drawing/2016/5/9/chartex" xmlns:cx4="http://schemas.microsoft.com/office/drawing/2016/5/10/chartex" xmlns:cx5="http://schemas.microsoft.com/office/drawing/2016/5/11/chartex" xmlns:cx6="http://schemas.microsoft.com/office/drawing/2016/5/12/chartex" xmlns:cx7="http://schemas.microsoft.com/office/drawing/2016/5/13/chartex" xmlns:cx8="http://schemas.microsoft.com/office/drawing/2016/5/14/chartex" xmlns:mc="http://schemas.openxmlformats.org/markup-compatibility/2006" xmlns:aink="http://schemas.microsoft.com/office/drawing/2016/ink" xmlns:am3d="http://schemas.microsoft.com/office/drawing/2017/model3d" xmlns:o="urn:schemas-microsoft-com:office:office" xmlns:oel="http://schemas.microsoft.com/office/2019/extlst" xmlns:r="http://schemas.openxmlformats.org/officeDocument/2006/relationships" xmlns:m="http://schemas.openxmlformats.org/officeDocument/2006/math" xmlns:v="urn:schemas-microsoft-com:vml" xmlns:wp14="http://schemas.microsoft.com/office/word/2010/wordprocessingDrawing" xmlns:wp="http://schemas.openxmlformats.org/drawingml/2006/wordprocessingDrawing" xmlns:w10="urn:schemas-microsoft-com:office:word" xmlns:w="http://schemas.openxmlformats.org/wordprocessingml/2006/main" xmlns:w14="http://schemas.microsoft.com/office/word/2010/wordml" xmlns:w15="http://schemas.microsoft.com/office/word/2012/wordml" xmlns:w16cex="http://schemas.microsoft.com/office/word/2018/wordml/cex" xmlns:w16cid="http://schemas.microsoft.com/office/word/2016/wordml/cid" xmlns:w16="http://schemas.microsoft.com/office/word/2018/wordml" xmlns:w16du="http://schemas.microsoft.com/office/word/2023/wordml/word16du" xmlns:w16sdtdh="http://schemas.microsoft.com/office/word/2020/wordml/sdtdatahash" xmlns:w16se="http://schemas.microsoft.com/office/word/2015/wordml/symex" xmlns:wpg="http://schemas.microsoft.com/office/word/2010/wordprocessingGroup" xmlns:wpi="http://schemas.microsoft.com/office/word/2010/wordprocessingInk" xmlns:wne="http://schemas.microsoft.com/office/word/2006/wordml" xmlns:wps="http://schemas.microsoft.com/office/word/2010/wordprocessingShape" mc:Ignorable="w14 w15 w16se w16cid w16 w16cex w16sdtdh w16du wp14">
+<w:ftr xmlns:wpc="http://schemas.microsoft.com/office/word/2010/wordprocessingCanvas" xmlns:cx="http://schemas.microsoft.com/office/drawing/2014/chartex" xmlns:cx1="http://schemas.microsoft.com/office/drawing/2015/9/8/chartex" xmlns:cx2="http://schemas.microsoft.com/office/drawing/2015/10/21/chartex" xmlns:cx3="http://schemas.microsoft.com/office/drawing/2016/5/9/chartex" xmlns:cx4="http://schemas.microsoft.com/office/drawing/2016/5/10/chartex" xmlns:cx5="http://schemas.microsoft.com/office/drawing/2016/5/11/chartex" xmlns:cx6="http://schemas.microsoft.com/office/drawing/2016/5/12/chartex" xmlns:cx7="http://schemas.microsoft.com/office/drawing/2016/5/13/chartex" xmlns:cx8="http://schemas.microsoft.com/office/drawing/2016/5/14/chartex" xmlns:mc="http://schemas.openxmlformats.org/markup-compatibility/2006" xmlns:aink="http://schemas.microsoft.com/office/drawing/2016/ink" xmlns:am3d="http://schemas.microsoft.com/office/drawing/2017/model3d" xmlns:o="urn:schemas-microsoft-com:office:office" xmlns:oel="http://schemas.microsoft.com/office/2019/extlst" xmlns:r="http://schemas.openxmlformats.org/officeDocument/2006/relationships" xmlns:m="http://schemas.openxmlformats.org/officeDocument/2006/math" xmlns:v="urn:schemas-microsoft-com:vml" xmlns:wp14="http://schemas.microsoft.com/office/word/2010/wordprocessingDrawing" xmlns:wp="http://schemas.openxmlformats.org/drawingml/2006/wordprocessingDrawing" xmlns:w10="urn:schemas-microsoft-com:office:word" xmlns:w="http://schemas.openxmlformats.org/wordprocessingml/2006/main" xmlns:w14="http://schemas.microsoft.com/office/word/2010/wordml" xmlns:w15="http://schemas.microsoft.com/office/word/2012/wordml" xmlns:w16cex="http://schemas.microsoft.com/office/word/2018/wordml/cex" xmlns:w16cid="http://schemas.microsoft.com/office/word/2016/wordml/cid" xmlns:w16="http://schemas.microsoft.com/office/word/2018/wordml" xmlns:w16du="http://schemas.microsoft.com/office/word/2023/wordml/word16du" xmlns:w16sdtdh="http://schemas.microsoft.com/office/word/2020/wordml/sdtdatahash" xmlns:w16sdtfl="http://schemas.microsoft.com/office/word/2024/wordml/sdtformatlock" xmlns:w16se="http://schemas.microsoft.com/office/word/2015/wordml/symex" xmlns:wpg="http://schemas.microsoft.com/office/word/2010/wordprocessingGroup" xmlns:wpi="http://schemas.microsoft.com/office/word/2010/wordprocessingInk" xmlns:wne="http://schemas.microsoft.com/office/word/2006/wordml" xmlns:wps="http://schemas.microsoft.com/office/word/2010/wordprocessingShape" mc:Ignorable="w14 w15 w16se w16cid w16 w16cex w16sdtdh w16sdtfl w16du wp14">
   <w:sdt>
     <w:sdtPr>
       <w:rPr>
@@ -1336,7 +1286,7 @@
 </file>
 
 <file path=word/footer2.xml><?xml version="1.0" encoding="utf-8"?>
-<w:ftr xmlns:wpc="http://schemas.microsoft.com/office/word/2010/wordprocessingCanvas" xmlns:cx="http://schemas.microsoft.com/office/drawing/2014/chartex" xmlns:cx1="http://schemas.microsoft.com/office/drawing/2015/9/8/chartex" xmlns:cx2="http://schemas.microsoft.com/office/drawing/2015/10/21/chartex" xmlns:cx3="http://schemas.microsoft.com/office/drawing/2016/5/9/chartex" xmlns:cx4="http://schemas.microsoft.com/office/drawing/2016/5/10/chartex" xmlns:cx5="http://schemas.microsoft.com/office/drawing/2016/5/11/chartex" xmlns:cx6="http://schemas.microsoft.com/office/drawing/2016/5/12/chartex" xmlns:cx7="http://schemas.microsoft.com/office/drawing/2016/5/13/chartex" xmlns:cx8="http://schemas.microsoft.com/office/drawing/2016/5/14/chartex" xmlns:mc="http://schemas.openxmlformats.org/markup-compatibility/2006" xmlns:aink="http://schemas.microsoft.com/office/drawing/2016/ink" xmlns:am3d="http://schemas.microsoft.com/office/drawing/2017/model3d" xmlns:o="urn:schemas-microsoft-com:office:office" xmlns:oel="http://schemas.microsoft.com/office/2019/extlst" xmlns:r="http://schemas.openxmlformats.org/officeDocument/2006/relationships" xmlns:m="http://schemas.openxmlformats.org/officeDocument/2006/math" xmlns:v="urn:schemas-microsoft-com:vml" xmlns:wp14="http://schemas.microsoft.com/office/word/2010/wordprocessingDrawing" xmlns:wp="http://schemas.openxmlformats.org/drawingml/2006/wordprocessingDrawing" xmlns:w10="urn:schemas-microsoft-com:office:word" xmlns:w="http://schemas.openxmlformats.org/wordprocessingml/2006/main" xmlns:w14="http://schemas.microsoft.com/office/word/2010/wordml" xmlns:w15="http://schemas.microsoft.com/office/word/2012/wordml" xmlns:w16cex="http://schemas.microsoft.com/office/word/2018/wordml/cex" xmlns:w16cid="http://schemas.microsoft.com/office/word/2016/wordml/cid" xmlns:w16="http://schemas.microsoft.com/office/word/2018/wordml" xmlns:w16du="http://schemas.microsoft.com/office/word/2023/wordml/word16du" xmlns:w16sdtdh="http://schemas.microsoft.com/office/word/2020/wordml/sdtdatahash" xmlns:w16se="http://schemas.microsoft.com/office/word/2015/wordml/symex" xmlns:wpg="http://schemas.microsoft.com/office/word/2010/wordprocessingGroup" xmlns:wpi="http://schemas.microsoft.com/office/word/2010/wordprocessingInk" xmlns:wne="http://schemas.microsoft.com/office/word/2006/wordml" xmlns:wps="http://schemas.microsoft.com/office/word/2010/wordprocessingShape" mc:Ignorable="w14 w15 w16se w16cid w16 w16cex w16sdtdh w16du wp14">
+<w:ftr xmlns:wpc="http://schemas.microsoft.com/office/word/2010/wordprocessingCanvas" xmlns:cx="http://schemas.microsoft.com/office/drawing/2014/chartex" xmlns:cx1="http://schemas.microsoft.com/office/drawing/2015/9/8/chartex" xmlns:cx2="http://schemas.microsoft.com/office/drawing/2015/10/21/chartex" xmlns:cx3="http://schemas.microsoft.com/office/drawing/2016/5/9/chartex" xmlns:cx4="http://schemas.microsoft.com/office/drawing/2016/5/10/chartex" xmlns:cx5="http://schemas.microsoft.com/office/drawing/2016/5/11/chartex" xmlns:cx6="http://schemas.microsoft.com/office/drawing/2016/5/12/chartex" xmlns:cx7="http://schemas.microsoft.com/office/drawing/2016/5/13/chartex" xmlns:cx8="http://schemas.microsoft.com/office/drawing/2016/5/14/chartex" xmlns:mc="http://schemas.openxmlformats.org/markup-compatibility/2006" xmlns:aink="http://schemas.microsoft.com/office/drawing/2016/ink" xmlns:am3d="http://schemas.microsoft.com/office/drawing/2017/model3d" xmlns:o="urn:schemas-microsoft-com:office:office" xmlns:oel="http://schemas.microsoft.com/office/2019/extlst" xmlns:r="http://schemas.openxmlformats.org/officeDocument/2006/relationships" xmlns:m="http://schemas.openxmlformats.org/officeDocument/2006/math" xmlns:v="urn:schemas-microsoft-com:vml" xmlns:wp14="http://schemas.microsoft.com/office/word/2010/wordprocessingDrawing" xmlns:wp="http://schemas.openxmlformats.org/drawingml/2006/wordprocessingDrawing" xmlns:w10="urn:schemas-microsoft-com:office:word" xmlns:w="http://schemas.openxmlformats.org/wordprocessingml/2006/main" xmlns:w14="http://schemas.microsoft.com/office/word/2010/wordml" xmlns:w15="http://schemas.microsoft.com/office/word/2012/wordml" xmlns:w16cex="http://schemas.microsoft.com/office/word/2018/wordml/cex" xmlns:w16cid="http://schemas.microsoft.com/office/word/2016/wordml/cid" xmlns:w16="http://schemas.microsoft.com/office/word/2018/wordml" xmlns:w16du="http://schemas.microsoft.com/office/word/2023/wordml/word16du" xmlns:w16sdtdh="http://schemas.microsoft.com/office/word/2020/wordml/sdtdatahash" xmlns:w16sdtfl="http://schemas.microsoft.com/office/word/2024/wordml/sdtformatlock" xmlns:w16se="http://schemas.microsoft.com/office/word/2015/wordml/symex" xmlns:wpg="http://schemas.microsoft.com/office/word/2010/wordprocessingGroup" xmlns:wpi="http://schemas.microsoft.com/office/word/2010/wordprocessingInk" xmlns:wne="http://schemas.microsoft.com/office/word/2006/wordml" xmlns:wps="http://schemas.microsoft.com/office/word/2010/wordprocessingShape" mc:Ignorable="w14 w15 w16se w16cid w16 w16cex w16sdtdh w16sdtfl w16du wp14">
   <w:p>
     <w:pPr>
       <w:pStyle w:val="Footer"/>
@@ -1901,7 +1851,7 @@
 </file>
 
 <file path=word/footnotes.xml><?xml version="1.0" encoding="utf-8"?>
-<w:footnotes xmlns:wpc="http://schemas.microsoft.com/office/word/2010/wordprocessingCanvas" xmlns:cx="http://schemas.microsoft.com/office/drawing/2014/chartex" xmlns:cx1="http://schemas.microsoft.com/office/drawing/2015/9/8/chartex" xmlns:cx2="http://schemas.microsoft.com/office/drawing/2015/10/21/chartex" xmlns:cx3="http://schemas.microsoft.com/office/drawing/2016/5/9/chartex" xmlns:cx4="http://schemas.microsoft.com/office/drawing/2016/5/10/chartex" xmlns:cx5="http://schemas.microsoft.com/office/drawing/2016/5/11/chartex" xmlns:cx6="http://schemas.microsoft.com/office/drawing/2016/5/12/chartex" xmlns:cx7="http://schemas.microsoft.com/office/drawing/2016/5/13/chartex" xmlns:cx8="http://schemas.microsoft.com/office/drawing/2016/5/14/chartex" xmlns:mc="http://schemas.openxmlformats.org/markup-compatibility/2006" xmlns:aink="http://schemas.microsoft.com/office/drawing/2016/ink" xmlns:am3d="http://schemas.microsoft.com/office/drawing/2017/model3d" xmlns:o="urn:schemas-microsoft-com:office:office" xmlns:oel="http://schemas.microsoft.com/office/2019/extlst" xmlns:r="http://schemas.openxmlformats.org/officeDocument/2006/relationships" xmlns:m="http://schemas.openxmlformats.org/officeDocument/2006/math" xmlns:v="urn:schemas-microsoft-com:vml" xmlns:wp14="http://schemas.microsoft.com/office/word/2010/wordprocessingDrawing" xmlns:wp="http://schemas.openxmlformats.org/drawingml/2006/wordprocessingDrawing" xmlns:w10="urn:schemas-microsoft-com:office:word" xmlns:w="http://schemas.openxmlformats.org/wordprocessingml/2006/main" xmlns:w14="http://schemas.microsoft.com/office/word/2010/wordml" xmlns:w15="http://schemas.microsoft.com/office/word/2012/wordml" xmlns:w16cex="http://schemas.microsoft.com/office/word/2018/wordml/cex" xmlns:w16cid="http://schemas.microsoft.com/office/word/2016/wordml/cid" xmlns:w16="http://schemas.microsoft.com/office/word/2018/wordml" xmlns:w16du="http://schemas.microsoft.com/office/word/2023/wordml/word16du" xmlns:w16sdtdh="http://schemas.microsoft.com/office/word/2020/wordml/sdtdatahash" xmlns:w16se="http://schemas.microsoft.com/office/word/2015/wordml/symex" xmlns:wpg="http://schemas.microsoft.com/office/word/2010/wordprocessingGroup" xmlns:wpi="http://schemas.microsoft.com/office/word/2010/wordprocessingInk" xmlns:wne="http://schemas.microsoft.com/office/word/2006/wordml" xmlns:wps="http://schemas.microsoft.com/office/word/2010/wordprocessingShape" mc:Ignorable="w14 w15 w16se w16cid w16 w16cex w16sdtdh w16du wp14">
+<w:footnotes xmlns:wpc="http://schemas.microsoft.com/office/word/2010/wordprocessingCanvas" xmlns:cx="http://schemas.microsoft.com/office/drawing/2014/chartex" xmlns:cx1="http://schemas.microsoft.com/office/drawing/2015/9/8/chartex" xmlns:cx2="http://schemas.microsoft.com/office/drawing/2015/10/21/chartex" xmlns:cx3="http://schemas.microsoft.com/office/drawing/2016/5/9/chartex" xmlns:cx4="http://schemas.microsoft.com/office/drawing/2016/5/10/chartex" xmlns:cx5="http://schemas.microsoft.com/office/drawing/2016/5/11/chartex" xmlns:cx6="http://schemas.microsoft.com/office/drawing/2016/5/12/chartex" xmlns:cx7="http://schemas.microsoft.com/office/drawing/2016/5/13/chartex" xmlns:cx8="http://schemas.microsoft.com/office/drawing/2016/5/14/chartex" xmlns:mc="http://schemas.openxmlformats.org/markup-compatibility/2006" xmlns:aink="http://schemas.microsoft.com/office/drawing/2016/ink" xmlns:am3d="http://schemas.microsoft.com/office/drawing/2017/model3d" xmlns:o="urn:schemas-microsoft-com:office:office" xmlns:oel="http://schemas.microsoft.com/office/2019/extlst" xmlns:r="http://schemas.openxmlformats.org/officeDocument/2006/relationships" xmlns:m="http://schemas.openxmlformats.org/officeDocument/2006/math" xmlns:v="urn:schemas-microsoft-com:vml" xmlns:wp14="http://schemas.microsoft.com/office/word/2010/wordprocessingDrawing" xmlns:wp="http://schemas.openxmlformats.org/drawingml/2006/wordprocessingDrawing" xmlns:w10="urn:schemas-microsoft-com:office:word" xmlns:w="http://schemas.openxmlformats.org/wordprocessingml/2006/main" xmlns:w14="http://schemas.microsoft.com/office/word/2010/wordml" xmlns:w15="http://schemas.microsoft.com/office/word/2012/wordml" xmlns:w16cex="http://schemas.microsoft.com/office/word/2018/wordml/cex" xmlns:w16cid="http://schemas.microsoft.com/office/word/2016/wordml/cid" xmlns:w16="http://schemas.microsoft.com/office/word/2018/wordml" xmlns:w16du="http://schemas.microsoft.com/office/word/2023/wordml/word16du" xmlns:w16sdtdh="http://schemas.microsoft.com/office/word/2020/wordml/sdtdatahash" xmlns:w16sdtfl="http://schemas.microsoft.com/office/word/2024/wordml/sdtformatlock" xmlns:w16se="http://schemas.microsoft.com/office/word/2015/wordml/symex" xmlns:wpg="http://schemas.microsoft.com/office/word/2010/wordprocessingGroup" xmlns:wpi="http://schemas.microsoft.com/office/word/2010/wordprocessingInk" xmlns:wne="http://schemas.microsoft.com/office/word/2006/wordml" xmlns:wps="http://schemas.microsoft.com/office/word/2010/wordprocessingShape" mc:Ignorable="w14 w15 w16se w16cid w16 w16cex w16sdtdh w16sdtfl w16du wp14">
   <w:footnote w:type="separator" w:id="-1">
     <w:p>
       <w:pPr>
@@ -1926,7 +1876,7 @@
 </file>
 
 <file path=word/numbering.xml><?xml version="1.0" encoding="utf-8"?>
-<w:numbering xmlns:wpc="http://schemas.microsoft.com/office/word/2010/wordprocessingCanvas" xmlns:cx="http://schemas.microsoft.com/office/drawing/2014/chartex" xmlns:cx1="http://schemas.microsoft.com/office/drawing/2015/9/8/chartex" xmlns:cx2="http://schemas.microsoft.com/office/drawing/2015/10/21/chartex" xmlns:cx3="http://schemas.microsoft.com/office/drawing/2016/5/9/chartex" xmlns:cx4="http://schemas.microsoft.com/office/drawing/2016/5/10/chartex" xmlns:cx5="http://schemas.microsoft.com/office/drawing/2016/5/11/chartex" xmlns:cx6="http://schemas.microsoft.com/office/drawing/2016/5/12/chartex" xmlns:cx7="http://schemas.microsoft.com/office/drawing/2016/5/13/chartex" xmlns:cx8="http://schemas.microsoft.com/office/drawing/2016/5/14/chartex" xmlns:mc="http://schemas.openxmlformats.org/markup-compatibility/2006" xmlns:aink="http://schemas.microsoft.com/office/drawing/2016/ink" xmlns:am3d="http://schemas.microsoft.com/office/drawing/2017/model3d" xmlns:o="urn:schemas-microsoft-com:office:office" xmlns:oel="http://schemas.microsoft.com/office/2019/extlst" xmlns:r="http://schemas.openxmlformats.org/officeDocument/2006/relationships" xmlns:m="http://schemas.openxmlformats.org/officeDocument/2006/math" xmlns:v="urn:schemas-microsoft-com:vml" xmlns:wp14="http://schemas.microsoft.com/office/word/2010/wordprocessingDrawing" xmlns:wp="http://schemas.openxmlformats.org/drawingml/2006/wordprocessingDrawing" xmlns:w10="urn:schemas-microsoft-com:office:word" xmlns:w="http://schemas.openxmlformats.org/wordprocessingml/2006/main" xmlns:w14="http://schemas.microsoft.com/office/word/2010/wordml" xmlns:w15="http://schemas.microsoft.com/office/word/2012/wordml" xmlns:w16cex="http://schemas.microsoft.com/office/word/2018/wordml/cex" xmlns:w16cid="http://schemas.microsoft.com/office/word/2016/wordml/cid" xmlns:w16="http://schemas.microsoft.com/office/word/2018/wordml" xmlns:w16du="http://schemas.microsoft.com/office/word/2023/wordml/word16du" xmlns:w16sdtdh="http://schemas.microsoft.com/office/word/2020/wordml/sdtdatahash" xmlns:w16se="http://schemas.microsoft.com/office/word/2015/wordml/symex" xmlns:wpg="http://schemas.microsoft.com/office/word/2010/wordprocessingGroup" xmlns:wpi="http://schemas.microsoft.com/office/word/2010/wordprocessingInk" xmlns:wne="http://schemas.microsoft.com/office/word/2006/wordml" xmlns:wps="http://schemas.microsoft.com/office/word/2010/wordprocessingShape" mc:Ignorable="w14 w15 w16se w16cid w16 w16cex w16sdtdh w16du wp14">
+<w:numbering xmlns:wpc="http://schemas.microsoft.com/office/word/2010/wordprocessingCanvas" xmlns:cx="http://schemas.microsoft.com/office/drawing/2014/chartex" xmlns:cx1="http://schemas.microsoft.com/office/drawing/2015/9/8/chartex" xmlns:cx2="http://schemas.microsoft.com/office/drawing/2015/10/21/chartex" xmlns:cx3="http://schemas.microsoft.com/office/drawing/2016/5/9/chartex" xmlns:cx4="http://schemas.microsoft.com/office/drawing/2016/5/10/chartex" xmlns:cx5="http://schemas.microsoft.com/office/drawing/2016/5/11/chartex" xmlns:cx6="http://schemas.microsoft.com/office/drawing/2016/5/12/chartex" xmlns:cx7="http://schemas.microsoft.com/office/drawing/2016/5/13/chartex" xmlns:cx8="http://schemas.microsoft.com/office/drawing/2016/5/14/chartex" xmlns:mc="http://schemas.openxmlformats.org/markup-compatibility/2006" xmlns:aink="http://schemas.microsoft.com/office/drawing/2016/ink" xmlns:am3d="http://schemas.microsoft.com/office/drawing/2017/model3d" xmlns:o="urn:schemas-microsoft-com:office:office" xmlns:oel="http://schemas.microsoft.com/office/2019/extlst" xmlns:r="http://schemas.openxmlformats.org/officeDocument/2006/relationships" xmlns:m="http://schemas.openxmlformats.org/officeDocument/2006/math" xmlns:v="urn:schemas-microsoft-com:vml" xmlns:wp14="http://schemas.microsoft.com/office/word/2010/wordprocessingDrawing" xmlns:wp="http://schemas.openxmlformats.org/drawingml/2006/wordprocessingDrawing" xmlns:w10="urn:schemas-microsoft-com:office:word" xmlns:w="http://schemas.openxmlformats.org/wordprocessingml/2006/main" xmlns:w14="http://schemas.microsoft.com/office/word/2010/wordml" xmlns:w15="http://schemas.microsoft.com/office/word/2012/wordml" xmlns:w16cex="http://schemas.microsoft.com/office/word/2018/wordml/cex" xmlns:w16cid="http://schemas.microsoft.com/office/word/2016/wordml/cid" xmlns:w16="http://schemas.microsoft.com/office/word/2018/wordml" xmlns:w16du="http://schemas.microsoft.com/office/word/2023/wordml/word16du" xmlns:w16sdtdh="http://schemas.microsoft.com/office/word/2020/wordml/sdtdatahash" xmlns:w16sdtfl="http://schemas.microsoft.com/office/word/2024/wordml/sdtformatlock" xmlns:w16se="http://schemas.microsoft.com/office/word/2015/wordml/symex" xmlns:wpg="http://schemas.microsoft.com/office/word/2010/wordprocessingGroup" xmlns:wpi="http://schemas.microsoft.com/office/word/2010/wordprocessingInk" xmlns:wne="http://schemas.microsoft.com/office/word/2006/wordml" xmlns:wps="http://schemas.microsoft.com/office/word/2010/wordprocessingShape" mc:Ignorable="w14 w15 w16se w16cid w16 w16cex w16sdtdh w16sdtfl w16du wp14">
   <w:abstractNum w:abstractNumId="0" w15:restartNumberingAfterBreak="0">
     <w:nsid w:val="01CA50DF"/>
     <w:multiLevelType w:val="hybridMultilevel"/>
@@ -2509,7 +2459,7 @@
 </file>
 
 <file path=word/styles.xml><?xml version="1.0" encoding="utf-8"?>
-<w:styles xmlns:mc="http://schemas.openxmlformats.org/markup-compatibility/2006" xmlns:r="http://schemas.openxmlformats.org/officeDocument/2006/relationships" xmlns:w="http://schemas.openxmlformats.org/wordprocessingml/2006/main" xmlns:w14="http://schemas.microsoft.com/office/word/2010/wordml" xmlns:w15="http://schemas.microsoft.com/office/word/2012/wordml" xmlns:w16cex="http://schemas.microsoft.com/office/word/2018/wordml/cex" xmlns:w16cid="http://schemas.microsoft.com/office/word/2016/wordml/cid" xmlns:w16="http://schemas.microsoft.com/office/word/2018/wordml" xmlns:w16du="http://schemas.microsoft.com/office/word/2023/wordml/word16du" xmlns:w16sdtdh="http://schemas.microsoft.com/office/word/2020/wordml/sdtdatahash" xmlns:w16se="http://schemas.microsoft.com/office/word/2015/wordml/symex" mc:Ignorable="w14 w15 w16se w16cid w16 w16cex w16sdtdh w16du">
+<w:styles xmlns:mc="http://schemas.openxmlformats.org/markup-compatibility/2006" xmlns:r="http://schemas.openxmlformats.org/officeDocument/2006/relationships" xmlns:w="http://schemas.openxmlformats.org/wordprocessingml/2006/main" xmlns:w14="http://schemas.microsoft.com/office/word/2010/wordml" xmlns:w15="http://schemas.microsoft.com/office/word/2012/wordml" xmlns:w16cex="http://schemas.microsoft.com/office/word/2018/wordml/cex" xmlns:w16cid="http://schemas.microsoft.com/office/word/2016/wordml/cid" xmlns:w16="http://schemas.microsoft.com/office/word/2018/wordml" xmlns:w16du="http://schemas.microsoft.com/office/word/2023/wordml/word16du" xmlns:w16sdtdh="http://schemas.microsoft.com/office/word/2020/wordml/sdtdatahash" xmlns:w16sdtfl="http://schemas.microsoft.com/office/word/2024/wordml/sdtformatlock" xmlns:w16se="http://schemas.microsoft.com/office/word/2015/wordml/symex" mc:Ignorable="w14 w15 w16se w16cid w16 w16cex w16sdtdh w16sdtfl w16du">
   <w:docDefaults>
     <w:rPrDefault>
       <w:rPr>

</xml_diff>